<commit_message>
Added pdf and removed version 2 of the report
</commit_message>
<xml_diff>
--- a/Project Proposal/CS17EMDS11010_CS17EMDS11016_CS17EMDS11019_Report.docx
+++ b/Project Proposal/CS17EMDS11010_CS17EMDS11016_CS17EMDS11019_Report.docx
@@ -58,8 +58,6 @@
         </w:rPr>
         <w:tab/>
       </w:r>
-      <w:bookmarkStart w:id="0" w:name="_GoBack"/>
-      <w:bookmarkEnd w:id="0"/>
       <w:r>
         <w:rPr>
           <w:sz w:val="24"/>
@@ -154,23 +152,7 @@
             <w:i/>
             <w:sz w:val="20"/>
           </w:rPr>
-          <w:t>[</w:t>
-        </w:r>
-        <w:r>
-          <w:rPr>
-            <w:rStyle w:val="Hyperlink"/>
-            <w:i/>
-            <w:sz w:val="20"/>
-          </w:rPr>
-          <w:t>1</w:t>
-        </w:r>
-        <w:r>
-          <w:rPr>
-            <w:rStyle w:val="Hyperlink"/>
-            <w:i/>
-            <w:sz w:val="20"/>
-          </w:rPr>
-          <w:t>]</w:t>
+          <w:t>[1]</w:t>
         </w:r>
       </w:hyperlink>
       <w:r>
@@ -393,8 +375,8 @@
         </w:tabs>
         <w:spacing w:before="161"/>
       </w:pPr>
-      <w:bookmarkStart w:id="1" w:name="_bookmark1"/>
-      <w:bookmarkEnd w:id="1"/>
+      <w:bookmarkStart w:id="0" w:name="_bookmark1"/>
+      <w:bookmarkEnd w:id="0"/>
       <w:r>
         <w:t>Introduction</w:t>
       </w:r>
@@ -751,8 +733,8 @@
           <w:sz w:val="18"/>
         </w:rPr>
       </w:pPr>
-      <w:bookmarkStart w:id="2" w:name="_bookmark0"/>
-      <w:bookmarkEnd w:id="2"/>
+      <w:bookmarkStart w:id="1" w:name="_bookmark0"/>
+      <w:bookmarkEnd w:id="1"/>
       <w:r>
         <w:rPr>
           <w:noProof/>
@@ -774,10 +756,10 @@
           </v:shape>
         </w:pict>
       </w:r>
-      <w:bookmarkStart w:id="3" w:name="_bookmark2"/>
-      <w:bookmarkStart w:id="4" w:name="_bookmark4"/>
+      <w:bookmarkStart w:id="2" w:name="_bookmark2"/>
+      <w:bookmarkStart w:id="3" w:name="_bookmark4"/>
+      <w:bookmarkEnd w:id="2"/>
       <w:bookmarkEnd w:id="3"/>
-      <w:bookmarkEnd w:id="4"/>
       <w:r>
         <w:rPr>
           <w:noProof/>
@@ -1743,6 +1725,12 @@
             </w:rPr>
             <m:t xml:space="preserve">                                     </m:t>
           </m:r>
+          <m:r>
+            <w:rPr>
+              <w:rFonts w:ascii="Cambria Math" w:hAnsi="Cambria Math"/>
+            </w:rPr>
+            <m:t xml:space="preserve">   </m:t>
+          </m:r>
           <m:d>
             <m:dPr>
               <m:ctrlPr>
@@ -1762,6 +1750,9 @@
             </m:e>
           </m:d>
           <m:r>
+            <m:rPr>
+              <m:sty m:val="p"/>
+            </m:rPr>
             <w:rPr>
               <w:rFonts w:ascii="Cambria Math" w:hAnsi="Cambria Math"/>
             </w:rPr>
@@ -1794,7 +1785,7 @@
             </w:rPr>
             <m:t xml:space="preserve">   </m:t>
           </m:r>
-          <w:bookmarkStart w:id="5" w:name="_Hlk5996529"/>
+          <w:bookmarkStart w:id="4" w:name="_Hlk5996529"/>
           <m:acc>
             <m:accPr>
               <m:ctrlPr>
@@ -1814,7 +1805,7 @@
               </m:r>
             </m:e>
           </m:acc>
-          <w:bookmarkEnd w:id="5"/>
+          <w:bookmarkEnd w:id="4"/>
           <m:r>
             <w:rPr>
               <w:rFonts w:ascii="Cambria Math" w:hAnsi="Cambria Math"/>
@@ -1926,7 +1917,21 @@
             <w:rPr>
               <w:rFonts w:ascii="Cambria Math" w:hAnsi="Cambria Math"/>
             </w:rPr>
-            <m:t xml:space="preserve">                                              (3) </m:t>
+            <m:t xml:space="preserve">                                              </m:t>
+          </m:r>
+          <m:r>
+            <w:rPr>
+              <w:rFonts w:ascii="Cambria Math" w:hAnsi="Cambria Math"/>
+            </w:rPr>
+            <m:t xml:space="preserve"> </m:t>
+          </m:r>
+          <w:bookmarkStart w:id="5" w:name="_GoBack"/>
+          <w:bookmarkEnd w:id="5"/>
+          <m:r>
+            <w:rPr>
+              <w:rFonts w:ascii="Cambria Math" w:hAnsi="Cambria Math"/>
+            </w:rPr>
+            <m:t xml:space="preserve">(3) </m:t>
           </m:r>
         </m:oMath>
       </m:oMathPara>
@@ -2363,7 +2368,7 @@
         <w:rPr>
           <w:b/>
         </w:rPr>
-        <w:t xml:space="preserve">                </w:t>
+        <w:t xml:space="preserve">       </w:t>
       </w:r>
       <m:oMath>
         <m:r>
@@ -2519,25 +2524,7 @@
           <w:rPr>
             <w:rFonts w:ascii="Cambria Math" w:hAnsi="Cambria Math"/>
           </w:rPr>
-          <m:t xml:space="preserve">                              (</m:t>
-        </m:r>
-        <m:r>
-          <m:rPr>
-            <m:sty m:val="bi"/>
-          </m:rPr>
-          <w:rPr>
-            <w:rFonts w:ascii="Cambria Math" w:hAnsi="Cambria Math"/>
-          </w:rPr>
-          <m:t>5</m:t>
-        </m:r>
-        <m:r>
-          <m:rPr>
-            <m:sty m:val="bi"/>
-          </m:rPr>
-          <w:rPr>
-            <w:rFonts w:ascii="Cambria Math" w:hAnsi="Cambria Math"/>
-          </w:rPr>
-          <m:t>)</m:t>
+          <m:t xml:space="preserve">                              (5)</m:t>
         </m:r>
       </m:oMath>
       <w:r>
@@ -3028,19 +3015,7 @@
             <w:rPr>
               <w:rFonts w:ascii="Cambria Math" w:hAnsi="Cambria Math"/>
             </w:rPr>
-            <m:t xml:space="preserve">                                  (</m:t>
-          </m:r>
-          <m:r>
-            <w:rPr>
-              <w:rFonts w:ascii="Cambria Math" w:hAnsi="Cambria Math"/>
-            </w:rPr>
-            <m:t>7</m:t>
-          </m:r>
-          <m:r>
-            <w:rPr>
-              <w:rFonts w:ascii="Cambria Math" w:hAnsi="Cambria Math"/>
-            </w:rPr>
-            <m:t>)</m:t>
+            <m:t xml:space="preserve">                                  (7)</m:t>
           </m:r>
         </m:oMath>
       </m:oMathPara>
@@ -3451,19 +3426,7 @@
             <w:rPr>
               <w:rFonts w:ascii="Cambria Math" w:hAnsi="Cambria Math"/>
             </w:rPr>
-            <m:t>(</m:t>
-          </m:r>
-          <m:r>
-            <w:rPr>
-              <w:rFonts w:ascii="Cambria Math" w:hAnsi="Cambria Math"/>
-            </w:rPr>
-            <m:t>8</m:t>
-          </m:r>
-          <m:r>
-            <w:rPr>
-              <w:rFonts w:ascii="Cambria Math" w:hAnsi="Cambria Math"/>
-            </w:rPr>
-            <m:t>)</m:t>
+            <m:t>(8)</m:t>
           </m:r>
         </m:oMath>
       </m:oMathPara>
@@ -3599,13 +3562,7 @@
             <w:rPr>
               <w:rFonts w:ascii="Cambria Math" w:hAnsi="Cambria Math"/>
             </w:rPr>
-            <m:t>=</m:t>
-          </m:r>
-          <m:r>
-            <w:rPr>
-              <w:rFonts w:ascii="Cambria Math" w:hAnsi="Cambria Math"/>
-            </w:rPr>
-            <m:t>σ</m:t>
+            <m:t>=σ</m:t>
           </m:r>
           <m:d>
             <m:dPr>
@@ -3711,19 +3668,7 @@
             <w:rPr>
               <w:rFonts w:ascii="Cambria Math" w:hAnsi="Cambria Math"/>
             </w:rPr>
-            <m:t xml:space="preserve">                                  (</m:t>
-          </m:r>
-          <m:r>
-            <w:rPr>
-              <w:rFonts w:ascii="Cambria Math" w:hAnsi="Cambria Math"/>
-            </w:rPr>
-            <m:t>7</m:t>
-          </m:r>
-          <m:r>
-            <w:rPr>
-              <w:rFonts w:ascii="Cambria Math" w:hAnsi="Cambria Math"/>
-            </w:rPr>
-            <m:t>)</m:t>
+            <m:t xml:space="preserve">                                  (7)</m:t>
           </m:r>
         </m:oMath>
       </m:oMathPara>
@@ -4368,18 +4313,7 @@
               <w:sz w:val="20"/>
               <w:szCs w:val="20"/>
             </w:rPr>
-            <m:t>g=</m:t>
-          </m:r>
-          <m:r>
-            <m:rPr>
-              <m:sty m:val="bi"/>
-            </m:rPr>
-            <w:rPr>
-              <w:rFonts w:ascii="Cambria Math" w:hAnsi="Cambria Math"/>
-              <w:sz w:val="20"/>
-              <w:szCs w:val="20"/>
-            </w:rPr>
-            <m:t>σ</m:t>
+            <m:t>g=σ</m:t>
           </m:r>
           <m:d>
             <m:dPr>
@@ -4592,18 +4526,7 @@
               <w:sz w:val="20"/>
               <w:szCs w:val="20"/>
             </w:rPr>
-            <m:t>g</m:t>
-          </m:r>
-          <m:r>
-            <m:rPr>
-              <m:sty m:val="bi"/>
-            </m:rPr>
-            <w:rPr>
-              <w:rFonts w:ascii="Cambria Math" w:hAnsi="Cambria Math"/>
-              <w:sz w:val="20"/>
-              <w:szCs w:val="20"/>
-            </w:rPr>
-            <m:t xml:space="preserve">                                               </m:t>
+            <m:t xml:space="preserve">g                                               </m:t>
           </m:r>
           <m:d>
             <m:dPr>
@@ -5534,47 +5457,7 @@
           <w:sz w:val="18"/>
           <w:szCs w:val="22"/>
         </w:rPr>
-        <w:t xml:space="preserve">   </w:t>
-      </w:r>
-      <w:r>
-        <w:rPr>
-          <w:w w:val="99"/>
-          <w:sz w:val="18"/>
-          <w:szCs w:val="22"/>
-        </w:rPr>
-        <w:t xml:space="preserve">Fig </w:t>
-      </w:r>
-      <w:r>
-        <w:rPr>
-          <w:w w:val="99"/>
-          <w:sz w:val="18"/>
-          <w:szCs w:val="22"/>
-        </w:rPr>
-        <w:t>6</w:t>
-      </w:r>
-      <w:r>
-        <w:rPr>
-          <w:w w:val="99"/>
-          <w:sz w:val="18"/>
-          <w:szCs w:val="22"/>
-        </w:rPr>
-        <w:t xml:space="preserve">: </w:t>
-      </w:r>
-      <w:r>
-        <w:rPr>
-          <w:w w:val="99"/>
-          <w:sz w:val="18"/>
-          <w:szCs w:val="22"/>
-        </w:rPr>
-        <w:t>Evaluation</w:t>
-      </w:r>
-      <w:r>
-        <w:rPr>
-          <w:w w:val="99"/>
-          <w:sz w:val="18"/>
-          <w:szCs w:val="22"/>
-        </w:rPr>
-        <w:t xml:space="preserve"> Cross-entropy Loss</w:t>
+        <w:t xml:space="preserve">   Fig 6: Evaluation Cross-entropy Loss</w:t>
       </w:r>
     </w:p>
     <w:p>
@@ -5651,13 +5534,6 @@
           <w:sz w:val="20"/>
           <w:szCs w:val="20"/>
         </w:rPr>
-      </w:r>
-      <w:r>
-        <w:rPr>
-          <w:b w:val="0"/>
-          <w:sz w:val="20"/>
-          <w:szCs w:val="20"/>
-        </w:rPr>
         <w:fldChar w:fldCharType="separate"/>
       </w:r>
       <w:r>
@@ -5667,16 +5543,7 @@
           <w:sz w:val="20"/>
           <w:szCs w:val="20"/>
         </w:rPr>
-        <w:t>[1</w:t>
-      </w:r>
-      <w:r>
-        <w:rPr>
-          <w:rStyle w:val="Hyperlink"/>
-          <w:b w:val="0"/>
-          <w:sz w:val="20"/>
-          <w:szCs w:val="20"/>
-        </w:rPr>
-        <w:t>]</w:t>
+        <w:t>[1]</w:t>
       </w:r>
       <w:r>
         <w:rPr>
@@ -5751,15 +5618,6 @@
           <w:sz w:val="20"/>
           <w:szCs w:val="20"/>
         </w:rPr>
-      </w:r>
-      <w:r>
-        <w:rPr>
-          <w:rFonts w:ascii="Helvetica" w:hAnsi="Helvetica" w:cs="Helvetica"/>
-          <w:b w:val="0"/>
-          <w:color w:val="000000"/>
-          <w:sz w:val="20"/>
-          <w:szCs w:val="20"/>
-        </w:rPr>
         <w:fldChar w:fldCharType="separate"/>
       </w:r>
       <w:r>
@@ -5770,27 +5628,7 @@
           <w:sz w:val="20"/>
           <w:szCs w:val="20"/>
         </w:rPr>
-        <w:t>[</w:t>
-      </w:r>
-      <w:r>
-        <w:rPr>
-          <w:rStyle w:val="Hyperlink"/>
-          <w:rFonts w:ascii="Helvetica" w:hAnsi="Helvetica" w:cs="Helvetica"/>
-          <w:b w:val="0"/>
-          <w:sz w:val="20"/>
-          <w:szCs w:val="20"/>
-        </w:rPr>
-        <w:t>2</w:t>
-      </w:r>
-      <w:r>
-        <w:rPr>
-          <w:rStyle w:val="Hyperlink"/>
-          <w:rFonts w:ascii="Helvetica" w:hAnsi="Helvetica" w:cs="Helvetica"/>
-          <w:b w:val="0"/>
-          <w:sz w:val="20"/>
-          <w:szCs w:val="20"/>
-        </w:rPr>
-        <w:t>]</w:t>
+        <w:t>[2]</w:t>
       </w:r>
       <w:r>
         <w:rPr>
@@ -5856,15 +5694,6 @@
           <w:szCs w:val="20"/>
         </w:rPr>
         <w:instrText xml:space="preserve"> HYPERLINK  \l "_[3]_http://nlp.stanford.edu/data/gl" </w:instrText>
-      </w:r>
-      <w:r>
-        <w:rPr>
-          <w:rFonts w:ascii="Helvetica" w:hAnsi="Helvetica" w:cs="Helvetica"/>
-          <w:b w:val="0"/>
-          <w:color w:val="000000"/>
-          <w:sz w:val="20"/>
-          <w:szCs w:val="20"/>
-        </w:rPr>
       </w:r>
       <w:r>
         <w:rPr>
@@ -7277,7 +7106,7 @@
     <w:lsdException w:name="Table Web 2" w:semiHidden="1" w:unhideWhenUsed="1"/>
     <w:lsdException w:name="Table Web 3" w:semiHidden="1" w:unhideWhenUsed="1"/>
     <w:lsdException w:name="Balloon Text" w:semiHidden="1" w:unhideWhenUsed="1"/>
-    <w:lsdException w:name="Table Grid" w:semiHidden="1" w:uiPriority="59" w:unhideWhenUsed="1"/>
+    <w:lsdException w:name="Table Grid" w:uiPriority="59"/>
     <w:lsdException w:name="Table Theme" w:semiHidden="1" w:unhideWhenUsed="1"/>
     <w:lsdException w:name="Placeholder Text" w:semiHidden="1"/>
     <w:lsdException w:name="No Spacing" w:uiPriority="1" w:qFormat="1"/>
@@ -7544,6 +7373,7 @@
   <w:style w:type="character" w:default="1" w:styleId="DefaultParagraphFont">
     <w:name w:val="Default Paragraph Font"/>
     <w:uiPriority w:val="1"/>
+    <w:semiHidden/>
     <w:unhideWhenUsed/>
   </w:style>
   <w:style w:type="table" w:default="1" w:styleId="TableNormal">
@@ -8110,7 +7940,7 @@
 </file>
 
 <file path=customXml/itemProps1.xml><?xml version="1.0" encoding="utf-8"?>
-<ds:datastoreItem xmlns:ds="http://schemas.openxmlformats.org/officeDocument/2006/customXml" ds:itemID="{966C2AFD-8F4E-4C99-9D86-0999F8A58A17}">
+<ds:datastoreItem xmlns:ds="http://schemas.openxmlformats.org/officeDocument/2006/customXml" ds:itemID="{49AFC0F3-B972-4E60-A786-806A792D5314}">
   <ds:schemaRefs>
     <ds:schemaRef ds:uri="http://schemas.openxmlformats.org/officeDocument/2006/bibliography"/>
   </ds:schemaRefs>

</xml_diff>

<commit_message>
final edit with margin
</commit_message>
<xml_diff>
--- a/Project Proposal/CS17EMDS11010_CS17EMDS11016_CS17EMDS11019_Report.docx
+++ b/Project Proposal/CS17EMDS11010_CS17EMDS11016_CS17EMDS11019_Report.docx
@@ -1,11 +1,11 @@
 
 <file path=word/document.xml><?xml version="1.0" encoding="utf-8"?>
-<w:document xmlns:wpc="http://schemas.microsoft.com/office/word/2010/wordprocessingCanvas" xmlns:cx="http://schemas.microsoft.com/office/drawing/2014/chartex" xmlns:cx1="http://schemas.microsoft.com/office/drawing/2015/9/8/chartex" xmlns:cx2="http://schemas.microsoft.com/office/drawing/2015/10/21/chartex" xmlns:cx3="http://schemas.microsoft.com/office/drawing/2016/5/9/chartex" xmlns:cx4="http://schemas.microsoft.com/office/drawing/2016/5/10/chartex" xmlns:cx5="http://schemas.microsoft.com/office/drawing/2016/5/11/chartex" xmlns:cx6="http://schemas.microsoft.com/office/drawing/2016/5/12/chartex" xmlns:cx7="http://schemas.microsoft.com/office/drawing/2016/5/13/chartex" xmlns:cx8="http://schemas.microsoft.com/office/drawing/2016/5/14/chartex" xmlns:mc="http://schemas.openxmlformats.org/markup-compatibility/2006" xmlns:aink="http://schemas.microsoft.com/office/drawing/2016/ink" xmlns:am3d="http://schemas.microsoft.com/office/drawing/2017/model3d" xmlns:o="urn:schemas-microsoft-com:office:office" xmlns:r="http://schemas.openxmlformats.org/officeDocument/2006/relationships" xmlns:m="http://schemas.openxmlformats.org/officeDocument/2006/math" xmlns:v="urn:schemas-microsoft-com:vml" xmlns:wp14="http://schemas.microsoft.com/office/word/2010/wordprocessingDrawing" xmlns:wp="http://schemas.openxmlformats.org/drawingml/2006/wordprocessingDrawing" xmlns:w10="urn:schemas-microsoft-com:office:word" xmlns:w="http://schemas.openxmlformats.org/wordprocessingml/2006/main" xmlns:w14="http://schemas.microsoft.com/office/word/2010/wordml" xmlns:w15="http://schemas.microsoft.com/office/word/2012/wordml" xmlns:w16cid="http://schemas.microsoft.com/office/word/2016/wordml/cid" xmlns:w16se="http://schemas.microsoft.com/office/word/2015/wordml/symex" xmlns:wpg="http://schemas.microsoft.com/office/word/2010/wordprocessingGroup" xmlns:wpi="http://schemas.microsoft.com/office/word/2010/wordprocessingInk" xmlns:wne="http://schemas.microsoft.com/office/word/2006/wordml" xmlns:wps="http://schemas.microsoft.com/office/word/2010/wordprocessingShape" mc:Ignorable="w14 w15 w16se w16cid wp14">
+<w:document xmlns:ve="http://schemas.openxmlformats.org/markup-compatibility/2006" xmlns:o="urn:schemas-microsoft-com:office:office" xmlns:r="http://schemas.openxmlformats.org/officeDocument/2006/relationships" xmlns:m="http://schemas.openxmlformats.org/officeDocument/2006/math" xmlns:v="urn:schemas-microsoft-com:vml" xmlns:wp="http://schemas.openxmlformats.org/drawingml/2006/wordprocessingDrawing" xmlns:w10="urn:schemas-microsoft-com:office:word" xmlns:w="http://schemas.openxmlformats.org/wordprocessingml/2006/main" xmlns:wne="http://schemas.microsoft.com/office/word/2006/wordml">
   <w:body>
     <w:p>
       <w:pPr>
         <w:spacing w:before="114" w:line="266" w:lineRule="auto"/>
-        <w:ind w:left="720" w:right="3246" w:firstLine="720"/>
+        <w:ind w:right="3246"/>
         <w:rPr>
           <w:b/>
           <w:sz w:val="28"/>
@@ -16,13 +16,20 @@
           <w:b/>
           <w:sz w:val="28"/>
         </w:rPr>
-        <w:t xml:space="preserve">Attention Mechanisms for </w:t>
+        <w:t xml:space="preserve">                       </w:t>
       </w:r>
       <w:r>
         <w:rPr>
           <w:b/>
           <w:sz w:val="28"/>
         </w:rPr>
+        <w:t xml:space="preserve">Attention Mechanisms for </w:t>
+      </w:r>
+      <w:r>
+        <w:rPr>
+          <w:b/>
+          <w:sz w:val="28"/>
+        </w:rPr>
         <w:t>Visual Question Answering</w:t>
       </w:r>
     </w:p>
@@ -35,6 +42,121 @@
           <w:sz w:val="34"/>
         </w:rPr>
       </w:pPr>
+    </w:p>
+    <w:p>
+      <w:pPr>
+        <w:tabs>
+          <w:tab w:val="left" w:pos="1847"/>
+          <w:tab w:val="left" w:pos="3771"/>
+          <w:tab w:val="left" w:pos="5497"/>
+        </w:tabs>
+        <w:ind w:right="1243"/>
+        <w:rPr>
+          <w:sz w:val="24"/>
+        </w:rPr>
+      </w:pPr>
+      <w:r>
+        <w:rPr>
+          <w:sz w:val="24"/>
+        </w:rPr>
+        <w:t xml:space="preserve">     </w:t>
+      </w:r>
+      <w:r>
+        <w:rPr>
+          <w:sz w:val="24"/>
+        </w:rPr>
+        <w:t xml:space="preserve">              </w:t>
+      </w:r>
+      <w:r>
+        <w:rPr>
+          <w:sz w:val="24"/>
+        </w:rPr>
+        <w:t>Paritosh Gupta</w:t>
+      </w:r>
+      <w:r>
+        <w:rPr>
+          <w:rFonts w:ascii="Lucida Sans Unicode" w:hAnsi="Lucida Sans Unicode"/>
+          <w:spacing w:val="-4"/>
+          <w:position w:val="9"/>
+          <w:sz w:val="16"/>
+        </w:rPr>
+        <w:tab/>
+      </w:r>
+      <w:r>
+        <w:rPr>
+          <w:rFonts w:ascii="Lucida Sans Unicode" w:hAnsi="Lucida Sans Unicode"/>
+          <w:spacing w:val="-4"/>
+          <w:position w:val="9"/>
+          <w:sz w:val="16"/>
+        </w:rPr>
+        <w:t xml:space="preserve">             </w:t>
+      </w:r>
+      <w:r>
+        <w:rPr>
+          <w:sz w:val="24"/>
+        </w:rPr>
+        <w:t xml:space="preserve">Rohit Dubey     </w:t>
+      </w:r>
+      <w:r>
+        <w:rPr>
+          <w:sz w:val="24"/>
+        </w:rPr>
+        <w:t xml:space="preserve">                     </w:t>
+      </w:r>
+      <w:r>
+        <w:rPr>
+          <w:sz w:val="24"/>
+        </w:rPr>
+        <w:t>Harish Mashetty</w:t>
+      </w:r>
+    </w:p>
+    <w:p>
+      <w:pPr>
+        <w:tabs>
+          <w:tab w:val="left" w:pos="1847"/>
+          <w:tab w:val="left" w:pos="3771"/>
+          <w:tab w:val="left" w:pos="5497"/>
+        </w:tabs>
+        <w:ind w:right="1243"/>
+        <w:rPr>
+          <w:sz w:val="24"/>
+        </w:rPr>
+      </w:pPr>
+      <w:r>
+        <w:rPr>
+          <w:sz w:val="24"/>
+        </w:rPr>
+        <w:t xml:space="preserve">     </w:t>
+      </w:r>
+      <w:r>
+        <w:rPr>
+          <w:sz w:val="24"/>
+        </w:rPr>
+        <w:t xml:space="preserve">             </w:t>
+      </w:r>
+      <w:r>
+        <w:rPr>
+          <w:sz w:val="24"/>
+        </w:rPr>
+        <w:t>CS17EMDS11016</w:t>
+      </w:r>
+      <w:r>
+        <w:rPr>
+          <w:sz w:val="24"/>
+        </w:rPr>
+        <w:t xml:space="preserve">@iith.ac.in       </w:t>
+      </w:r>
+      <w:hyperlink r:id="rId8" w:history="1">
+        <w:r>
+          <w:t>CS17EMS11019@iith.ac.in</w:t>
+        </w:r>
+      </w:hyperlink>
+      <w:r>
+        <w:rPr>
+          <w:sz w:val="24"/>
+        </w:rPr>
+        <w:t xml:space="preserve">    CS17EMS11010@iith.ac.in             </w:t>
+      </w:r>
     </w:p>
     <w:p>
       <w:pPr>
@@ -52,36 +174,18 @@
       </w:pPr>
       <w:r>
         <w:rPr>
-          <w:sz w:val="24"/>
-        </w:rPr>
-        <w:t>Paritosh Gupta</w:t>
-      </w:r>
-      <w:r>
-        <w:rPr>
-          <w:rFonts w:ascii="Lucida Sans Unicode" w:hAnsi="Lucida Sans Unicode"/>
-          <w:spacing w:val="-4"/>
           <w:position w:val="9"/>
           <w:sz w:val="16"/>
         </w:rPr>
         <w:tab/>
       </w:r>
-      <w:r>
-        <w:rPr>
-          <w:sz w:val="24"/>
-        </w:rPr>
-        <w:t>Rohit Dubey     Harish Mashetty</w:t>
-      </w:r>
-      <w:r>
-        <w:rPr>
-          <w:position w:val="9"/>
-          <w:sz w:val="16"/>
-        </w:rPr>
-        <w:tab/>
-      </w:r>
     </w:p>
     <w:p>
       <w:pPr>
         <w:pStyle w:val="BodyText"/>
+        <w:tabs>
+          <w:tab w:val="left" w:pos="5760"/>
+        </w:tabs>
         <w:rPr>
           <w:rFonts w:ascii="Courier New"/>
         </w:rPr>
@@ -187,7 +291,23 @@
             <w:i/>
             <w:sz w:val="20"/>
           </w:rPr>
-          <w:t>[1]</w:t>
+          <w:t>[</w:t>
+        </w:r>
+        <w:r>
+          <w:rPr>
+            <w:rStyle w:val="Hyperlink"/>
+            <w:i/>
+            <w:sz w:val="20"/>
+          </w:rPr>
+          <w:t>1</w:t>
+        </w:r>
+        <w:r>
+          <w:rPr>
+            <w:rStyle w:val="Hyperlink"/>
+            <w:i/>
+            <w:sz w:val="20"/>
+          </w:rPr>
+          <w:t>]</w:t>
         </w:r>
       </w:hyperlink>
       <w:r>
@@ -430,6 +550,7 @@
           <w:tab w:val="left" w:pos="342"/>
         </w:tabs>
         <w:spacing w:before="161"/>
+        <w:ind w:left="180" w:hanging="90"/>
       </w:pPr>
       <w:bookmarkStart w:id="0" w:name="_bookmark1"/>
       <w:bookmarkEnd w:id="0"/>
@@ -446,7 +567,7 @@
     <w:p>
       <w:pPr>
         <w:pStyle w:val="Text"/>
-        <w:ind w:firstLine="0"/>
+        <w:ind w:left="360" w:firstLine="0"/>
       </w:pPr>
       <w:r>
         <w:t>Visual Question Answering (VQA) is an Artificial Intelligence problem that lies at the intersection of NLP and Computer Vision.</w:t>
@@ -480,7 +601,7 @@
       <w:pPr>
         <w:pStyle w:val="BodyText"/>
         <w:spacing w:before="140" w:line="249" w:lineRule="auto"/>
-        <w:ind w:right="38"/>
+        <w:ind w:left="360" w:right="38"/>
         <w:jc w:val="both"/>
       </w:pPr>
       <w:r>
@@ -528,7 +649,13 @@
         <w:t>model. For questions</w:t>
       </w:r>
       <w:r>
-        <w:t xml:space="preserve"> we use </w:t>
+        <w:t xml:space="preserve"> we use</w:t>
+      </w:r>
+      <w:r>
+        <w:t>d</w:t>
+      </w:r>
+      <w:r>
+        <w:t xml:space="preserve"> </w:t>
       </w:r>
       <w:r>
         <w:t>300-dimension</w:t>
@@ -604,6 +731,7 @@
           <w:noProof/>
           <w:lang w:bidi="ar-SA"/>
         </w:rPr>
+        <w:lastRenderedPageBreak/>
         <w:drawing>
           <wp:inline distT="0" distB="0" distL="0" distR="0">
             <wp:extent cx="3074007" cy="1478568"/>
@@ -622,7 +750,7 @@
                     </pic:cNvPicPr>
                   </pic:nvPicPr>
                   <pic:blipFill>
-                    <a:blip r:embed="rId8"/>
+                    <a:blip r:embed="rId9"/>
                     <a:srcRect/>
                     <a:stretch>
                       <a:fillRect/>
@@ -654,6 +782,10 @@
     <w:p>
       <w:pPr>
         <w:pStyle w:val="Default"/>
+        <w:tabs>
+          <w:tab w:val="left" w:pos="5220"/>
+        </w:tabs>
+        <w:ind w:left="90" w:right="1035" w:hanging="90"/>
         <w:rPr>
           <w:sz w:val="18"/>
         </w:rPr>
@@ -674,9 +806,21 @@
         <w:rPr>
           <w:sz w:val="18"/>
         </w:rPr>
-        <w:t xml:space="preserve"> generated using CloudCV, </w:t>
-      </w:r>
-      <w:hyperlink r:id="rId9" w:history="1">
+        <w:t xml:space="preserve"> generated </w:t>
+      </w:r>
+      <w:r>
+        <w:rPr>
+          <w:sz w:val="18"/>
+        </w:rPr>
+        <w:t xml:space="preserve">   </w:t>
+      </w:r>
+      <w:r>
+        <w:rPr>
+          <w:sz w:val="18"/>
+        </w:rPr>
+        <w:t xml:space="preserve">using CloudCV, </w:t>
+      </w:r>
+      <w:hyperlink r:id="rId10" w:history="1">
         <w:r>
           <w:rPr>
             <w:rStyle w:val="Hyperlink"/>
@@ -728,7 +872,7 @@
                     </pic:cNvPicPr>
                   </pic:nvPicPr>
                   <pic:blipFill>
-                    <a:blip r:embed="rId10"/>
+                    <a:blip r:embed="rId11"/>
                     <a:srcRect/>
                     <a:stretch>
                       <a:fillRect/>
@@ -789,21 +933,7 @@
           <w:sz w:val="20"/>
           <w:szCs w:val="20"/>
         </w:rPr>
-        <w:t xml:space="preserve">: {white, </w:t>
-      </w:r>
-      <w:r>
-        <w:rPr>
-          <w:sz w:val="20"/>
-          <w:szCs w:val="20"/>
-        </w:rPr>
-        <w:t>white, silver,</w:t>
-      </w:r>
-      <w:r>
-        <w:rPr>
-          <w:sz w:val="20"/>
-          <w:szCs w:val="20"/>
-        </w:rPr>
-        <w:t xml:space="preserve"> grey,</w:t>
+        <w:t>: {white, white, silver, grey,</w:t>
       </w:r>
     </w:p>
     <w:p>
@@ -820,14 +950,7 @@
           <w:sz w:val="20"/>
           <w:szCs w:val="20"/>
         </w:rPr>
-        <w:t>silver, silver</w:t>
-      </w:r>
-      <w:r>
-        <w:rPr>
-          <w:sz w:val="20"/>
-          <w:szCs w:val="20"/>
-        </w:rPr>
-        <w:t>, white, white, white, grey}</w:t>
+        <w:t>silver, silver, white, white, white, grey}</w:t>
       </w:r>
     </w:p>
     <w:p>
@@ -864,21 +987,7 @@
           <w:sz w:val="20"/>
           <w:szCs w:val="20"/>
         </w:rPr>
-        <w:t>: {white: 1, silver 1</w:t>
-      </w:r>
-      <w:r>
-        <w:rPr>
-          <w:sz w:val="20"/>
-          <w:szCs w:val="20"/>
-        </w:rPr>
-        <w:t>},</w:t>
-      </w:r>
-      <w:r>
-        <w:rPr>
-          <w:sz w:val="20"/>
-          <w:szCs w:val="20"/>
-        </w:rPr>
-        <w:t xml:space="preserve"> soft score </w:t>
+        <w:t xml:space="preserve">: {white: 1, silver 1}, soft score </w:t>
       </w:r>
       <w:r>
         <w:rPr>
@@ -910,13 +1019,6 @@
           <w:szCs w:val="20"/>
         </w:rPr>
         <w:t xml:space="preserve"> using equation (6).</w:t>
-      </w:r>
-      <w:r>
-        <w:rPr>
-          <w:sz w:val="20"/>
-          <w:szCs w:val="20"/>
-        </w:rPr>
-        <w:t xml:space="preserve">  </w:t>
       </w:r>
     </w:p>
     <w:p>
@@ -1026,8 +1128,8 @@
           <w:pgSz w:w="12240" w:h="15840"/>
           <w:pgMar w:top="1500" w:right="0" w:bottom="280" w:left="900" w:header="720" w:footer="720" w:gutter="0"/>
           <w:cols w:num="2" w:space="720" w:equalWidth="0">
-            <w:col w:w="4868" w:space="307"/>
-            <w:col w:w="6165"/>
+            <w:col w:w="4868" w:space="892"/>
+            <w:col w:w="5580"/>
           </w:cols>
         </w:sectPr>
       </w:pPr>
@@ -1049,7 +1151,7 @@
           <w:lang w:bidi="ar-SA"/>
         </w:rPr>
         <w:lastRenderedPageBreak/>
-        <w:pict w14:anchorId="1576D5A7">
+        <w:pict>
           <v:shapetype id="_x0000_t202" coordsize="21600,21600" o:spt="202" path="m,l,21600r21600,l21600,xe">
             <v:stroke joinstyle="miter"/>
             <v:path gradientshapeok="t" o:connecttype="rect"/>
@@ -1071,11 +1173,12 @@
       <w:r>
         <w:rPr>
           <w:noProof/>
+          <w:lang w:bidi="ar-SA"/>
         </w:rPr>
         <w:drawing>
           <wp:inline distT="0" distB="0" distL="0" distR="0">
-            <wp:extent cx="6416675" cy="2496093"/>
-            <wp:effectExtent l="0" t="0" r="0" b="0"/>
+            <wp:extent cx="6257676" cy="2434241"/>
+            <wp:effectExtent l="19050" t="0" r="0" b="0"/>
             <wp:docPr id="11" name="Picture 11"/>
             <wp:cNvGraphicFramePr>
               <a:graphicFrameLocks xmlns:a="http://schemas.openxmlformats.org/drawingml/2006/main" noChangeAspect="1"/>
@@ -1090,10 +1193,10 @@
                     </pic:cNvPicPr>
                   </pic:nvPicPr>
                   <pic:blipFill>
-                    <a:blip r:embed="rId11">
+                    <a:blip r:embed="rId12">
                       <a:extLst>
                         <a:ext uri="{28A0092B-C50C-407E-A947-70E740481C1C}">
-                          <a14:useLocalDpi xmlns:a14="http://schemas.microsoft.com/office/drawing/2010/main" val="0"/>
+                          <a14:useLocalDpi xmlns:a14="http://schemas.microsoft.com/office/drawing/2010/main" xmlns:wps="http://schemas.microsoft.com/office/word/2010/wordprocessingShape" xmlns:wpi="http://schemas.microsoft.com/office/word/2010/wordprocessingInk" xmlns:wpg="http://schemas.microsoft.com/office/word/2010/wordprocessingGroup" xmlns:w16se="http://schemas.microsoft.com/office/word/2015/wordml/symex" xmlns:w16cid="http://schemas.microsoft.com/office/word/2016/wordml/cid" xmlns:w15="http://schemas.microsoft.com/office/word/2012/wordml" xmlns:w14="http://schemas.microsoft.com/office/word/2010/wordml" xmlns:w="http://schemas.openxmlformats.org/wordprocessingml/2006/main" xmlns:w10="urn:schemas-microsoft-com:office:word" xmlns:wp14="http://schemas.microsoft.com/office/word/2010/wordprocessingDrawing" xmlns:v="urn:schemas-microsoft-com:vml" xmlns:o="urn:schemas-microsoft-com:office:office" xmlns:am3d="http://schemas.microsoft.com/office/drawing/2017/model3d" xmlns:aink="http://schemas.microsoft.com/office/drawing/2016/ink" xmlns:mc="http://schemas.openxmlformats.org/markup-compatibility/2006" xmlns:cx8="http://schemas.microsoft.com/office/drawing/2016/5/14/chartex" xmlns:cx7="http://schemas.microsoft.com/office/drawing/2016/5/13/chartex" xmlns:cx6="http://schemas.microsoft.com/office/drawing/2016/5/12/chartex" xmlns:cx5="http://schemas.microsoft.com/office/drawing/2016/5/11/chartex" xmlns:cx4="http://schemas.microsoft.com/office/drawing/2016/5/10/chartex" xmlns:cx3="http://schemas.microsoft.com/office/drawing/2016/5/9/chartex" xmlns:cx2="http://schemas.microsoft.com/office/drawing/2015/10/21/chartex" xmlns:cx1="http://schemas.microsoft.com/office/drawing/2015/9/8/chartex" xmlns:cx="http://schemas.microsoft.com/office/drawing/2014/chartex" xmlns:wpc="http://schemas.microsoft.com/office/word/2010/wordprocessingCanvas" xmlns="" val="0"/>
                         </a:ext>
                       </a:extLst>
                     </a:blip>
@@ -1105,7 +1208,7 @@
                   <pic:spPr bwMode="auto">
                     <a:xfrm>
                       <a:off x="0" y="0"/>
-                      <a:ext cx="6456676" cy="2511653"/>
+                      <a:ext cx="6296658" cy="2449405"/>
                     </a:xfrm>
                     <a:prstGeom prst="rect">
                       <a:avLst/>
@@ -1308,13 +1411,6 @@
           <w:w w:val="99"/>
           <w:sz w:val="18"/>
         </w:rPr>
-        <w:t>,</w:t>
-      </w:r>
-      <w:r>
-        <w:rPr>
-          <w:w w:val="99"/>
-          <w:sz w:val="18"/>
-        </w:rPr>
         <w:t xml:space="preserve"> </w:t>
       </w:r>
       <w:r>
@@ -1512,6 +1608,8 @@
         <w:tabs>
           <w:tab w:val="left" w:pos="342"/>
         </w:tabs>
+        <w:spacing w:before="161"/>
+        <w:ind w:left="180" w:hanging="90"/>
       </w:pPr>
       <w:r>
         <w:t>Proposed</w:t>
@@ -1521,6 +1619,192 @@
       </w:r>
       <w:r>
         <w:t>odel</w:t>
+      </w:r>
+    </w:p>
+    <w:p>
+      <w:pPr>
+        <w:pStyle w:val="BodyText"/>
+        <w:spacing w:before="193" w:line="249" w:lineRule="auto"/>
+        <w:ind w:left="360" w:right="38"/>
+        <w:jc w:val="both"/>
+      </w:pPr>
+      <w:r>
+        <w:t xml:space="preserve">Our </w:t>
+      </w:r>
+      <w:r>
+        <w:t>proposed solution takes VQA as a</w:t>
+      </w:r>
+      <w:r>
+        <w:t xml:space="preserve"> classification problem over a set of candidate answers. </w:t>
+      </w:r>
+      <w:r>
+        <w:t xml:space="preserve">Questions are open-ended questions about images, with mostly </w:t>
+      </w:r>
+      <w:r>
+        <w:t>one- or two-word</w:t>
+      </w:r>
+      <w:r>
+        <w:t xml:space="preserve"> answers. </w:t>
+      </w:r>
+      <w:r>
+        <w:t>Our model is based on a deep neural network that implements a joint embedding of the image and of the question. The two inputs are mapped into fixed-</w:t>
+      </w:r>
+      <w:r>
+        <w:t>size vector representations which</w:t>
+      </w:r>
+      <w:r>
+        <w:t xml:space="preserve"> </w:t>
+      </w:r>
+      <w:r>
+        <w:t xml:space="preserve">are </w:t>
+      </w:r>
+      <w:r>
+        <w:t>derived from Faster RCNN and GRU</w:t>
+      </w:r>
+      <w:r>
+        <w:t xml:space="preserve">, respectively. </w:t>
+      </w:r>
+      <w:r>
+        <w:t xml:space="preserve">Multimodal fusion of non-linear output of attended image and question encoding can be interpreted as </w:t>
+      </w:r>
+      <w:r>
+        <w:t xml:space="preserve">projections into a joint “semantic” space. They </w:t>
+      </w:r>
+      <w:r>
+        <w:t xml:space="preserve">are </w:t>
+      </w:r>
+      <w:r>
+        <w:t>combined by</w:t>
+      </w:r>
+      <w:r>
+        <w:t xml:space="preserve"> </w:t>
+      </w:r>
+      <w:r>
+        <w:t>concatenation of element-wise multiplication, before feeding to the classifier described above</w:t>
+      </w:r>
+      <w:r>
+        <w:t>.</w:t>
+      </w:r>
+    </w:p>
+    <w:p>
+      <w:pPr>
+        <w:pStyle w:val="BodyText"/>
+        <w:spacing w:before="193" w:line="249" w:lineRule="auto"/>
+        <w:ind w:left="360" w:right="38" w:firstLine="45"/>
+        <w:jc w:val="both"/>
+      </w:pPr>
+      <w:r>
+        <w:t>Let’s understand the importance and working of each part of model architecture one by one</w:t>
+      </w:r>
+      <w:r>
+        <w:t>.</w:t>
+      </w:r>
+    </w:p>
+    <w:p>
+      <w:pPr>
+        <w:pStyle w:val="BodyText"/>
+        <w:spacing w:before="193" w:line="249" w:lineRule="auto"/>
+        <w:ind w:left="360" w:right="38"/>
+        <w:jc w:val="both"/>
+        <w:rPr>
+          <w:b/>
+        </w:rPr>
+      </w:pPr>
+      <w:r>
+        <w:rPr>
+          <w:b/>
+        </w:rPr>
+        <w:t xml:space="preserve">Word Embedding: </w:t>
+      </w:r>
+      <w:r>
+        <w:t>Q</w:t>
+      </w:r>
+      <w:r>
+        <w:t>uestion</w:t>
+      </w:r>
+      <w:r>
+        <w:t>s</w:t>
+      </w:r>
+      <w:r>
+        <w:t xml:space="preserve"> </w:t>
+      </w:r>
+      <w:r>
+        <w:t>are</w:t>
+      </w:r>
+      <w:r>
+        <w:t xml:space="preserve"> tokenized and trimmed to a maximum of 14 words</w:t>
+      </w:r>
+      <w:r>
+        <w:t xml:space="preserve"> and the questions with less than 14 words are zero padded</w:t>
+      </w:r>
+      <w:r>
+        <w:t xml:space="preserve">. We find that not many questions’ length exceeds 14 words (only 0.25% questions are greater than 14 words). After that, each word is converted into </w:t>
+      </w:r>
+      <w:r>
+        <w:t xml:space="preserve">300-Dimensional </w:t>
+      </w:r>
+      <w:r>
+        <w:t>Glo</w:t>
+      </w:r>
+      <w:r>
+        <w:t>V</w:t>
+      </w:r>
+      <w:r>
+        <w:t xml:space="preserve">e embedding </w:t>
+      </w:r>
+      <w:r>
+        <w:t>vector</w:t>
+      </w:r>
+      <w:r>
+        <w:t>, words missing in Glove embedding are initialized with a zero vector</w:t>
+      </w:r>
+      <w:r>
+        <w:t>.  We used Wikipedia/Gigaword</w:t>
+      </w:r>
+      <w:r>
+        <w:t xml:space="preserve"> </w:t>
+      </w:r>
+      <w:r>
+        <w:t>pre-trained</w:t>
+      </w:r>
+      <w:r>
+        <w:t xml:space="preserve"> </w:t>
+      </w:r>
+      <w:r>
+        <w:t xml:space="preserve">GloVe embedding which is available </w:t>
+      </w:r>
+      <w:r>
+        <w:t>publicly</w:t>
+      </w:r>
+      <w:r>
+        <w:t xml:space="preserve">. </w:t>
+      </w:r>
+      <w:r>
+        <w:t>The resulting sequence of word embedding</w:t>
+      </w:r>
+      <w:r>
+        <w:t xml:space="preserve"> of a question</w:t>
+      </w:r>
+      <w:r>
+        <w:t xml:space="preserve"> is of size 1</w:t>
+      </w:r>
+      <w:r>
+        <w:t>*1</w:t>
+      </w:r>
+      <w:r>
+        <w:t xml:space="preserve">4*300 and it is passed to GRU encoder (Fig 2- part C). The Recurrent </w:t>
+      </w:r>
+      <w:r>
+        <w:t>G</w:t>
+      </w:r>
+      <w:r>
+        <w:t>ated hidden unit is of dimension 512 and we used its final state</w:t>
+      </w:r>
+      <w:r>
+        <w:t xml:space="preserve"> as question embedding of size 1*512</w:t>
+      </w:r>
+      <w:r>
+        <w:t>.</w:t>
       </w:r>
     </w:p>
     <w:p>
@@ -1529,230 +1813,27 @@
         <w:spacing w:before="193" w:line="249" w:lineRule="auto"/>
         <w:ind w:right="38"/>
         <w:jc w:val="both"/>
-      </w:pPr>
-      <w:r>
-        <w:t xml:space="preserve">Our </w:t>
-      </w:r>
-      <w:r>
-        <w:t>proposed solution takes VQA as a</w:t>
-      </w:r>
-      <w:r>
-        <w:t xml:space="preserve"> classification problem over a set of candidate answers. </w:t>
-      </w:r>
-      <w:r>
-        <w:t xml:space="preserve">Questions are open-ended questions about images, with mostly </w:t>
-      </w:r>
-      <w:r>
-        <w:t>one- or two-word</w:t>
-      </w:r>
-      <w:r>
-        <w:t xml:space="preserve"> answers. </w:t>
-      </w:r>
-      <w:r>
-        <w:t>Our model is based on a deep neural network that implements a joint embedding of the image and of the question. The two inputs are mapped into fixed-</w:t>
-      </w:r>
-      <w:r>
-        <w:t>size vector representations which</w:t>
-      </w:r>
-      <w:r>
-        <w:t xml:space="preserve"> </w:t>
-      </w:r>
-      <w:r>
-        <w:t xml:space="preserve">are </w:t>
-      </w:r>
-      <w:r>
-        <w:t>derived from Faster RCNN and GRU</w:t>
-      </w:r>
-      <w:r>
-        <w:t xml:space="preserve">, respectively. </w:t>
-      </w:r>
-      <w:r>
-        <w:t xml:space="preserve">Multimodal fusion of non-linear output of attended image and question encoding can be interpreted as </w:t>
-      </w:r>
-      <w:r>
-        <w:t xml:space="preserve">projections into a joint “semantic” space. They </w:t>
-      </w:r>
-      <w:r>
-        <w:t xml:space="preserve">are </w:t>
-      </w:r>
-      <w:r>
-        <w:t>combined by</w:t>
-      </w:r>
-      <w:r>
-        <w:t xml:space="preserve"> </w:t>
-      </w:r>
-      <w:r>
-        <w:t>concatenation of element-wise multiplication, before feeding to the classifier described above</w:t>
-      </w:r>
-      <w:r>
-        <w:t>.</w:t>
-      </w:r>
+        <w:rPr>
+          <w:b/>
+        </w:rPr>
+      </w:pPr>
     </w:p>
     <w:p>
       <w:pPr>
         <w:pStyle w:val="BodyText"/>
+        <w:tabs>
+          <w:tab w:val="left" w:pos="630"/>
+          <w:tab w:val="left" w:pos="5040"/>
+        </w:tabs>
         <w:spacing w:before="193" w:line="249" w:lineRule="auto"/>
-        <w:ind w:right="38"/>
+        <w:ind w:left="720" w:right="1125"/>
         <w:jc w:val="both"/>
       </w:pPr>
       <w:r>
-        <w:t xml:space="preserve"> Let’s understand the importance and working of each part of model architecture one by one</w:t>
-      </w:r>
-      <w:r>
-        <w:t>.</w:t>
-      </w:r>
-    </w:p>
-    <w:p>
-      <w:pPr>
-        <w:pStyle w:val="BodyText"/>
-        <w:spacing w:before="193" w:line="249" w:lineRule="auto"/>
-        <w:ind w:right="38"/>
-        <w:jc w:val="both"/>
         <w:rPr>
           <w:b/>
         </w:rPr>
-      </w:pPr>
-      <w:r>
-        <w:rPr>
-          <w:b/>
-        </w:rPr>
-        <w:t xml:space="preserve">Word Embedding: </w:t>
-      </w:r>
-      <w:r>
-        <w:t>Q</w:t>
-      </w:r>
-      <w:r>
-        <w:t>uestion</w:t>
-      </w:r>
-      <w:r>
-        <w:t>s</w:t>
-      </w:r>
-      <w:r>
-        <w:t xml:space="preserve"> </w:t>
-      </w:r>
-      <w:r>
-        <w:t>are</w:t>
-      </w:r>
-      <w:r>
-        <w:t xml:space="preserve"> tokenized and trimmed to a maximum of 14 words</w:t>
-      </w:r>
-      <w:r>
-        <w:t xml:space="preserve"> and the questions with less than 14 words are zero padded</w:t>
-      </w:r>
-      <w:r>
-        <w:t xml:space="preserve">. We find that not many questions’ length exceeds 14 words (only 0.25% questions are greater than 14 words). After that, each word is converted into </w:t>
-      </w:r>
-      <w:r>
-        <w:t xml:space="preserve">300-Dimensional </w:t>
-      </w:r>
-      <w:r>
-        <w:t>Glo</w:t>
-      </w:r>
-      <w:r>
-        <w:t>V</w:t>
-      </w:r>
-      <w:r>
-        <w:t xml:space="preserve">e embedding </w:t>
-      </w:r>
-      <w:r>
-        <w:t>vector</w:t>
-      </w:r>
-      <w:r>
-        <w:t>, words missing in Glove embedding are initialized with a zero vector</w:t>
-      </w:r>
-      <w:r>
-        <w:t>.  We used Wikipedia/Gigaword</w:t>
-      </w:r>
-      <w:r>
-        <w:t xml:space="preserve"> </w:t>
-      </w:r>
-      <w:r>
-        <w:t>pre-trained</w:t>
-      </w:r>
-      <w:r>
-        <w:t xml:space="preserve"> </w:t>
-      </w:r>
-      <w:r>
-        <w:t xml:space="preserve">GloVe embedding which is available </w:t>
-      </w:r>
-      <w:r>
-        <w:t>publicly</w:t>
-      </w:r>
-      <w:r>
-        <w:t xml:space="preserve">. </w:t>
-      </w:r>
-      <w:r>
-        <w:t>The resulting sequence of word embedding</w:t>
-      </w:r>
-      <w:r>
-        <w:t xml:space="preserve"> of a question</w:t>
-      </w:r>
-      <w:r>
-        <w:t xml:space="preserve"> is of size 1</w:t>
-      </w:r>
-      <w:r>
-        <w:t>*1</w:t>
-      </w:r>
-      <w:r>
-        <w:t xml:space="preserve">4*300 and it is passed to GRU encoder (Fig 2- part C). The Recurrent </w:t>
-      </w:r>
-      <w:r>
-        <w:t>G</w:t>
-      </w:r>
-      <w:r>
-        <w:t>ated hidden unit is of dimension 512 and we used its final state</w:t>
-      </w:r>
-      <w:r>
-        <w:t xml:space="preserve"> as question embedding of size 1*512</w:t>
-      </w:r>
-      <w:r>
-        <w:t>.</w:t>
-      </w:r>
-    </w:p>
-    <w:p>
-      <w:pPr>
-        <w:pStyle w:val="BodyText"/>
-        <w:spacing w:before="193" w:line="249" w:lineRule="auto"/>
-        <w:ind w:right="38"/>
-        <w:jc w:val="both"/>
-        <w:rPr>
-          <w:b/>
-        </w:rPr>
-      </w:pPr>
-    </w:p>
-    <w:p>
-      <w:pPr>
-        <w:pStyle w:val="BodyText"/>
-        <w:spacing w:before="193" w:line="249" w:lineRule="auto"/>
-        <w:ind w:right="38"/>
-        <w:jc w:val="both"/>
-        <w:rPr>
-          <w:b/>
-        </w:rPr>
-      </w:pPr>
-    </w:p>
-    <w:p>
-      <w:pPr>
-        <w:pStyle w:val="BodyText"/>
-        <w:spacing w:before="193" w:line="249" w:lineRule="auto"/>
-        <w:ind w:right="38"/>
-        <w:jc w:val="both"/>
-        <w:rPr>
-          <w:b/>
-        </w:rPr>
-      </w:pPr>
-    </w:p>
-    <w:p>
-      <w:pPr>
-        <w:pStyle w:val="BodyText"/>
-        <w:spacing w:before="193" w:line="249" w:lineRule="auto"/>
-        <w:ind w:right="1125"/>
-        <w:jc w:val="both"/>
-      </w:pPr>
-      <w:r>
-        <w:rPr>
-          <w:b/>
-        </w:rPr>
+        <w:lastRenderedPageBreak/>
         <w:t>Image</w:t>
       </w:r>
       <w:r>
@@ -1822,7 +1903,7 @@
       <w:pPr>
         <w:pStyle w:val="BodyText"/>
         <w:spacing w:before="193" w:line="249" w:lineRule="auto"/>
-        <w:ind w:right="1125"/>
+        <w:ind w:left="720" w:right="1125"/>
         <w:jc w:val="both"/>
       </w:pPr>
       <w:r>
@@ -1866,9 +1947,11 @@
       <w:r>
         <w:rPr>
           <w:b/>
+          <w:noProof/>
+          <w:lang w:bidi="ar-SA"/>
         </w:rPr>
         <w:drawing>
-          <wp:inline distT="0" distB="0" distL="0" distR="0" wp14:anchorId="60254435" wp14:editId="018FBAEA">
+          <wp:inline distT="0" distB="0" distL="0" distR="0">
             <wp:extent cx="2814762" cy="2170321"/>
             <wp:effectExtent l="0" t="0" r="0" b="0"/>
             <wp:docPr id="7" name="Picture 4"/>
@@ -1885,7 +1968,7 @@
                     </pic:cNvPicPr>
                   </pic:nvPicPr>
                   <pic:blipFill>
-                    <a:blip r:embed="rId12"/>
+                    <a:blip r:embed="rId13"/>
                     <a:stretch>
                       <a:fillRect/>
                     </a:stretch>
@@ -1910,7 +1993,7 @@
       <w:pPr>
         <w:pStyle w:val="BodyText"/>
         <w:spacing w:before="193" w:line="249" w:lineRule="auto"/>
-        <w:ind w:right="1125"/>
+        <w:ind w:left="720" w:right="1125"/>
         <w:jc w:val="both"/>
       </w:pPr>
       <w:r>
@@ -1930,7 +2013,7 @@
       <w:pPr>
         <w:pStyle w:val="BodyText"/>
         <w:spacing w:before="193" w:line="249" w:lineRule="auto"/>
-        <w:ind w:right="1125"/>
+        <w:ind w:right="1125" w:firstLine="720"/>
         <w:jc w:val="both"/>
         <w:rPr>
           <w:b/>
@@ -1989,11 +2072,8 @@
       <w:pPr>
         <w:pStyle w:val="BodyText"/>
         <w:spacing w:before="193" w:line="249" w:lineRule="auto"/>
-        <w:ind w:right="1125"/>
+        <w:ind w:left="720" w:right="1125"/>
         <w:jc w:val="both"/>
-        <w:rPr>
-          <w:b/>
-        </w:rPr>
       </w:pPr>
       <w:r>
         <w:t xml:space="preserve">This model implements a standard question-guided attention mechanism used in modern VQA models. </w:t>
@@ -2012,14 +2092,12 @@
       <w:pPr>
         <w:pStyle w:val="BodyText"/>
         <w:spacing w:before="193" w:line="249" w:lineRule="auto"/>
-        <w:ind w:right="1125"/>
+        <w:ind w:left="360" w:right="8"/>
         <w:jc w:val="both"/>
       </w:pPr>
       <w:r>
-        <w:t xml:space="preserve">For each input region i=1 to K in the image, the feature </w:t>
-      </w:r>
-      <w:r>
-        <w:t>v</w:t>
+        <w:lastRenderedPageBreak/>
+        <w:t>For each input region i=1 to K in the image, the feature v</w:t>
       </w:r>
       <w:r>
         <w:rPr>
@@ -2028,14 +2106,7 @@
         <w:t>i</w:t>
       </w:r>
       <w:r>
-        <w:t xml:space="preserve"> is concatenated with question embedding q (Fig 2- part D)</w:t>
-      </w:r>
-      <w:r>
-        <w:t xml:space="preserve">. Then </w:t>
-      </w:r>
-      <w:r>
-        <w:lastRenderedPageBreak/>
-        <w:t>both passed through a non-linear layer f</w:t>
+        <w:t xml:space="preserve"> is concatenated with question embedding q (Fig 2- part D). Then both passed through a non-linear layer f</w:t>
       </w:r>
       <w:r>
         <w:rPr>
@@ -2050,59 +2121,34 @@
         <w:t xml:space="preserve"> </w:t>
       </w:r>
       <w:r>
-        <w:t>followed by</w:t>
-      </w:r>
-      <w:r>
-        <w:t xml:space="preserve"> a </w:t>
-      </w:r>
-      <w:r>
-        <w:t>SoftMax</w:t>
-      </w:r>
-      <w:r>
-        <w:t xml:space="preserve"> to obtain a scalar attention</w:t>
-      </w:r>
-      <w:r>
-        <w:t xml:space="preserve"> weight</w:t>
+        <w:t>followed by a SoftMax to obtain a scalar attention weight</w:t>
       </w:r>
       <w:r>
         <w:t xml:space="preserve"> </w:t>
       </w:r>
-      <m:oMath>
-        <m:r>
-          <m:rPr>
-            <m:sty m:val="p"/>
-          </m:rPr>
-          <w:rPr>
-            <w:rFonts w:ascii="Cambria Math" w:hAnsi="Cambria Math"/>
-          </w:rPr>
-          <m:t>α</m:t>
-        </m:r>
-      </m:oMath>
+      <w:r>
+        <w:t>α</w:t>
+      </w:r>
       <w:r>
         <w:t xml:space="preserve"> </w:t>
       </w:r>
       <w:r>
-        <w:t>associated with that location</w:t>
-      </w:r>
-      <w:r>
-        <w:t>.</w:t>
+        <w:t>associated with that location.</w:t>
       </w:r>
     </w:p>
     <w:p>
       <w:pPr>
         <w:pStyle w:val="BodyText"/>
         <w:spacing w:before="193" w:line="249" w:lineRule="auto"/>
-        <w:ind w:right="1125"/>
+        <w:ind w:left="360" w:right="8"/>
         <w:jc w:val="both"/>
       </w:pPr>
-    </w:p>
-    <w:p>
       <w:r>
         <w:drawing>
-          <wp:inline distT="0" distB="0" distL="0" distR="0" wp14:anchorId="413CA6AF" wp14:editId="76B65DAB">
-            <wp:extent cx="2957650" cy="2138763"/>
-            <wp:effectExtent l="0" t="0" r="0" b="0"/>
-            <wp:docPr id="8" name="Picture 7"/>
+          <wp:inline distT="0" distB="0" distL="0" distR="0">
+            <wp:extent cx="2525367" cy="1826167"/>
+            <wp:effectExtent l="19050" t="0" r="8283" b="0"/>
+            <wp:docPr id="9" name="Picture 7"/>
             <wp:cNvGraphicFramePr>
               <a:graphicFrameLocks xmlns:a="http://schemas.openxmlformats.org/drawingml/2006/main" noChangeAspect="1"/>
             </wp:cNvGraphicFramePr>
@@ -2116,7 +2162,7 @@
                     </pic:cNvPicPr>
                   </pic:nvPicPr>
                   <pic:blipFill>
-                    <a:blip r:embed="rId13"/>
+                    <a:blip r:embed="rId14"/>
                     <a:stretch>
                       <a:fillRect/>
                     </a:stretch>
@@ -2124,7 +2170,7 @@
                   <pic:spPr>
                     <a:xfrm>
                       <a:off x="0" y="0"/>
-                      <a:ext cx="2964340" cy="2143601"/>
+                      <a:ext cx="2530916" cy="1830179"/>
                     </a:xfrm>
                     <a:prstGeom prst="rect">
                       <a:avLst/>
@@ -2144,6 +2190,18 @@
         <w:ind w:right="1125"/>
         <w:jc w:val="both"/>
         <w:rPr>
+          <w:sz w:val="22"/>
+          <w:szCs w:val="22"/>
+        </w:rPr>
+      </w:pPr>
+    </w:p>
+    <w:p>
+      <w:pPr>
+        <w:pStyle w:val="BodyText"/>
+        <w:spacing w:before="193" w:line="249" w:lineRule="auto"/>
+        <w:ind w:right="1125"/>
+        <w:jc w:val="both"/>
+        <w:rPr>
           <w:lang w:val="en-IN"/>
         </w:rPr>
       </w:pPr>
@@ -2165,6 +2223,7 @@
     </w:p>
     <w:p>
       <w:pPr>
+        <w:jc w:val="both"/>
         <w:rPr>
           <w:sz w:val="20"/>
           <w:szCs w:val="20"/>
@@ -2178,13 +2237,6 @@
           <w:szCs w:val="20"/>
         </w:rPr>
         <w:t>Fig:</w:t>
-      </w:r>
-      <w:r>
-        <w:rPr>
-          <w:sz w:val="20"/>
-          <w:szCs w:val="20"/>
-        </w:rPr>
-        <w:t xml:space="preserve"> </w:t>
       </w:r>
       <w:r>
         <w:rPr>
@@ -2347,12 +2399,6 @@
               </m:d>
             </m:e>
           </m:d>
-          <m:r>
-            <w:rPr>
-              <w:rFonts w:ascii="Cambria Math" w:hAnsi="Cambria Math"/>
-            </w:rPr>
-            <m:t xml:space="preserve">                                        </m:t>
-          </m:r>
           <m:d>
             <m:dPr>
               <m:ctrlPr>
@@ -2386,7 +2432,19 @@
             <w:rPr>
               <w:rFonts w:ascii="Cambria Math" w:hAnsi="Cambria Math"/>
             </w:rPr>
-            <m:t>α = softmax(a)                                       (2)</m:t>
+            <m:t xml:space="preserve">α = softmax(a)                                       </m:t>
+          </m:r>
+          <m:r>
+            <w:rPr>
+              <w:rFonts w:ascii="Cambria Math" w:hAnsi="Cambria Math"/>
+            </w:rPr>
+            <m:t xml:space="preserve">   </m:t>
+          </m:r>
+          <m:r>
+            <w:rPr>
+              <w:rFonts w:ascii="Cambria Math" w:hAnsi="Cambria Math"/>
+            </w:rPr>
+            <m:t>(2)</m:t>
           </m:r>
         </m:oMath>
       </m:oMathPara>
@@ -2400,13 +2458,6 @@
       </w:pPr>
       <m:oMathPara>
         <m:oMath>
-          <m:r>
-            <w:rPr>
-              <w:rFonts w:ascii="Cambria Math" w:hAnsi="Cambria Math"/>
-              <w:vertAlign w:val="subscript"/>
-            </w:rPr>
-            <m:t xml:space="preserve">   </m:t>
-          </m:r>
           <w:bookmarkStart w:id="4" w:name="_Hlk5996529"/>
           <m:acc>
             <m:accPr>
@@ -2539,7 +2590,19 @@
             <w:rPr>
               <w:rFonts w:ascii="Cambria Math" w:hAnsi="Cambria Math"/>
             </w:rPr>
-            <m:t xml:space="preserve">                                               (3) </m:t>
+            <m:t xml:space="preserve">                                               </m:t>
+          </m:r>
+          <m:r>
+            <w:rPr>
+              <w:rFonts w:ascii="Cambria Math" w:hAnsi="Cambria Math"/>
+            </w:rPr>
+            <m:t xml:space="preserve">   </m:t>
+          </m:r>
+          <m:r>
+            <w:rPr>
+              <w:rFonts w:ascii="Cambria Math" w:hAnsi="Cambria Math"/>
+            </w:rPr>
+            <m:t xml:space="preserve">(3) </m:t>
           </m:r>
         </m:oMath>
       </m:oMathPara>
@@ -2547,6 +2610,7 @@
     <w:p/>
     <w:p>
       <w:pPr>
+        <w:jc w:val="both"/>
         <w:rPr>
           <w:sz w:val="20"/>
           <w:szCs w:val="20"/>
@@ -2596,14 +2660,6 @@
         <w:t xml:space="preserve"> function (eq 2) (Fig 2- part G). Then image feature from all regions/locations are weighted by the normalized values and summed together (eq 3) (Fig 2- part H) to get a single 2048- sized vector </w:t>
       </w:r>
       <m:oMath>
-        <m:r>
-          <w:rPr>
-            <w:rFonts w:ascii="Cambria Math" w:hAnsi="Cambria Math"/>
-            <w:sz w:val="20"/>
-            <w:szCs w:val="20"/>
-          </w:rPr>
-          <m:t xml:space="preserve"> </m:t>
-        </m:r>
         <m:acc>
           <m:accPr>
             <m:ctrlPr>
@@ -2633,45 +2689,57 @@
           <w:sz w:val="20"/>
           <w:szCs w:val="20"/>
         </w:rPr>
+        <w:t>representing the attended image.</w:t>
+      </w:r>
+    </w:p>
+    <w:p>
+      <w:pPr>
+        <w:jc w:val="both"/>
+        <w:rPr>
+          <w:b/>
+          <w:sz w:val="20"/>
+          <w:szCs w:val="20"/>
+        </w:rPr>
+      </w:pPr>
+      <w:r>
+        <w:rPr>
+          <w:b/>
+          <w:sz w:val="20"/>
+          <w:szCs w:val="20"/>
+        </w:rPr>
+        <w:t xml:space="preserve">The </w:t>
+      </w:r>
+      <w:r>
+        <w:rPr>
+          <w:b/>
+          <w:sz w:val="20"/>
+          <w:szCs w:val="20"/>
+        </w:rPr>
+        <w:t>weighted sum</w:t>
+      </w:r>
+      <w:r>
+        <w:rPr>
+          <w:b/>
+          <w:sz w:val="20"/>
+          <w:szCs w:val="20"/>
+        </w:rPr>
         <w:t xml:space="preserve"> </w:t>
       </w:r>
       <w:r>
         <w:rPr>
-          <w:sz w:val="20"/>
-          <w:szCs w:val="20"/>
-        </w:rPr>
-        <w:t xml:space="preserve"> </w:t>
-      </w:r>
-      <w:r>
-        <w:rPr>
-          <w:sz w:val="20"/>
-          <w:szCs w:val="20"/>
-        </w:rPr>
-        <w:t>representing the attended image.</w:t>
-      </w:r>
-      <w:r>
-        <w:rPr>
-          <w:sz w:val="20"/>
-          <w:szCs w:val="20"/>
-        </w:rPr>
-        <w:t xml:space="preserve"> </w:t>
-      </w:r>
-    </w:p>
-    <w:p>
-      <w:pPr>
-        <w:rPr>
           <w:b/>
           <w:sz w:val="20"/>
           <w:szCs w:val="20"/>
         </w:rPr>
-      </w:pPr>
+        <w:t>of all the image regions/locations is a basic attention</w:t>
+      </w:r>
       <w:r>
         <w:rPr>
           <w:b/>
           <w:sz w:val="20"/>
           <w:szCs w:val="20"/>
         </w:rPr>
-        <w:t xml:space="preserve">The </w:t>
+        <w:t xml:space="preserve"> mechanism known as simple one-glimpse, one-</w:t>
       </w:r>
       <w:r>
         <w:rPr>
@@ -2679,50 +2747,8 @@
           <w:sz w:val="20"/>
           <w:szCs w:val="20"/>
         </w:rPr>
-        <w:t>weighted sum</w:t>
-      </w:r>
-      <w:r>
-        <w:rPr>
-          <w:b/>
-          <w:color w:val="E36C0A" w:themeColor="accent6" w:themeShade="BF"/>
-          <w:sz w:val="20"/>
-          <w:szCs w:val="20"/>
-        </w:rPr>
-        <w:t xml:space="preserve"> </w:t>
-      </w:r>
-      <w:r>
-        <w:rPr>
-          <w:b/>
-          <w:sz w:val="20"/>
-          <w:szCs w:val="20"/>
-        </w:rPr>
-        <w:t>of all the image regions/locations is a basic attention</w:t>
-      </w:r>
-      <w:r>
-        <w:rPr>
-          <w:b/>
-          <w:sz w:val="20"/>
-          <w:szCs w:val="20"/>
-        </w:rPr>
-        <w:t xml:space="preserve"> mechanism known as simple one-glimpse, one-</w:t>
-      </w:r>
-      <w:r>
-        <w:rPr>
-          <w:b/>
-          <w:sz w:val="20"/>
-          <w:szCs w:val="20"/>
-        </w:rPr>
         <w:t>way attention.</w:t>
       </w:r>
-    </w:p>
-    <w:p>
-      <w:pPr>
-        <w:rPr>
-          <w:strike/>
-          <w:sz w:val="20"/>
-          <w:szCs w:val="20"/>
-        </w:rPr>
-      </w:pPr>
     </w:p>
     <w:p>
       <w:pPr>
@@ -2756,7 +2782,19 @@
         <w:rPr>
           <w:b/>
         </w:rPr>
-        <w:t>Dual Top-down Stacked attention</w:t>
+        <w:t xml:space="preserve">Dual Top-down </w:t>
+      </w:r>
+      <w:r>
+        <w:rPr>
+          <w:b/>
+        </w:rPr>
+        <w:t>Stacked</w:t>
+      </w:r>
+      <w:r>
+        <w:rPr>
+          <w:b/>
+        </w:rPr>
+        <w:t xml:space="preserve"> attention</w:t>
       </w:r>
       <w:r>
         <w:rPr>
@@ -2770,6 +2808,7 @@
         <w:pStyle w:val="BodyText"/>
         <w:spacing w:before="193" w:line="249" w:lineRule="auto"/>
         <w:ind w:right="8"/>
+        <w:jc w:val="both"/>
         <w:rPr>
           <w:lang w:bidi="ar-SA"/>
         </w:rPr>
@@ -2822,24 +2861,14 @@
       <w:r>
         <w:t xml:space="preserve"> </w:t>
       </w:r>
-      <w:r>
-        <w:fldChar w:fldCharType="begin"/>
-      </w:r>
-      <w:r>
-        <w:instrText xml:space="preserve"> HYPERLINK  \l "_[4]_https://arxiv.org/pdf/1511.0227" </w:instrText>
-      </w:r>
-      <w:r>
-        <w:fldChar w:fldCharType="separate"/>
-      </w:r>
-      <w:r>
-        <w:rPr>
-          <w:rStyle w:val="Hyperlink"/>
-        </w:rPr>
-        <w:t>[4]</w:t>
-      </w:r>
-      <w:r>
-        <w:fldChar w:fldCharType="end"/>
-      </w:r>
+      <w:hyperlink w:anchor="_[4]_https://arxiv.org/pdf/1511.0227" w:history="1">
+        <w:r>
+          <w:rPr>
+            <w:rStyle w:val="Hyperlink"/>
+          </w:rPr>
+          <w:t>[4]</w:t>
+        </w:r>
+      </w:hyperlink>
       <w:r>
         <w:t xml:space="preserve"> </w:t>
       </w:r>
@@ -2881,102 +2910,98 @@
           <w:b/>
         </w:rPr>
       </w:pPr>
-      <m:oMath>
-        <m:acc>
-          <m:accPr>
-            <m:ctrlPr>
-              <w:rPr>
-                <w:rFonts w:ascii="Cambria Math" w:hAnsi="Cambria Math"/>
-                <w:b/>
-              </w:rPr>
-            </m:ctrlPr>
-          </m:accPr>
-          <m:e>
-            <m:r>
-              <m:rPr>
-                <m:sty m:val="bi"/>
-              </m:rPr>
-              <w:rPr>
-                <w:rFonts w:ascii="Cambria Math" w:hAnsi="Cambria Math"/>
-              </w:rPr>
-              <m:t>v</m:t>
-            </m:r>
-          </m:e>
-        </m:acc>
-        <m:r>
-          <m:rPr>
-            <m:sty m:val="bi"/>
-          </m:rPr>
-          <w:rPr>
-            <w:rFonts w:ascii="Cambria Math" w:hAnsi="Cambria Math"/>
-          </w:rPr>
-          <m:t>=q+</m:t>
-        </m:r>
-        <m:acc>
-          <m:accPr>
-            <m:ctrlPr>
-              <w:rPr>
-                <w:rFonts w:ascii="Cambria Math" w:hAnsi="Cambria Math"/>
-                <w:b/>
-              </w:rPr>
-            </m:ctrlPr>
-          </m:accPr>
-          <m:e>
-            <m:r>
-              <m:rPr>
-                <m:sty m:val="bi"/>
-              </m:rPr>
-              <w:rPr>
-                <w:rFonts w:ascii="Cambria Math" w:hAnsi="Cambria Math"/>
-              </w:rPr>
-              <m:t>v</m:t>
-            </m:r>
-          </m:e>
-        </m:acc>
-        <m:r>
-          <m:rPr>
-            <m:sty m:val="bi"/>
-          </m:rPr>
-          <w:rPr>
-            <w:rFonts w:ascii="Cambria Math" w:hAnsi="Cambria Math"/>
-          </w:rPr>
-          <m:t xml:space="preserve">                                               </m:t>
-        </m:r>
-        <m:d>
-          <m:dPr>
-            <m:ctrlPr>
-              <w:rPr>
-                <w:rFonts w:ascii="Cambria Math" w:hAnsi="Cambria Math"/>
-                <w:b/>
-                <w:i/>
-              </w:rPr>
-            </m:ctrlPr>
-          </m:dPr>
-          <m:e>
-            <m:r>
-              <m:rPr>
-                <m:sty m:val="bi"/>
-              </m:rPr>
-              <w:rPr>
-                <w:rFonts w:ascii="Cambria Math" w:hAnsi="Cambria Math"/>
-              </w:rPr>
-              <m:t>4</m:t>
-            </m:r>
-          </m:e>
-        </m:d>
-      </m:oMath>
-      <w:r>
-        <w:rPr>
-          <w:b/>
-        </w:rPr>
-        <w:t xml:space="preserve"> </w:t>
-      </w:r>
+      <m:oMathPara>
+        <m:oMath>
+          <m:acc>
+            <m:accPr>
+              <m:ctrlPr>
+                <w:rPr>
+                  <w:rFonts w:ascii="Cambria Math" w:hAnsi="Cambria Math"/>
+                  <w:b/>
+                </w:rPr>
+              </m:ctrlPr>
+            </m:accPr>
+            <m:e>
+              <m:r>
+                <m:rPr>
+                  <m:sty m:val="bi"/>
+                </m:rPr>
+                <w:rPr>
+                  <w:rFonts w:ascii="Cambria Math" w:hAnsi="Cambria Math"/>
+                </w:rPr>
+                <m:t>v</m:t>
+              </m:r>
+            </m:e>
+          </m:acc>
+          <m:r>
+            <m:rPr>
+              <m:sty m:val="bi"/>
+            </m:rPr>
+            <w:rPr>
+              <w:rFonts w:ascii="Cambria Math" w:hAnsi="Cambria Math"/>
+            </w:rPr>
+            <m:t>=q+</m:t>
+          </m:r>
+          <m:acc>
+            <m:accPr>
+              <m:ctrlPr>
+                <w:rPr>
+                  <w:rFonts w:ascii="Cambria Math" w:hAnsi="Cambria Math"/>
+                  <w:b/>
+                </w:rPr>
+              </m:ctrlPr>
+            </m:accPr>
+            <m:e>
+              <m:r>
+                <m:rPr>
+                  <m:sty m:val="bi"/>
+                </m:rPr>
+                <w:rPr>
+                  <w:rFonts w:ascii="Cambria Math" w:hAnsi="Cambria Math"/>
+                </w:rPr>
+                <m:t>v</m:t>
+              </m:r>
+            </m:e>
+          </m:acc>
+          <m:r>
+            <m:rPr>
+              <m:sty m:val="b"/>
+            </m:rPr>
+            <w:rPr>
+              <w:rFonts w:ascii="Cambria Math" w:hAnsi="Cambria Math"/>
+            </w:rPr>
+            <m:t xml:space="preserve">              </m:t>
+          </m:r>
+          <m:d>
+            <m:dPr>
+              <m:ctrlPr>
+                <w:rPr>
+                  <w:rFonts w:ascii="Cambria Math" w:hAnsi="Cambria Math"/>
+                  <w:b/>
+                  <w:i/>
+                </w:rPr>
+              </m:ctrlPr>
+            </m:dPr>
+            <m:e>
+              <m:r>
+                <m:rPr>
+                  <m:sty m:val="bi"/>
+                </m:rPr>
+                <w:rPr>
+                  <w:rFonts w:ascii="Cambria Math" w:hAnsi="Cambria Math"/>
+                </w:rPr>
+                <m:t>4</m:t>
+              </m:r>
+            </m:e>
+          </m:d>
+        </m:oMath>
+      </m:oMathPara>
     </w:p>
     <w:p>
       <w:pPr>
         <w:pStyle w:val="BodyText"/>
         <w:spacing w:before="193" w:line="249" w:lineRule="auto"/>
-        <w:ind w:right="8"/>
+        <w:ind w:left="1080" w:right="8"/>
         <w:jc w:val="both"/>
         <w:rPr>
           <w:b/>
@@ -2987,10 +3012,10 @@
           <w:b/>
         </w:rPr>
         <w:drawing>
-          <wp:inline distT="0" distB="0" distL="0" distR="0" wp14:anchorId="661D98E7" wp14:editId="79B986C7">
-            <wp:extent cx="3091180" cy="1450975"/>
-            <wp:effectExtent l="0" t="0" r="0" b="0"/>
-            <wp:docPr id="30" name="Picture 29"/>
+          <wp:inline distT="0" distB="0" distL="0" distR="0">
+            <wp:extent cx="2470107" cy="1159449"/>
+            <wp:effectExtent l="19050" t="0" r="6393" b="0"/>
+            <wp:docPr id="5" name="Picture 29"/>
             <wp:cNvGraphicFramePr>
               <a:graphicFrameLocks xmlns:a="http://schemas.openxmlformats.org/drawingml/2006/main" noChangeAspect="1"/>
             </wp:cNvGraphicFramePr>
@@ -3004,7 +3029,7 @@
                     </pic:cNvPicPr>
                   </pic:nvPicPr>
                   <pic:blipFill>
-                    <a:blip r:embed="rId14"/>
+                    <a:blip r:embed="rId15"/>
                     <a:stretch>
                       <a:fillRect/>
                     </a:stretch>
@@ -3012,7 +3037,7 @@
                   <pic:spPr>
                     <a:xfrm>
                       <a:off x="0" y="0"/>
-                      <a:ext cx="3091180" cy="1450975"/>
+                      <a:ext cx="2476352" cy="1162381"/>
                     </a:xfrm>
                     <a:prstGeom prst="rect">
                       <a:avLst/>
@@ -3035,6 +3060,17 @@
           <w:b/>
         </w:rPr>
       </w:pPr>
+    </w:p>
+    <w:p>
+      <w:pPr>
+        <w:pStyle w:val="BodyText"/>
+        <w:spacing w:before="193" w:line="249" w:lineRule="auto"/>
+        <w:ind w:right="8" w:firstLine="630"/>
+        <w:jc w:val="both"/>
+        <w:rPr>
+          <w:b/>
+        </w:rPr>
+      </w:pPr>
       <w:r>
         <w:rPr>
           <w:b/>
@@ -3058,7 +3094,7 @@
           <w:tab w:val="left" w:pos="4860"/>
         </w:tabs>
         <w:spacing w:before="193" w:line="249" w:lineRule="auto"/>
-        <w:ind w:right="8"/>
+        <w:ind w:left="720" w:right="8" w:hanging="90"/>
         <w:jc w:val="both"/>
         <w:rPr>
           <w:b/>
@@ -3084,11 +3120,15 @@
           <w:tab w:val="left" w:pos="4860"/>
         </w:tabs>
         <w:spacing w:before="193" w:line="249" w:lineRule="auto"/>
-        <w:ind w:right="8"/>
+        <w:ind w:left="630" w:right="1125" w:hanging="630"/>
+        <w:jc w:val="both"/>
         <w:rPr>
           <w:b/>
         </w:rPr>
       </w:pPr>
+      <w:r>
+        <w:tab/>
+      </w:r>
       <w:r>
         <w:t xml:space="preserve">The image representation </w:t>
       </w:r>
@@ -3154,175 +3194,165 @@
           <w:b/>
         </w:rPr>
       </w:pPr>
-      <w:r>
-        <w:rPr>
-          <w:b/>
-        </w:rPr>
-        <w:t xml:space="preserve">       </w:t>
-      </w:r>
-      <m:oMath>
-        <m:r>
-          <m:rPr>
-            <m:sty m:val="bi"/>
-          </m:rPr>
-          <w:rPr>
-            <w:rFonts w:ascii="Cambria Math" w:hAnsi="Cambria Math"/>
-          </w:rPr>
-          <m:t>h=</m:t>
-        </m:r>
-        <m:sSub>
-          <m:sSubPr>
-            <m:ctrlPr>
-              <w:rPr>
-                <w:rFonts w:ascii="Cambria Math" w:hAnsi="Cambria Math"/>
-                <w:b/>
-                <w:i/>
-              </w:rPr>
-            </m:ctrlPr>
-          </m:sSubPr>
-          <m:e>
-            <m:r>
-              <m:rPr>
-                <m:sty m:val="bi"/>
-              </m:rPr>
-              <w:rPr>
-                <w:rFonts w:ascii="Cambria Math" w:hAnsi="Cambria Math"/>
-              </w:rPr>
-              <m:t>f</m:t>
-            </m:r>
-          </m:e>
-          <m:sub>
-            <m:r>
-              <m:rPr>
-                <m:sty m:val="bi"/>
-              </m:rPr>
-              <w:rPr>
-                <w:rFonts w:ascii="Cambria Math" w:hAnsi="Cambria Math"/>
-              </w:rPr>
-              <m:t>q</m:t>
-            </m:r>
-          </m:sub>
-        </m:sSub>
-        <m:d>
-          <m:dPr>
-            <m:ctrlPr>
-              <w:rPr>
-                <w:rFonts w:ascii="Cambria Math" w:hAnsi="Cambria Math"/>
-                <w:b/>
-                <w:i/>
-              </w:rPr>
-            </m:ctrlPr>
-          </m:dPr>
-          <m:e>
-            <m:r>
-              <m:rPr>
-                <m:sty m:val="bi"/>
-              </m:rPr>
-              <w:rPr>
-                <w:rFonts w:ascii="Cambria Math" w:hAnsi="Cambria Math"/>
-              </w:rPr>
-              <m:t>q</m:t>
-            </m:r>
-          </m:e>
-        </m:d>
-        <m:r>
-          <m:rPr>
-            <m:sty m:val="b"/>
-          </m:rPr>
-          <w:rPr>
-            <w:rFonts w:ascii="Cambria Math" w:hAnsi="Cambria Math"/>
-          </w:rPr>
-          <m:t>∘</m:t>
-        </m:r>
-        <m:sSub>
-          <m:sSubPr>
-            <m:ctrlPr>
-              <w:rPr>
-                <w:rFonts w:ascii="Cambria Math" w:hAnsi="Cambria Math"/>
-                <w:b/>
-                <w:i/>
-              </w:rPr>
-            </m:ctrlPr>
-          </m:sSubPr>
-          <m:e>
-            <m:r>
-              <m:rPr>
-                <m:sty m:val="bi"/>
-              </m:rPr>
-              <w:rPr>
-                <w:rFonts w:ascii="Cambria Math" w:hAnsi="Cambria Math"/>
-              </w:rPr>
-              <m:t>f</m:t>
-            </m:r>
-            <m:ctrlPr>
-              <w:rPr>
-                <w:rFonts w:ascii="Cambria Math" w:hAnsi="Cambria Math"/>
-                <w:b/>
-              </w:rPr>
-            </m:ctrlPr>
-          </m:e>
-          <m:sub>
-            <m:r>
-              <m:rPr>
-                <m:sty m:val="bi"/>
-              </m:rPr>
-              <w:rPr>
-                <w:rFonts w:ascii="Cambria Math" w:hAnsi="Cambria Math"/>
-              </w:rPr>
-              <m:t>v</m:t>
-            </m:r>
-          </m:sub>
-        </m:sSub>
-        <m:d>
-          <m:dPr>
-            <m:ctrlPr>
-              <w:rPr>
-                <w:rFonts w:ascii="Cambria Math" w:hAnsi="Cambria Math"/>
-                <w:b/>
-                <w:i/>
-              </w:rPr>
-            </m:ctrlPr>
-          </m:dPr>
-          <m:e>
-            <m:acc>
-              <m:accPr>
-                <m:ctrlPr>
-                  <w:rPr>
-                    <w:rFonts w:ascii="Cambria Math" w:hAnsi="Cambria Math"/>
-                    <w:b/>
-                  </w:rPr>
-                </m:ctrlPr>
-              </m:accPr>
-              <m:e>
-                <m:r>
-                  <m:rPr>
-                    <m:sty m:val="bi"/>
-                  </m:rPr>
-                  <w:rPr>
-                    <w:rFonts w:ascii="Cambria Math" w:hAnsi="Cambria Math"/>
-                  </w:rPr>
-                  <m:t>v</m:t>
-                </m:r>
-              </m:e>
-            </m:acc>
-          </m:e>
-        </m:d>
-        <m:r>
-          <m:rPr>
-            <m:sty m:val="bi"/>
-          </m:rPr>
-          <w:rPr>
-            <w:rFonts w:ascii="Cambria Math" w:hAnsi="Cambria Math"/>
-          </w:rPr>
-          <m:t xml:space="preserve">                              (5)</m:t>
-        </m:r>
-      </m:oMath>
-      <w:r>
-        <w:rPr>
-          <w:b/>
-        </w:rPr>
-        <w:t xml:space="preserve">       </w:t>
-      </w:r>
+      <m:oMathPara>
+        <m:oMath>
+          <m:r>
+            <m:rPr>
+              <m:sty m:val="bi"/>
+            </m:rPr>
+            <w:rPr>
+              <w:rFonts w:ascii="Cambria Math" w:hAnsi="Cambria Math"/>
+            </w:rPr>
+            <m:t>h=</m:t>
+          </m:r>
+          <m:sSub>
+            <m:sSubPr>
+              <m:ctrlPr>
+                <w:rPr>
+                  <w:rFonts w:ascii="Cambria Math" w:hAnsi="Cambria Math"/>
+                  <w:b/>
+                  <w:i/>
+                </w:rPr>
+              </m:ctrlPr>
+            </m:sSubPr>
+            <m:e>
+              <m:r>
+                <m:rPr>
+                  <m:sty m:val="bi"/>
+                </m:rPr>
+                <w:rPr>
+                  <w:rFonts w:ascii="Cambria Math" w:hAnsi="Cambria Math"/>
+                </w:rPr>
+                <m:t>f</m:t>
+              </m:r>
+            </m:e>
+            <m:sub>
+              <m:r>
+                <m:rPr>
+                  <m:sty m:val="bi"/>
+                </m:rPr>
+                <w:rPr>
+                  <w:rFonts w:ascii="Cambria Math" w:hAnsi="Cambria Math"/>
+                </w:rPr>
+                <m:t>q</m:t>
+              </m:r>
+            </m:sub>
+          </m:sSub>
+          <m:d>
+            <m:dPr>
+              <m:ctrlPr>
+                <w:rPr>
+                  <w:rFonts w:ascii="Cambria Math" w:hAnsi="Cambria Math"/>
+                  <w:b/>
+                  <w:i/>
+                </w:rPr>
+              </m:ctrlPr>
+            </m:dPr>
+            <m:e>
+              <m:r>
+                <m:rPr>
+                  <m:sty m:val="bi"/>
+                </m:rPr>
+                <w:rPr>
+                  <w:rFonts w:ascii="Cambria Math" w:hAnsi="Cambria Math"/>
+                </w:rPr>
+                <m:t>q</m:t>
+              </m:r>
+            </m:e>
+          </m:d>
+          <m:r>
+            <m:rPr>
+              <m:sty m:val="b"/>
+            </m:rPr>
+            <w:rPr>
+              <w:rFonts w:ascii="Cambria Math" w:hAnsi="Cambria Math"/>
+            </w:rPr>
+            <m:t>∘</m:t>
+          </m:r>
+          <m:sSub>
+            <m:sSubPr>
+              <m:ctrlPr>
+                <w:rPr>
+                  <w:rFonts w:ascii="Cambria Math" w:hAnsi="Cambria Math"/>
+                  <w:b/>
+                  <w:i/>
+                </w:rPr>
+              </m:ctrlPr>
+            </m:sSubPr>
+            <m:e>
+              <m:r>
+                <m:rPr>
+                  <m:sty m:val="bi"/>
+                </m:rPr>
+                <w:rPr>
+                  <w:rFonts w:ascii="Cambria Math" w:hAnsi="Cambria Math"/>
+                </w:rPr>
+                <m:t>f</m:t>
+              </m:r>
+              <m:ctrlPr>
+                <w:rPr>
+                  <w:rFonts w:ascii="Cambria Math" w:hAnsi="Cambria Math"/>
+                  <w:b/>
+                </w:rPr>
+              </m:ctrlPr>
+            </m:e>
+            <m:sub>
+              <m:r>
+                <m:rPr>
+                  <m:sty m:val="bi"/>
+                </m:rPr>
+                <w:rPr>
+                  <w:rFonts w:ascii="Cambria Math" w:hAnsi="Cambria Math"/>
+                </w:rPr>
+                <m:t>v</m:t>
+              </m:r>
+            </m:sub>
+          </m:sSub>
+          <m:d>
+            <m:dPr>
+              <m:ctrlPr>
+                <w:rPr>
+                  <w:rFonts w:ascii="Cambria Math" w:hAnsi="Cambria Math"/>
+                  <w:b/>
+                  <w:i/>
+                </w:rPr>
+              </m:ctrlPr>
+            </m:dPr>
+            <m:e>
+              <m:acc>
+                <m:accPr>
+                  <m:ctrlPr>
+                    <w:rPr>
+                      <w:rFonts w:ascii="Cambria Math" w:hAnsi="Cambria Math"/>
+                      <w:b/>
+                    </w:rPr>
+                  </m:ctrlPr>
+                </m:accPr>
+                <m:e>
+                  <m:r>
+                    <m:rPr>
+                      <m:sty m:val="bi"/>
+                    </m:rPr>
+                    <w:rPr>
+                      <w:rFonts w:ascii="Cambria Math" w:hAnsi="Cambria Math"/>
+                    </w:rPr>
+                    <m:t>v</m:t>
+                  </m:r>
+                </m:e>
+              </m:acc>
+            </m:e>
+          </m:d>
+          <m:r>
+            <m:rPr>
+              <m:sty m:val="bi"/>
+            </m:rPr>
+            <w:rPr>
+              <w:rFonts w:ascii="Cambria Math" w:hAnsi="Cambria Math"/>
+            </w:rPr>
+            <m:t xml:space="preserve">                              (5)</m:t>
+          </m:r>
+        </m:oMath>
+      </m:oMathPara>
     </w:p>
     <w:p>
       <w:pPr>
@@ -3331,11 +3361,18 @@
           <w:tab w:val="left" w:pos="4860"/>
         </w:tabs>
         <w:spacing w:before="193" w:line="249" w:lineRule="auto"/>
-        <w:ind w:right="8"/>
+        <w:ind w:left="630" w:right="1035" w:hanging="630"/>
+        <w:jc w:val="both"/>
         <w:rPr>
           <w:b/>
         </w:rPr>
       </w:pPr>
+      <w:r>
+        <w:rPr>
+          <w:b/>
+        </w:rPr>
+        <w:tab/>
+      </w:r>
       <w:r>
         <w:rPr>
           <w:b/>
@@ -3364,7 +3401,7 @@
           <w:tab w:val="left" w:pos="4860"/>
         </w:tabs>
         <w:spacing w:before="193" w:line="249" w:lineRule="auto"/>
-        <w:ind w:right="8"/>
+        <w:ind w:left="630" w:right="8"/>
         <w:jc w:val="both"/>
         <w:rPr>
           <w:b/>
@@ -3384,11 +3421,15 @@
           <w:tab w:val="left" w:pos="4860"/>
         </w:tabs>
         <w:spacing w:before="193" w:line="249" w:lineRule="auto"/>
-        <w:ind w:right="8"/>
+        <w:ind w:left="630" w:right="1035" w:hanging="630"/>
+        <w:jc w:val="both"/>
         <w:rPr>
           <w:b/>
         </w:rPr>
       </w:pPr>
+      <w:r>
+        <w:tab/>
+      </w:r>
       <w:r>
         <w:t>We treat VQA as a multi</w:t>
       </w:r>
@@ -3610,15 +3651,6 @@
             <w:rPr>
               <w:rFonts w:ascii="Cambria Math" w:hAnsi="Cambria Math"/>
             </w:rPr>
-            <m:t xml:space="preserve">        </m:t>
-          </m:r>
-          <m:r>
-            <m:rPr>
-              <m:sty m:val="bi"/>
-            </m:rPr>
-            <w:rPr>
-              <w:rFonts w:ascii="Cambria Math" w:hAnsi="Cambria Math"/>
-            </w:rPr>
             <m:t>(6)</m:t>
           </m:r>
         </m:oMath>
@@ -3665,7 +3697,30 @@
         <w:spacing w:before="193" w:line="249" w:lineRule="auto"/>
         <w:ind w:right="1125"/>
       </w:pPr>
-      <w:r>
+    </w:p>
+    <w:p>
+      <w:pPr>
+        <w:pStyle w:val="BodyText"/>
+        <w:tabs>
+          <w:tab w:val="left" w:pos="4860"/>
+        </w:tabs>
+        <w:spacing w:before="193" w:line="249" w:lineRule="auto"/>
+        <w:ind w:right="1125"/>
+      </w:pPr>
+    </w:p>
+    <w:p>
+      <w:pPr>
+        <w:pStyle w:val="BodyText"/>
+        <w:tabs>
+          <w:tab w:val="left" w:pos="4860"/>
+          <w:tab w:val="left" w:pos="6030"/>
+        </w:tabs>
+        <w:spacing w:before="193" w:line="249" w:lineRule="auto"/>
+        <w:ind w:right="8"/>
+        <w:jc w:val="both"/>
+      </w:pPr>
+      <w:r>
+        <w:lastRenderedPageBreak/>
         <w:t>The multi-</w:t>
       </w:r>
       <w:r>
@@ -3767,6 +3822,7 @@
         </w:tabs>
         <w:spacing w:before="193" w:line="249" w:lineRule="auto"/>
         <w:ind w:right="1125"/>
+        <w:jc w:val="both"/>
       </w:pPr>
       <m:oMathPara>
         <m:oMath>
@@ -3905,7 +3961,8 @@
           <w:tab w:val="left" w:pos="4860"/>
         </w:tabs>
         <w:spacing w:before="193" w:line="249" w:lineRule="auto"/>
-        <w:ind w:right="1125"/>
+        <w:ind w:right="8"/>
+        <w:jc w:val="both"/>
       </w:pPr>
       <w:r>
         <w:t xml:space="preserve">where </w:t>
@@ -3960,11 +4017,7 @@
         <w:t xml:space="preserve">This final stage is acting as logistic regression that predicts the correctness of each candidate answer. </w:t>
       </w:r>
       <w:r>
-        <w:t xml:space="preserve">The advantage of this approach is that sigmoid outputs allow optimization for multiple correct answers per </w:t>
-      </w:r>
-      <w:r>
-        <w:lastRenderedPageBreak/>
-        <w:t>questions and use of soft scores as targets provides a somewhat better training signal than binary targets, as they capture the occasional uncertaint</w:t>
+        <w:t>The advantage of this approach is that sigmoid outputs allow optimization for multiple correct answers per questions and use of soft scores as targets provides a somewhat better training signal than binary targets, as they capture the occasional uncertaint</w:t>
       </w:r>
       <w:r>
         <w:t>y in ground truth observations.</w:t>
@@ -3977,7 +4030,8 @@
           <w:tab w:val="left" w:pos="4860"/>
         </w:tabs>
         <w:spacing w:before="193" w:line="249" w:lineRule="auto"/>
-        <w:ind w:right="1125"/>
+        <w:ind w:right="8"/>
+        <w:jc w:val="both"/>
       </w:pPr>
       <w:r>
         <w:t>The classification accuracy is calculated by comparing predicted and actual set of answers per question for given sample.</w:t>
@@ -4031,6 +4085,7 @@
     <w:p>
       <w:pPr>
         <w:ind w:right="8"/>
+        <w:jc w:val="both"/>
         <w:rPr>
           <w:b/>
           <w:sz w:val="20"/>
@@ -4090,6 +4145,7 @@
     <w:p>
       <w:pPr>
         <w:ind w:right="8"/>
+        <w:jc w:val="both"/>
         <w:rPr>
           <w:b/>
           <w:sz w:val="20"/>
@@ -4100,6 +4156,7 @@
     <w:p>
       <w:pPr>
         <w:ind w:right="8"/>
+        <w:jc w:val="both"/>
         <w:rPr>
           <w:b/>
           <w:sz w:val="20"/>
@@ -4206,29 +4263,18 @@
                   </m:r>
                 </m:e>
               </m:d>
-              <m:r>
-                <m:rPr>
-                  <m:sty m:val="bi"/>
-                </m:rPr>
-                <w:rPr>
-                  <w:rFonts w:ascii="Cambria Math" w:hAnsi="Cambria Math"/>
-                  <w:sz w:val="20"/>
-                  <w:szCs w:val="20"/>
-                </w:rPr>
-                <m:t xml:space="preserve">                         </m:t>
-              </m:r>
             </m:e>
           </m:func>
           <m:r>
             <m:rPr>
-              <m:sty m:val="bi"/>
+              <m:sty m:val="b"/>
             </m:rPr>
             <w:rPr>
               <w:rFonts w:ascii="Cambria Math" w:hAnsi="Cambria Math"/>
               <w:sz w:val="20"/>
               <w:szCs w:val="20"/>
             </w:rPr>
-            <m:t xml:space="preserve">   </m:t>
+            <m:t xml:space="preserve">                            </m:t>
           </m:r>
           <m:d>
             <m:dPr>
@@ -4262,6 +4308,7 @@
     <w:p>
       <w:pPr>
         <w:ind w:right="8"/>
+        <w:jc w:val="both"/>
         <w:rPr>
           <w:b/>
           <w:sz w:val="20"/>
@@ -4394,7 +4441,19 @@
               <w:sz w:val="20"/>
               <w:szCs w:val="20"/>
             </w:rPr>
-            <m:t xml:space="preserve">                                </m:t>
+            <m:t xml:space="preserve">                               </m:t>
+          </m:r>
+          <m:r>
+            <m:rPr>
+              <m:sty m:val="bi"/>
+            </m:rPr>
+            <w:rPr>
+              <w:rFonts w:ascii="Cambria Math" w:hAnsi="Cambria Math"/>
+              <w:sz w:val="20"/>
+              <w:szCs w:val="20"/>
+            </w:rPr>
+            <w:tab/>
+            <m:t xml:space="preserve">  </m:t>
           </m:r>
           <m:d>
             <m:dPr>
@@ -4428,6 +4487,7 @@
     <w:p>
       <w:pPr>
         <w:ind w:right="8"/>
+        <w:jc w:val="both"/>
         <w:rPr>
           <w:b/>
           <w:sz w:val="20"/>
@@ -4494,6 +4554,17 @@
             </w:rPr>
             <m:t xml:space="preserve">g                                               </m:t>
           </m:r>
+          <m:r>
+            <m:rPr>
+              <m:sty m:val="bi"/>
+            </m:rPr>
+            <w:rPr>
+              <w:rFonts w:ascii="Cambria Math" w:hAnsi="Cambria Math"/>
+              <w:sz w:val="20"/>
+              <w:szCs w:val="20"/>
+            </w:rPr>
+            <m:t xml:space="preserve"> </m:t>
+          </m:r>
           <m:d>
             <m:dPr>
               <m:ctrlPr>
@@ -4516,18 +4587,7 @@
                   <w:sz w:val="20"/>
                   <w:szCs w:val="20"/>
                 </w:rPr>
-                <m:t>1</m:t>
-              </m:r>
-              <m:r>
-                <m:rPr>
-                  <m:sty m:val="bi"/>
-                </m:rPr>
-                <w:rPr>
-                  <w:rFonts w:ascii="Cambria Math" w:hAnsi="Cambria Math"/>
-                  <w:sz w:val="20"/>
-                  <w:szCs w:val="20"/>
-                </w:rPr>
-                <m:t>0</m:t>
+                <m:t>10</m:t>
               </m:r>
             </m:e>
           </m:d>
@@ -4537,27 +4597,13 @@
     <w:p>
       <w:pPr>
         <w:ind w:left="720" w:right="8"/>
+        <w:jc w:val="both"/>
         <w:rPr>
           <w:b/>
           <w:sz w:val="20"/>
           <w:szCs w:val="20"/>
         </w:rPr>
       </w:pPr>
-      <m:oMathPara>
-        <m:oMath>
-          <m:r>
-            <m:rPr>
-              <m:sty m:val="bi"/>
-            </m:rPr>
-            <w:rPr>
-              <w:rFonts w:ascii="Cambria Math" w:hAnsi="Cambria Math"/>
-              <w:sz w:val="20"/>
-              <w:szCs w:val="20"/>
-            </w:rPr>
-            <m:t xml:space="preserve"> </m:t>
-          </m:r>
-        </m:oMath>
-      </m:oMathPara>
     </w:p>
     <w:p>
       <w:pPr>
@@ -4613,7 +4659,8 @@
         <w:tabs>
           <w:tab w:val="left" w:pos="342"/>
         </w:tabs>
-        <w:ind w:left="0" w:firstLine="0"/>
+        <w:spacing w:before="161"/>
+        <w:ind w:left="180" w:hanging="90"/>
       </w:pPr>
       <w:bookmarkStart w:id="5" w:name="_GoBack"/>
       <w:r>
@@ -4628,15 +4675,29 @@
       <w:r>
         <w:t>s</w:t>
       </w:r>
-    </w:p>
-    <w:bookmarkEnd w:id="5"/>
+      <w:bookmarkEnd w:id="5"/>
+    </w:p>
     <w:p>
       <w:pPr>
         <w:pStyle w:val="Heading1"/>
         <w:tabs>
           <w:tab w:val="left" w:pos="342"/>
         </w:tabs>
-      </w:pPr>
+        <w:jc w:val="both"/>
+        <w:rPr>
+          <w:b w:val="0"/>
+          <w:sz w:val="20"/>
+          <w:szCs w:val="20"/>
+        </w:rPr>
+      </w:pPr>
+      <w:r>
+        <w:rPr>
+          <w:b w:val="0"/>
+          <w:sz w:val="20"/>
+          <w:szCs w:val="20"/>
+        </w:rPr>
+        <w:t>The model is run with following settings:</w:t>
+      </w:r>
     </w:p>
     <w:p>
       <w:pPr>
@@ -4644,6 +4705,7 @@
         <w:tabs>
           <w:tab w:val="left" w:pos="342"/>
         </w:tabs>
+        <w:jc w:val="both"/>
         <w:rPr>
           <w:b w:val="0"/>
           <w:sz w:val="20"/>
@@ -4656,7 +4718,16 @@
           <w:sz w:val="20"/>
           <w:szCs w:val="20"/>
         </w:rPr>
-        <w:t>The model is run with following settings:</w:t>
+        <w:t>•</w:t>
+      </w:r>
+      <w:r>
+        <w:rPr>
+          <w:b w:val="0"/>
+          <w:sz w:val="20"/>
+          <w:szCs w:val="20"/>
+        </w:rPr>
+        <w:tab/>
+        <w:t>Batch Size- 512 (training and validation)</w:t>
       </w:r>
     </w:p>
     <w:p>
@@ -4665,6 +4736,7 @@
         <w:tabs>
           <w:tab w:val="left" w:pos="342"/>
         </w:tabs>
+        <w:jc w:val="both"/>
         <w:rPr>
           <w:b w:val="0"/>
           <w:sz w:val="20"/>
@@ -4686,7 +4758,7 @@
           <w:szCs w:val="20"/>
         </w:rPr>
         <w:tab/>
-        <w:t>Batch Size- 512 (training and validation)</w:t>
+        <w:t>Hidden dimension- 512</w:t>
       </w:r>
     </w:p>
     <w:p>
@@ -4695,6 +4767,7 @@
         <w:tabs>
           <w:tab w:val="left" w:pos="342"/>
         </w:tabs>
+        <w:jc w:val="both"/>
         <w:rPr>
           <w:b w:val="0"/>
           <w:sz w:val="20"/>
@@ -4716,7 +4789,7 @@
           <w:szCs w:val="20"/>
         </w:rPr>
         <w:tab/>
-        <w:t>Hidden dimension- 512</w:t>
+        <w:t xml:space="preserve">Epoch- 160 </w:t>
       </w:r>
     </w:p>
     <w:p>
@@ -4725,63 +4798,59 @@
         <w:tabs>
           <w:tab w:val="left" w:pos="342"/>
         </w:tabs>
+        <w:jc w:val="both"/>
         <w:rPr>
           <w:b w:val="0"/>
           <w:sz w:val="20"/>
           <w:szCs w:val="20"/>
         </w:rPr>
       </w:pPr>
-      <w:r>
-        <w:rPr>
-          <w:b w:val="0"/>
-          <w:sz w:val="20"/>
-          <w:szCs w:val="20"/>
-        </w:rPr>
-        <w:t>•</w:t>
-      </w:r>
-      <w:r>
-        <w:rPr>
-          <w:b w:val="0"/>
-          <w:sz w:val="20"/>
-          <w:szCs w:val="20"/>
-        </w:rPr>
-        <w:tab/>
-        <w:t xml:space="preserve">Epoch- 160 </w:t>
-      </w:r>
     </w:p>
     <w:p>
       <w:pPr>
         <w:pStyle w:val="Heading1"/>
         <w:tabs>
-          <w:tab w:val="left" w:pos="342"/>
+          <w:tab w:val="left" w:pos="0"/>
         </w:tabs>
+        <w:ind w:left="0" w:hanging="150"/>
+        <w:jc w:val="both"/>
         <w:rPr>
           <w:b w:val="0"/>
           <w:sz w:val="20"/>
           <w:szCs w:val="20"/>
         </w:rPr>
       </w:pPr>
+      <w:r>
+        <w:rPr>
+          <w:b w:val="0"/>
+          <w:sz w:val="20"/>
+          <w:szCs w:val="20"/>
+        </w:rPr>
+        <w:tab/>
+      </w:r>
+      <w:r>
+        <w:rPr>
+          <w:b w:val="0"/>
+          <w:sz w:val="20"/>
+          <w:szCs w:val="20"/>
+        </w:rPr>
+        <w:t>The train classification accuracy we got with Stacked attention was 62.24% and with one-glimpse was 61.57%.</w:t>
+      </w:r>
     </w:p>
     <w:p>
       <w:pPr>
         <w:pStyle w:val="Heading1"/>
         <w:tabs>
-          <w:tab w:val="left" w:pos="342"/>
+          <w:tab w:val="left" w:pos="0"/>
         </w:tabs>
+        <w:ind w:left="0" w:hanging="150"/>
+        <w:jc w:val="both"/>
         <w:rPr>
           <w:b w:val="0"/>
           <w:sz w:val="20"/>
           <w:szCs w:val="20"/>
         </w:rPr>
       </w:pPr>
-      <w:r>
-        <w:rPr>
-          <w:b w:val="0"/>
-          <w:sz w:val="20"/>
-          <w:szCs w:val="20"/>
-        </w:rPr>
-        <w:t>The train classification accuracy we got with Stacked attention was 62.24% and with one-glimpse was 61.57%.</w:t>
-      </w:r>
     </w:p>
     <w:p>
       <w:pPr>
@@ -4790,6 +4859,7 @@
           <w:tab w:val="left" w:pos="342"/>
         </w:tabs>
         <w:ind w:left="0" w:firstLine="0"/>
+        <w:jc w:val="both"/>
         <w:rPr>
           <w:b w:val="0"/>
           <w:sz w:val="20"/>
@@ -4840,6 +4910,7 @@
           <w:szCs w:val="20"/>
           <w:lang w:bidi="ar-SA"/>
         </w:rPr>
+        <w:lastRenderedPageBreak/>
         <w:drawing>
           <wp:inline distT="0" distB="0" distL="0" distR="0">
             <wp:extent cx="2830664" cy="2122998"/>
@@ -4858,7 +4929,7 @@
                     </pic:cNvPicPr>
                   </pic:nvPicPr>
                   <pic:blipFill>
-                    <a:blip r:embed="rId15"/>
+                    <a:blip r:embed="rId16"/>
                     <a:srcRect/>
                     <a:stretch>
                       <a:fillRect/>
@@ -4891,7 +4962,7 @@
       <w:pPr>
         <w:pStyle w:val="Heading1"/>
         <w:tabs>
-          <w:tab w:val="left" w:pos="342"/>
+          <w:tab w:val="left" w:pos="540"/>
         </w:tabs>
         <w:ind w:left="330" w:firstLine="0"/>
         <w:rPr>
@@ -4910,7 +4981,8 @@
           <w:sz w:val="18"/>
           <w:szCs w:val="22"/>
         </w:rPr>
-        <w:t xml:space="preserve">Fig 3: Train Classification </w:t>
+        <w:tab/>
+        <w:t xml:space="preserve">     </w:t>
       </w:r>
       <w:r>
         <w:rPr>
@@ -4920,7 +4992,7 @@
           <w:sz w:val="18"/>
           <w:szCs w:val="22"/>
         </w:rPr>
-        <w:t>Accuracy (</w:t>
+        <w:t xml:space="preserve">Fig 3: Train Classification </w:t>
       </w:r>
       <w:r>
         <w:rPr>
@@ -4930,7 +5002,64 @@
           <w:sz w:val="18"/>
           <w:szCs w:val="22"/>
         </w:rPr>
-        <w:t>Classification Accuracy vs number of epochs)</w:t>
+        <w:t>Accuracy (</w:t>
+      </w:r>
+      <w:r>
+        <w:rPr>
+          <w:b w:val="0"/>
+          <w:bCs w:val="0"/>
+          <w:w w:val="99"/>
+          <w:sz w:val="18"/>
+          <w:szCs w:val="22"/>
+        </w:rPr>
+        <w:t xml:space="preserve">Classification Accuracy vs </w:t>
+      </w:r>
+    </w:p>
+    <w:p>
+      <w:pPr>
+        <w:pStyle w:val="Heading1"/>
+        <w:tabs>
+          <w:tab w:val="left" w:pos="342"/>
+        </w:tabs>
+        <w:ind w:left="330" w:firstLine="0"/>
+        <w:rPr>
+          <w:b w:val="0"/>
+          <w:bCs w:val="0"/>
+          <w:w w:val="99"/>
+          <w:sz w:val="18"/>
+          <w:szCs w:val="22"/>
+        </w:rPr>
+      </w:pPr>
+      <w:r>
+        <w:rPr>
+          <w:b w:val="0"/>
+          <w:bCs w:val="0"/>
+          <w:w w:val="99"/>
+          <w:sz w:val="18"/>
+          <w:szCs w:val="22"/>
+        </w:rPr>
+        <w:tab/>
+      </w:r>
+      <w:r>
+        <w:rPr>
+          <w:b w:val="0"/>
+          <w:bCs w:val="0"/>
+          <w:w w:val="99"/>
+          <w:sz w:val="18"/>
+          <w:szCs w:val="22"/>
+        </w:rPr>
+        <w:tab/>
+        <w:t xml:space="preserve"> </w:t>
+      </w:r>
+      <w:r>
+        <w:rPr>
+          <w:b w:val="0"/>
+          <w:bCs w:val="0"/>
+          <w:w w:val="99"/>
+          <w:sz w:val="18"/>
+          <w:szCs w:val="22"/>
+        </w:rPr>
+        <w:t>number of epochs)</w:t>
       </w:r>
     </w:p>
     <w:p>
@@ -4981,122 +5110,6 @@
                 <pic:pic xmlns:pic="http://schemas.openxmlformats.org/drawingml/2006/picture">
                   <pic:nvPicPr>
                     <pic:cNvPr id="0" name="Picture 2" descr="C:\Users\Paritosh\download\VisualQuestionAnswering\vqa-winner-cvprw-2017\log_oneglimpse_fulldataset\accuracy_eval.png"/>
-                    <pic:cNvPicPr>
-                      <a:picLocks noChangeAspect="1" noChangeArrowheads="1"/>
-                    </pic:cNvPicPr>
-                  </pic:nvPicPr>
-                  <pic:blipFill>
-                    <a:blip r:embed="rId16"/>
-                    <a:srcRect/>
-                    <a:stretch>
-                      <a:fillRect/>
-                    </a:stretch>
-                  </pic:blipFill>
-                  <pic:spPr bwMode="auto">
-                    <a:xfrm>
-                      <a:off x="0" y="0"/>
-                      <a:ext cx="3091180" cy="2318385"/>
-                    </a:xfrm>
-                    <a:prstGeom prst="rect">
-                      <a:avLst/>
-                    </a:prstGeom>
-                    <a:noFill/>
-                    <a:ln w="9525">
-                      <a:noFill/>
-                      <a:miter lim="800000"/>
-                      <a:headEnd/>
-                      <a:tailEnd/>
-                    </a:ln>
-                  </pic:spPr>
-                </pic:pic>
-              </a:graphicData>
-            </a:graphic>
-          </wp:inline>
-        </w:drawing>
-      </w:r>
-    </w:p>
-    <w:p>
-      <w:pPr>
-        <w:pStyle w:val="Heading1"/>
-        <w:tabs>
-          <w:tab w:val="left" w:pos="342"/>
-        </w:tabs>
-        <w:ind w:left="330" w:firstLine="0"/>
-        <w:rPr>
-          <w:b w:val="0"/>
-          <w:sz w:val="20"/>
-          <w:szCs w:val="20"/>
-        </w:rPr>
-      </w:pPr>
-      <w:r>
-        <w:rPr>
-          <w:b w:val="0"/>
-          <w:bCs w:val="0"/>
-          <w:w w:val="99"/>
-          <w:sz w:val="18"/>
-          <w:szCs w:val="22"/>
-        </w:rPr>
-        <w:t xml:space="preserve">           Fig 4: </w:t>
-      </w:r>
-      <w:r>
-        <w:rPr>
-          <w:b w:val="0"/>
-          <w:bCs w:val="0"/>
-          <w:w w:val="99"/>
-          <w:sz w:val="18"/>
-          <w:szCs w:val="22"/>
-        </w:rPr>
-        <w:t>Evaluation</w:t>
-      </w:r>
-      <w:r>
-        <w:rPr>
-          <w:b w:val="0"/>
-          <w:bCs w:val="0"/>
-          <w:w w:val="99"/>
-          <w:sz w:val="18"/>
-          <w:szCs w:val="22"/>
-        </w:rPr>
-        <w:t xml:space="preserve"> Classification Accuracy </w:t>
-      </w:r>
-      <w:r>
-        <w:rPr>
-          <w:b w:val="0"/>
-          <w:bCs w:val="0"/>
-          <w:w w:val="99"/>
-          <w:sz w:val="18"/>
-          <w:szCs w:val="22"/>
-        </w:rPr>
-        <w:t>(Classification Accuracy vs number of epochs)</w:t>
-      </w:r>
-    </w:p>
-    <w:p>
-      <w:pPr>
-        <w:pStyle w:val="BodyText"/>
-        <w:tabs>
-          <w:tab w:val="left" w:pos="4860"/>
-        </w:tabs>
-        <w:spacing w:before="193" w:line="249" w:lineRule="auto"/>
-        <w:ind w:left="270" w:right="1125" w:firstLine="360"/>
-        <w:jc w:val="both"/>
-      </w:pPr>
-      <w:r>
-        <w:rPr>
-          <w:noProof/>
-          <w:lang w:bidi="ar-SA"/>
-        </w:rPr>
-        <w:drawing>
-          <wp:inline distT="0" distB="0" distL="0" distR="0">
-            <wp:extent cx="3091180" cy="2318385"/>
-            <wp:effectExtent l="19050" t="0" r="0" b="0"/>
-            <wp:docPr id="6" name="Picture 4" descr="C:\Users\Paritosh\download\VisualQuestionAnswering\vqa-winner-cvprw-2017\log_oneglimpse_fulldataset\loss_eval.png"/>
-            <wp:cNvGraphicFramePr>
-              <a:graphicFrameLocks xmlns:a="http://schemas.openxmlformats.org/drawingml/2006/main" noChangeAspect="1"/>
-            </wp:cNvGraphicFramePr>
-            <a:graphic xmlns:a="http://schemas.openxmlformats.org/drawingml/2006/main">
-              <a:graphicData uri="http://schemas.openxmlformats.org/drawingml/2006/picture">
-                <pic:pic xmlns:pic="http://schemas.openxmlformats.org/drawingml/2006/picture">
-                  <pic:nvPicPr>
-                    <pic:cNvPr id="0" name="Picture 4" descr="C:\Users\Paritosh\download\VisualQuestionAnswering\vqa-winner-cvprw-2017\log_oneglimpse_fulldataset\loss_eval.png"/>
                     <pic:cNvPicPr>
                       <a:picLocks noChangeAspect="1" noChangeArrowheads="1"/>
                     </pic:cNvPicPr>
@@ -5133,12 +5146,166 @@
     </w:p>
     <w:p>
       <w:pPr>
+        <w:pStyle w:val="Heading1"/>
+        <w:tabs>
+          <w:tab w:val="left" w:pos="720"/>
+        </w:tabs>
+        <w:ind w:left="330" w:firstLine="0"/>
+        <w:rPr>
+          <w:b w:val="0"/>
+          <w:bCs w:val="0"/>
+          <w:w w:val="99"/>
+          <w:sz w:val="18"/>
+          <w:szCs w:val="22"/>
+        </w:rPr>
+      </w:pPr>
+      <w:r>
+        <w:rPr>
+          <w:b w:val="0"/>
+          <w:bCs w:val="0"/>
+          <w:w w:val="99"/>
+          <w:sz w:val="18"/>
+          <w:szCs w:val="22"/>
+        </w:rPr>
+        <w:t xml:space="preserve">           Fig 4: </w:t>
+      </w:r>
+      <w:r>
+        <w:rPr>
+          <w:b w:val="0"/>
+          <w:bCs w:val="0"/>
+          <w:w w:val="99"/>
+          <w:sz w:val="18"/>
+          <w:szCs w:val="22"/>
+        </w:rPr>
+        <w:t>Evaluation</w:t>
+      </w:r>
+      <w:r>
+        <w:rPr>
+          <w:b w:val="0"/>
+          <w:bCs w:val="0"/>
+          <w:w w:val="99"/>
+          <w:sz w:val="18"/>
+          <w:szCs w:val="22"/>
+        </w:rPr>
+        <w:t xml:space="preserve"> Classification Accuracy </w:t>
+      </w:r>
+      <w:r>
+        <w:rPr>
+          <w:b w:val="0"/>
+          <w:bCs w:val="0"/>
+          <w:w w:val="99"/>
+          <w:sz w:val="18"/>
+          <w:szCs w:val="22"/>
+        </w:rPr>
+        <w:t xml:space="preserve">(Classification Accuracy vs </w:t>
+      </w:r>
+      <w:r>
+        <w:rPr>
+          <w:b w:val="0"/>
+          <w:bCs w:val="0"/>
+          <w:w w:val="99"/>
+          <w:sz w:val="18"/>
+          <w:szCs w:val="22"/>
+        </w:rPr>
+        <w:t xml:space="preserve">  </w:t>
+      </w:r>
+    </w:p>
+    <w:p>
+      <w:pPr>
+        <w:pStyle w:val="Heading1"/>
+        <w:tabs>
+          <w:tab w:val="left" w:pos="720"/>
+        </w:tabs>
+        <w:ind w:left="810" w:hanging="480"/>
+        <w:rPr>
+          <w:b w:val="0"/>
+          <w:sz w:val="20"/>
+          <w:szCs w:val="20"/>
+        </w:rPr>
+      </w:pPr>
+      <w:r>
+        <w:rPr>
+          <w:b w:val="0"/>
+          <w:bCs w:val="0"/>
+          <w:w w:val="99"/>
+          <w:sz w:val="18"/>
+          <w:szCs w:val="22"/>
+        </w:rPr>
+        <w:t xml:space="preserve">            number of epochs)</w:t>
+      </w:r>
+    </w:p>
+    <w:p>
+      <w:pPr>
+        <w:pStyle w:val="BodyText"/>
+        <w:tabs>
+          <w:tab w:val="left" w:pos="450"/>
+          <w:tab w:val="left" w:pos="540"/>
+          <w:tab w:val="left" w:pos="4860"/>
+        </w:tabs>
+        <w:spacing w:before="193" w:line="249" w:lineRule="auto"/>
+        <w:ind w:left="540" w:right="1125" w:firstLine="90"/>
+        <w:jc w:val="both"/>
+      </w:pPr>
+      <w:r>
+        <w:rPr>
+          <w:noProof/>
+          <w:lang w:bidi="ar-SA"/>
+        </w:rPr>
+        <w:drawing>
+          <wp:inline distT="0" distB="0" distL="0" distR="0">
+            <wp:extent cx="3091180" cy="2318385"/>
+            <wp:effectExtent l="19050" t="0" r="0" b="0"/>
+            <wp:docPr id="6" name="Picture 4" descr="C:\Users\Paritosh\download\VisualQuestionAnswering\vqa-winner-cvprw-2017\log_oneglimpse_fulldataset\loss_eval.png"/>
+            <wp:cNvGraphicFramePr>
+              <a:graphicFrameLocks xmlns:a="http://schemas.openxmlformats.org/drawingml/2006/main" noChangeAspect="1"/>
+            </wp:cNvGraphicFramePr>
+            <a:graphic xmlns:a="http://schemas.openxmlformats.org/drawingml/2006/main">
+              <a:graphicData uri="http://schemas.openxmlformats.org/drawingml/2006/picture">
+                <pic:pic xmlns:pic="http://schemas.openxmlformats.org/drawingml/2006/picture">
+                  <pic:nvPicPr>
+                    <pic:cNvPr id="0" name="Picture 4" descr="C:\Users\Paritosh\download\VisualQuestionAnswering\vqa-winner-cvprw-2017\log_oneglimpse_fulldataset\loss_eval.png"/>
+                    <pic:cNvPicPr>
+                      <a:picLocks noChangeAspect="1" noChangeArrowheads="1"/>
+                    </pic:cNvPicPr>
+                  </pic:nvPicPr>
+                  <pic:blipFill>
+                    <a:blip r:embed="rId18"/>
+                    <a:srcRect/>
+                    <a:stretch>
+                      <a:fillRect/>
+                    </a:stretch>
+                  </pic:blipFill>
+                  <pic:spPr bwMode="auto">
+                    <a:xfrm>
+                      <a:off x="0" y="0"/>
+                      <a:ext cx="3091180" cy="2318385"/>
+                    </a:xfrm>
+                    <a:prstGeom prst="rect">
+                      <a:avLst/>
+                    </a:prstGeom>
+                    <a:noFill/>
+                    <a:ln w="9525">
+                      <a:noFill/>
+                      <a:miter lim="800000"/>
+                      <a:headEnd/>
+                      <a:tailEnd/>
+                    </a:ln>
+                  </pic:spPr>
+                </pic:pic>
+              </a:graphicData>
+            </a:graphic>
+          </wp:inline>
+        </w:drawing>
+      </w:r>
+    </w:p>
+    <w:p>
+      <w:pPr>
         <w:pStyle w:val="BodyText"/>
         <w:tabs>
           <w:tab w:val="left" w:pos="4860"/>
         </w:tabs>
         <w:spacing w:before="193" w:line="249" w:lineRule="auto"/>
-        <w:ind w:left="270" w:right="1125" w:firstLine="360"/>
+        <w:ind w:left="810" w:right="1125"/>
         <w:jc w:val="both"/>
         <w:rPr>
           <w:w w:val="99"/>
@@ -5152,7 +5319,7 @@
           <w:sz w:val="18"/>
           <w:szCs w:val="22"/>
         </w:rPr>
-        <w:t xml:space="preserve">   Fig </w:t>
+        <w:t xml:space="preserve">  </w:t>
       </w:r>
       <w:r>
         <w:rPr>
@@ -5160,23 +5327,7 @@
           <w:sz w:val="18"/>
           <w:szCs w:val="22"/>
         </w:rPr>
-        <w:t>5</w:t>
-      </w:r>
-      <w:r>
-        <w:rPr>
-          <w:w w:val="99"/>
-          <w:sz w:val="18"/>
-          <w:szCs w:val="22"/>
-        </w:rPr>
-        <w:t>: Evaluation Cross-entropy Loss</w:t>
-      </w:r>
-      <w:r>
-        <w:rPr>
-          <w:w w:val="99"/>
-          <w:sz w:val="18"/>
-          <w:szCs w:val="22"/>
-        </w:rPr>
-        <w:t xml:space="preserve"> (Cross Entropy loss vs number of epochs)</w:t>
+        <w:t>Fig 5: Evaluation Cross-entropy Loss (Cross Entropy loss vs number of epochs)</w:t>
       </w:r>
     </w:p>
     <w:p>
@@ -5225,11 +5376,13 @@
       <w:r>
         <w:rPr>
           <w:noProof/>
-        </w:rPr>
+          <w:lang w:bidi="ar-SA"/>
+        </w:rPr>
+        <w:lastRenderedPageBreak/>
         <w:drawing>
           <wp:inline distT="0" distB="0" distL="0" distR="0">
-            <wp:extent cx="2361537" cy="2216924"/>
-            <wp:effectExtent l="0" t="0" r="0" b="0"/>
+            <wp:extent cx="2584174" cy="2214156"/>
+            <wp:effectExtent l="19050" t="0" r="6626" b="0"/>
             <wp:docPr id="10" name="Picture 10"/>
             <wp:cNvGraphicFramePr>
               <a:graphicFrameLocks xmlns:a="http://schemas.openxmlformats.org/drawingml/2006/main" noChangeAspect="1"/>
@@ -5244,10 +5397,10 @@
                     </pic:cNvPicPr>
                   </pic:nvPicPr>
                   <pic:blipFill>
-                    <a:blip r:embed="rId18">
+                    <a:blip r:embed="rId19">
                       <a:extLst>
                         <a:ext uri="{28A0092B-C50C-407E-A947-70E740481C1C}">
-                          <a14:useLocalDpi xmlns:a14="http://schemas.microsoft.com/office/drawing/2010/main" val="0"/>
+                          <a14:useLocalDpi xmlns:a14="http://schemas.microsoft.com/office/drawing/2010/main" xmlns:wps="http://schemas.microsoft.com/office/word/2010/wordprocessingShape" xmlns:wpi="http://schemas.microsoft.com/office/word/2010/wordprocessingInk" xmlns:wpg="http://schemas.microsoft.com/office/word/2010/wordprocessingGroup" xmlns:w16se="http://schemas.microsoft.com/office/word/2015/wordml/symex" xmlns:w16cid="http://schemas.microsoft.com/office/word/2016/wordml/cid" xmlns:w15="http://schemas.microsoft.com/office/word/2012/wordml" xmlns:w14="http://schemas.microsoft.com/office/word/2010/wordml" xmlns:w="http://schemas.openxmlformats.org/wordprocessingml/2006/main" xmlns:w10="urn:schemas-microsoft-com:office:word" xmlns:wp14="http://schemas.microsoft.com/office/word/2010/wordprocessingDrawing" xmlns:v="urn:schemas-microsoft-com:vml" xmlns:o="urn:schemas-microsoft-com:office:office" xmlns:am3d="http://schemas.microsoft.com/office/drawing/2017/model3d" xmlns:aink="http://schemas.microsoft.com/office/drawing/2016/ink" xmlns:mc="http://schemas.openxmlformats.org/markup-compatibility/2006" xmlns:cx8="http://schemas.microsoft.com/office/drawing/2016/5/14/chartex" xmlns:cx7="http://schemas.microsoft.com/office/drawing/2016/5/13/chartex" xmlns:cx6="http://schemas.microsoft.com/office/drawing/2016/5/12/chartex" xmlns:cx5="http://schemas.microsoft.com/office/drawing/2016/5/11/chartex" xmlns:cx4="http://schemas.microsoft.com/office/drawing/2016/5/10/chartex" xmlns:cx3="http://schemas.microsoft.com/office/drawing/2016/5/9/chartex" xmlns:cx2="http://schemas.microsoft.com/office/drawing/2015/10/21/chartex" xmlns:cx1="http://schemas.microsoft.com/office/drawing/2015/9/8/chartex" xmlns:cx="http://schemas.microsoft.com/office/drawing/2014/chartex" xmlns:wpc="http://schemas.microsoft.com/office/word/2010/wordprocessingCanvas" xmlns="" val="0"/>
                         </a:ext>
                       </a:extLst>
                     </a:blip>
@@ -5259,7 +5412,7 @@
                   <pic:spPr bwMode="auto">
                     <a:xfrm>
                       <a:off x="0" y="0"/>
-                      <a:ext cx="2487495" cy="2335169"/>
+                      <a:ext cx="2725410" cy="2335169"/>
                     </a:xfrm>
                     <a:prstGeom prst="rect">
                       <a:avLst/>
@@ -5283,7 +5436,7 @@
           <w:tab w:val="left" w:pos="4860"/>
         </w:tabs>
         <w:spacing w:before="193" w:line="249" w:lineRule="auto"/>
-        <w:ind w:left="630" w:right="1125"/>
+        <w:ind w:left="630" w:right="458"/>
         <w:jc w:val="both"/>
         <w:rPr>
           <w:sz w:val="18"/>
@@ -5302,15 +5455,7 @@
           <w:sz w:val="18"/>
           <w:szCs w:val="18"/>
         </w:rPr>
-        <w:t>Stacked attention gives higher accuracy than one-</w:t>
-      </w:r>
-      <w:r>
-        <w:rPr>
-          <w:sz w:val="18"/>
-          <w:szCs w:val="18"/>
-        </w:rPr>
-        <w:lastRenderedPageBreak/>
-        <w:t>glimpse in the initial epochs. This was tested on smaller dataset 13,000 images.</w:t>
+        <w:t>Stacked attention gives higher accuracy than one-glimpse in the initial epochs. This was tested on smaller dataset 13,000 images.</w:t>
       </w:r>
     </w:p>
     <w:p>
@@ -5347,6 +5492,8 @@
         <w:tabs>
           <w:tab w:val="left" w:pos="342"/>
         </w:tabs>
+        <w:spacing w:before="161"/>
+        <w:ind w:left="180" w:hanging="90"/>
       </w:pPr>
       <w:r>
         <w:t>References:</w:t>
@@ -5409,15 +5556,7 @@
         </w:rPr>
         <w:fldChar w:fldCharType="end"/>
       </w:r>
-      <w:r>
-        <w:rPr>
-          <w:b w:val="0"/>
-          <w:sz w:val="20"/>
-          <w:szCs w:val="20"/>
-        </w:rPr>
-        <w:t xml:space="preserve"> </w:t>
-      </w:r>
-      <w:hyperlink r:id="rId19" w:history="1">
+      <w:hyperlink r:id="rId20" w:history="1">
         <w:r>
           <w:rPr>
             <w:rStyle w:val="Hyperlink"/>
@@ -5426,27 +5565,7 @@
             <w:sz w:val="20"/>
             <w:szCs w:val="20"/>
           </w:rPr>
-          <w:t xml:space="preserve">Tips and </w:t>
-        </w:r>
-        <w:r>
-          <w:rPr>
-            <w:rStyle w:val="Hyperlink"/>
-            <w:rFonts w:ascii="Helvetica" w:hAnsi="Helvetica" w:cs="Helvetica"/>
-            <w:b w:val="0"/>
-            <w:sz w:val="20"/>
-            <w:szCs w:val="20"/>
-          </w:rPr>
-          <w:t>T</w:t>
-        </w:r>
-        <w:r>
-          <w:rPr>
-            <w:rStyle w:val="Hyperlink"/>
-            <w:rFonts w:ascii="Helvetica" w:hAnsi="Helvetica" w:cs="Helvetica"/>
-            <w:b w:val="0"/>
-            <w:sz w:val="20"/>
-            <w:szCs w:val="20"/>
-          </w:rPr>
-          <w:t>ricks for Visual Question Answering: Learnings from the 2017 Challenge</w:t>
+          <w:t>Tips and Tricks for Visual Question Answering: Learnings from the 2017 Challenge</w:t>
         </w:r>
       </w:hyperlink>
     </w:p>
@@ -5516,7 +5635,7 @@
         </w:rPr>
         <w:fldChar w:fldCharType="end"/>
       </w:r>
-      <w:hyperlink r:id="rId20" w:history="1">
+      <w:hyperlink r:id="rId21" w:history="1">
         <w:r>
           <w:rPr>
             <w:rStyle w:val="Hyperlink"/>
@@ -5596,27 +5715,27 @@
         <w:fldChar w:fldCharType="end"/>
       </w:r>
       <w:r>
-        <w:rPr>
+        <w:fldChar w:fldCharType="begin"/>
+      </w:r>
+      <w:r>
+        <w:instrText>HYPERLINK "http://nlp.stanford.edu/data/glove.6B.zip%20"</w:instrText>
+      </w:r>
+      <w:r>
+        <w:fldChar w:fldCharType="separate"/>
+      </w:r>
+      <w:r>
+        <w:rPr>
+          <w:rStyle w:val="Hyperlink"/>
           <w:rFonts w:ascii="Helvetica" w:hAnsi="Helvetica" w:cs="Helvetica"/>
           <w:b w:val="0"/>
-          <w:color w:val="000000"/>
-          <w:sz w:val="20"/>
-          <w:szCs w:val="20"/>
-        </w:rPr>
-        <w:t xml:space="preserve"> </w:t>
-      </w:r>
-      <w:hyperlink r:id="rId21" w:history="1">
-        <w:r>
-          <w:rPr>
-            <w:rStyle w:val="Hyperlink"/>
-            <w:rFonts w:ascii="Helvetica" w:hAnsi="Helvetica" w:cs="Helvetica"/>
-            <w:b w:val="0"/>
-            <w:sz w:val="20"/>
-            <w:szCs w:val="20"/>
-          </w:rPr>
-          <w:t>http://nlp.stanford.edu/data/glove.6B.zip</w:t>
-        </w:r>
-      </w:hyperlink>
+          <w:sz w:val="20"/>
+          <w:szCs w:val="20"/>
+        </w:rPr>
+        <w:t>http://nlp.stanford.edu/data/glove.6B.zip</w:t>
+      </w:r>
+      <w:r>
+        <w:fldChar w:fldCharType="end"/>
+      </w:r>
     </w:p>
     <w:bookmarkStart w:id="9" w:name="_[4]_https://arxiv.org/pdf/1511.0227"/>
     <w:bookmarkEnd w:id="9"/>
@@ -5662,6 +5781,17 @@
           <w:sz w:val="20"/>
           <w:szCs w:val="20"/>
         </w:rPr>
+        <w:fldChar w:fldCharType="separate"/>
+      </w:r>
+      <w:r>
+        <w:rPr>
+          <w:rStyle w:val="Hyperlink"/>
+          <w:rFonts w:ascii="Helvetica" w:hAnsi="Helvetica" w:cs="Helvetica"/>
+          <w:b w:val="0"/>
+          <w:sz w:val="20"/>
+          <w:szCs w:val="20"/>
+        </w:rPr>
+        <w:t>[4] https://arxiv.org/pdf/1511.02274v2.pdf</w:t>
       </w:r>
       <w:r>
         <w:rPr>
@@ -5671,57 +5801,7 @@
           <w:sz w:val="20"/>
           <w:szCs w:val="20"/>
         </w:rPr>
-        <w:fldChar w:fldCharType="separate"/>
-      </w:r>
-      <w:r>
-        <w:rPr>
-          <w:rStyle w:val="Hyperlink"/>
-          <w:rFonts w:ascii="Helvetica" w:hAnsi="Helvetica" w:cs="Helvetica"/>
-          <w:b w:val="0"/>
-          <w:sz w:val="20"/>
-          <w:szCs w:val="20"/>
-        </w:rPr>
-        <w:t>[4</w:t>
-      </w:r>
-      <w:r>
-        <w:rPr>
-          <w:rStyle w:val="Hyperlink"/>
-          <w:rFonts w:ascii="Helvetica" w:hAnsi="Helvetica" w:cs="Helvetica"/>
-          <w:b w:val="0"/>
-          <w:sz w:val="20"/>
-          <w:szCs w:val="20"/>
-        </w:rPr>
-        <w:t>]</w:t>
-      </w:r>
-      <w:r>
-        <w:rPr>
-          <w:rStyle w:val="Hyperlink"/>
-          <w:rFonts w:ascii="Helvetica" w:hAnsi="Helvetica" w:cs="Helvetica"/>
-          <w:b w:val="0"/>
-          <w:sz w:val="20"/>
-          <w:szCs w:val="20"/>
-        </w:rPr>
-        <w:t xml:space="preserve"> https://arxiv.org/pdf/1511.02274v2.pdf</w:t>
-      </w:r>
-      <w:r>
-        <w:rPr>
-          <w:rFonts w:ascii="Helvetica" w:hAnsi="Helvetica" w:cs="Helvetica"/>
-          <w:b w:val="0"/>
-          <w:color w:val="000000"/>
-          <w:sz w:val="20"/>
-          <w:szCs w:val="20"/>
-        </w:rPr>
         <w:fldChar w:fldCharType="end"/>
-      </w:r>
-      <w:r>
-        <w:rPr>
-          <w:rFonts w:ascii="Helvetica" w:hAnsi="Helvetica" w:cs="Helvetica"/>
-          <w:b w:val="0"/>
-          <w:color w:val="000000"/>
-          <w:sz w:val="20"/>
-          <w:szCs w:val="20"/>
-        </w:rPr>
-        <w:t xml:space="preserve"> </w:t>
       </w:r>
     </w:p>
     <w:p>
@@ -5771,15 +5851,15 @@
 </file>
 
 <file path=word/endnotes.xml><?xml version="1.0" encoding="utf-8"?>
-<w:endnotes xmlns:wpc="http://schemas.microsoft.com/office/word/2010/wordprocessingCanvas" xmlns:cx="http://schemas.microsoft.com/office/drawing/2014/chartex" xmlns:cx1="http://schemas.microsoft.com/office/drawing/2015/9/8/chartex" xmlns:cx2="http://schemas.microsoft.com/office/drawing/2015/10/21/chartex" xmlns:cx3="http://schemas.microsoft.com/office/drawing/2016/5/9/chartex" xmlns:cx4="http://schemas.microsoft.com/office/drawing/2016/5/10/chartex" xmlns:cx5="http://schemas.microsoft.com/office/drawing/2016/5/11/chartex" xmlns:cx6="http://schemas.microsoft.com/office/drawing/2016/5/12/chartex" xmlns:cx7="http://schemas.microsoft.com/office/drawing/2016/5/13/chartex" xmlns:cx8="http://schemas.microsoft.com/office/drawing/2016/5/14/chartex" xmlns:mc="http://schemas.openxmlformats.org/markup-compatibility/2006" xmlns:aink="http://schemas.microsoft.com/office/drawing/2016/ink" xmlns:am3d="http://schemas.microsoft.com/office/drawing/2017/model3d" xmlns:o="urn:schemas-microsoft-com:office:office" xmlns:r="http://schemas.openxmlformats.org/officeDocument/2006/relationships" xmlns:m="http://schemas.openxmlformats.org/officeDocument/2006/math" xmlns:v="urn:schemas-microsoft-com:vml" xmlns:wp14="http://schemas.microsoft.com/office/word/2010/wordprocessingDrawing" xmlns:wp="http://schemas.openxmlformats.org/drawingml/2006/wordprocessingDrawing" xmlns:w10="urn:schemas-microsoft-com:office:word" xmlns:w="http://schemas.openxmlformats.org/wordprocessingml/2006/main" xmlns:w14="http://schemas.microsoft.com/office/word/2010/wordml" xmlns:w15="http://schemas.microsoft.com/office/word/2012/wordml" xmlns:w16cid="http://schemas.microsoft.com/office/word/2016/wordml/cid" xmlns:w16se="http://schemas.microsoft.com/office/word/2015/wordml/symex" xmlns:wpg="http://schemas.microsoft.com/office/word/2010/wordprocessingGroup" xmlns:wpi="http://schemas.microsoft.com/office/word/2010/wordprocessingInk" xmlns:wne="http://schemas.microsoft.com/office/word/2006/wordml" xmlns:wps="http://schemas.microsoft.com/office/word/2010/wordprocessingShape" mc:Ignorable="w14 w15 w16se w16cid wp14">
-  <w:endnote w:type="separator" w:id="-1">
+<w:endnotes xmlns:ve="http://schemas.openxmlformats.org/markup-compatibility/2006" xmlns:o="urn:schemas-microsoft-com:office:office" xmlns:r="http://schemas.openxmlformats.org/officeDocument/2006/relationships" xmlns:m="http://schemas.openxmlformats.org/officeDocument/2006/math" xmlns:v="urn:schemas-microsoft-com:vml" xmlns:wp="http://schemas.openxmlformats.org/drawingml/2006/wordprocessingDrawing" xmlns:w10="urn:schemas-microsoft-com:office:word" xmlns:w="http://schemas.openxmlformats.org/wordprocessingml/2006/main" xmlns:wne="http://schemas.microsoft.com/office/word/2006/wordml">
+  <w:endnote w:type="separator" w:id="0">
     <w:p>
       <w:r>
         <w:separator/>
       </w:r>
     </w:p>
   </w:endnote>
-  <w:endnote w:type="continuationSeparator" w:id="0">
+  <w:endnote w:type="continuationSeparator" w:id="1">
     <w:p>
       <w:r>
         <w:continuationSeparator/>
@@ -5790,15 +5870,15 @@
 </file>
 
 <file path=word/footnotes.xml><?xml version="1.0" encoding="utf-8"?>
-<w:footnotes xmlns:wpc="http://schemas.microsoft.com/office/word/2010/wordprocessingCanvas" xmlns:cx="http://schemas.microsoft.com/office/drawing/2014/chartex" xmlns:cx1="http://schemas.microsoft.com/office/drawing/2015/9/8/chartex" xmlns:cx2="http://schemas.microsoft.com/office/drawing/2015/10/21/chartex" xmlns:cx3="http://schemas.microsoft.com/office/drawing/2016/5/9/chartex" xmlns:cx4="http://schemas.microsoft.com/office/drawing/2016/5/10/chartex" xmlns:cx5="http://schemas.microsoft.com/office/drawing/2016/5/11/chartex" xmlns:cx6="http://schemas.microsoft.com/office/drawing/2016/5/12/chartex" xmlns:cx7="http://schemas.microsoft.com/office/drawing/2016/5/13/chartex" xmlns:cx8="http://schemas.microsoft.com/office/drawing/2016/5/14/chartex" xmlns:mc="http://schemas.openxmlformats.org/markup-compatibility/2006" xmlns:aink="http://schemas.microsoft.com/office/drawing/2016/ink" xmlns:am3d="http://schemas.microsoft.com/office/drawing/2017/model3d" xmlns:o="urn:schemas-microsoft-com:office:office" xmlns:r="http://schemas.openxmlformats.org/officeDocument/2006/relationships" xmlns:m="http://schemas.openxmlformats.org/officeDocument/2006/math" xmlns:v="urn:schemas-microsoft-com:vml" xmlns:wp14="http://schemas.microsoft.com/office/word/2010/wordprocessingDrawing" xmlns:wp="http://schemas.openxmlformats.org/drawingml/2006/wordprocessingDrawing" xmlns:w10="urn:schemas-microsoft-com:office:word" xmlns:w="http://schemas.openxmlformats.org/wordprocessingml/2006/main" xmlns:w14="http://schemas.microsoft.com/office/word/2010/wordml" xmlns:w15="http://schemas.microsoft.com/office/word/2012/wordml" xmlns:w16cid="http://schemas.microsoft.com/office/word/2016/wordml/cid" xmlns:w16se="http://schemas.microsoft.com/office/word/2015/wordml/symex" xmlns:wpg="http://schemas.microsoft.com/office/word/2010/wordprocessingGroup" xmlns:wpi="http://schemas.microsoft.com/office/word/2010/wordprocessingInk" xmlns:wne="http://schemas.microsoft.com/office/word/2006/wordml" xmlns:wps="http://schemas.microsoft.com/office/word/2010/wordprocessingShape" mc:Ignorable="w14 w15 w16se w16cid wp14">
-  <w:footnote w:type="separator" w:id="-1">
+<w:footnotes xmlns:ve="http://schemas.openxmlformats.org/markup-compatibility/2006" xmlns:o="urn:schemas-microsoft-com:office:office" xmlns:r="http://schemas.openxmlformats.org/officeDocument/2006/relationships" xmlns:m="http://schemas.openxmlformats.org/officeDocument/2006/math" xmlns:v="urn:schemas-microsoft-com:vml" xmlns:wp="http://schemas.openxmlformats.org/drawingml/2006/wordprocessingDrawing" xmlns:w10="urn:schemas-microsoft-com:office:word" xmlns:w="http://schemas.openxmlformats.org/wordprocessingml/2006/main" xmlns:wne="http://schemas.microsoft.com/office/word/2006/wordml">
+  <w:footnote w:type="separator" w:id="0">
     <w:p>
       <w:r>
         <w:separator/>
       </w:r>
     </w:p>
   </w:footnote>
-  <w:footnote w:type="continuationSeparator" w:id="0">
+  <w:footnote w:type="continuationSeparator" w:id="1">
     <w:p>
       <w:r>
         <w:continuationSeparator/>
@@ -5809,8 +5889,8 @@
 </file>
 
 <file path=word/numbering.xml><?xml version="1.0" encoding="utf-8"?>
-<w:numbering xmlns:wpc="http://schemas.microsoft.com/office/word/2010/wordprocessingCanvas" xmlns:cx="http://schemas.microsoft.com/office/drawing/2014/chartex" xmlns:cx1="http://schemas.microsoft.com/office/drawing/2015/9/8/chartex" xmlns:cx2="http://schemas.microsoft.com/office/drawing/2015/10/21/chartex" xmlns:cx3="http://schemas.microsoft.com/office/drawing/2016/5/9/chartex" xmlns:cx4="http://schemas.microsoft.com/office/drawing/2016/5/10/chartex" xmlns:cx5="http://schemas.microsoft.com/office/drawing/2016/5/11/chartex" xmlns:cx6="http://schemas.microsoft.com/office/drawing/2016/5/12/chartex" xmlns:cx7="http://schemas.microsoft.com/office/drawing/2016/5/13/chartex" xmlns:cx8="http://schemas.microsoft.com/office/drawing/2016/5/14/chartex" xmlns:mc="http://schemas.openxmlformats.org/markup-compatibility/2006" xmlns:aink="http://schemas.microsoft.com/office/drawing/2016/ink" xmlns:am3d="http://schemas.microsoft.com/office/drawing/2017/model3d" xmlns:o="urn:schemas-microsoft-com:office:office" xmlns:r="http://schemas.openxmlformats.org/officeDocument/2006/relationships" xmlns:m="http://schemas.openxmlformats.org/officeDocument/2006/math" xmlns:v="urn:schemas-microsoft-com:vml" xmlns:wp14="http://schemas.microsoft.com/office/word/2010/wordprocessingDrawing" xmlns:wp="http://schemas.openxmlformats.org/drawingml/2006/wordprocessingDrawing" xmlns:w10="urn:schemas-microsoft-com:office:word" xmlns:w="http://schemas.openxmlformats.org/wordprocessingml/2006/main" xmlns:w14="http://schemas.microsoft.com/office/word/2010/wordml" xmlns:w15="http://schemas.microsoft.com/office/word/2012/wordml" xmlns:w16cid="http://schemas.microsoft.com/office/word/2016/wordml/cid" xmlns:w16se="http://schemas.microsoft.com/office/word/2015/wordml/symex" xmlns:wpg="http://schemas.microsoft.com/office/word/2010/wordprocessingGroup" xmlns:wpi="http://schemas.microsoft.com/office/word/2010/wordprocessingInk" xmlns:wne="http://schemas.microsoft.com/office/word/2006/wordml" xmlns:wps="http://schemas.microsoft.com/office/word/2010/wordprocessingShape" mc:Ignorable="w14 w15 w16se w16cid wp14">
-  <w:abstractNum w:abstractNumId="0" w15:restartNumberingAfterBreak="0">
+<w:numbering xmlns:ve="http://schemas.openxmlformats.org/markup-compatibility/2006" xmlns:o="urn:schemas-microsoft-com:office:office" xmlns:r="http://schemas.openxmlformats.org/officeDocument/2006/relationships" xmlns:m="http://schemas.openxmlformats.org/officeDocument/2006/math" xmlns:v="urn:schemas-microsoft-com:vml" xmlns:wp="http://schemas.openxmlformats.org/drawingml/2006/wordprocessingDrawing" xmlns:w10="urn:schemas-microsoft-com:office:word" xmlns:w="http://schemas.openxmlformats.org/wordprocessingml/2006/main" xmlns:wne="http://schemas.microsoft.com/office/word/2006/wordml">
+  <w:abstractNum w:abstractNumId="0">
     <w:nsid w:val="08682036"/>
     <w:multiLevelType w:val="hybridMultilevel"/>
     <w:tmpl w:val="C10EAC2C"/>
@@ -5928,7 +6008,7 @@
       </w:rPr>
     </w:lvl>
   </w:abstractNum>
-  <w:abstractNum w:abstractNumId="1" w15:restartNumberingAfterBreak="0">
+  <w:abstractNum w:abstractNumId="1">
     <w:nsid w:val="0BC25080"/>
     <w:multiLevelType w:val="hybridMultilevel"/>
     <w:tmpl w:val="3822D82E"/>
@@ -6046,7 +6126,7 @@
       </w:rPr>
     </w:lvl>
   </w:abstractNum>
-  <w:abstractNum w:abstractNumId="2" w15:restartNumberingAfterBreak="0">
+  <w:abstractNum w:abstractNumId="2">
     <w:nsid w:val="13A671DC"/>
     <w:multiLevelType w:val="hybridMultilevel"/>
     <w:tmpl w:val="A76A2818"/>
@@ -6164,7 +6244,7 @@
       </w:rPr>
     </w:lvl>
   </w:abstractNum>
-  <w:abstractNum w:abstractNumId="3" w15:restartNumberingAfterBreak="0">
+  <w:abstractNum w:abstractNumId="3">
     <w:nsid w:val="13DB69B5"/>
     <w:multiLevelType w:val="hybridMultilevel"/>
     <w:tmpl w:val="437C43F6"/>
@@ -6280,7 +6360,7 @@
       </w:rPr>
     </w:lvl>
   </w:abstractNum>
-  <w:abstractNum w:abstractNumId="4" w15:restartNumberingAfterBreak="0">
+  <w:abstractNum w:abstractNumId="4">
     <w:nsid w:val="21CB2445"/>
     <w:multiLevelType w:val="hybridMultilevel"/>
     <w:tmpl w:val="64B01428"/>
@@ -6366,7 +6446,7 @@
       </w:pPr>
     </w:lvl>
   </w:abstractNum>
-  <w:abstractNum w:abstractNumId="5" w15:restartNumberingAfterBreak="0">
+  <w:abstractNum w:abstractNumId="5">
     <w:nsid w:val="235C3ADA"/>
     <w:multiLevelType w:val="hybridMultilevel"/>
     <w:tmpl w:val="83421726"/>
@@ -6455,7 +6535,7 @@
       </w:pPr>
     </w:lvl>
   </w:abstractNum>
-  <w:abstractNum w:abstractNumId="6" w15:restartNumberingAfterBreak="0">
+  <w:abstractNum w:abstractNumId="6">
     <w:nsid w:val="39110E1F"/>
     <w:multiLevelType w:val="hybridMultilevel"/>
     <w:tmpl w:val="A4EA40D2"/>
@@ -6545,7 +6625,7 @@
       </w:pPr>
     </w:lvl>
   </w:abstractNum>
-  <w:abstractNum w:abstractNumId="7" w15:restartNumberingAfterBreak="0">
+  <w:abstractNum w:abstractNumId="7">
     <w:nsid w:val="48A63C0B"/>
     <w:multiLevelType w:val="hybridMultilevel"/>
     <w:tmpl w:val="4CF023B6"/>
@@ -6685,7 +6765,7 @@
       </w:rPr>
     </w:lvl>
   </w:abstractNum>
-  <w:abstractNum w:abstractNumId="8" w15:restartNumberingAfterBreak="0">
+  <w:abstractNum w:abstractNumId="8">
     <w:nsid w:val="4D5922FB"/>
     <w:multiLevelType w:val="hybridMultilevel"/>
     <w:tmpl w:val="3B3E0EA6"/>
@@ -6801,7 +6881,7 @@
       </w:rPr>
     </w:lvl>
   </w:abstractNum>
-  <w:abstractNum w:abstractNumId="9" w15:restartNumberingAfterBreak="0">
+  <w:abstractNum w:abstractNumId="9">
     <w:nsid w:val="66A63C17"/>
     <w:multiLevelType w:val="hybridMultilevel"/>
     <w:tmpl w:val="D5C0C8AE"/>
@@ -6918,7 +6998,7 @@
       </w:rPr>
     </w:lvl>
   </w:abstractNum>
-  <w:abstractNum w:abstractNumId="10" w15:restartNumberingAfterBreak="0">
+  <w:abstractNum w:abstractNumId="10">
     <w:nsid w:val="6ADE188D"/>
     <w:multiLevelType w:val="hybridMultilevel"/>
     <w:tmpl w:val="C6E83DE6"/>
@@ -7007,7 +7087,7 @@
       </w:pPr>
     </w:lvl>
   </w:abstractNum>
-  <w:abstractNum w:abstractNumId="11" w15:restartNumberingAfterBreak="0">
+  <w:abstractNum w:abstractNumId="11">
     <w:nsid w:val="6F2D73F9"/>
     <w:multiLevelType w:val="hybridMultilevel"/>
     <w:tmpl w:val="E55A51C0"/>
@@ -7096,7 +7176,7 @@
       </w:pPr>
     </w:lvl>
   </w:abstractNum>
-  <w:abstractNum w:abstractNumId="12" w15:restartNumberingAfterBreak="0">
+  <w:abstractNum w:abstractNumId="12">
     <w:nsid w:val="74DD248E"/>
     <w:multiLevelType w:val="hybridMultilevel"/>
     <w:tmpl w:val="0E10D8E6"/>
@@ -7185,7 +7265,7 @@
       </w:pPr>
     </w:lvl>
   </w:abstractNum>
-  <w:abstractNum w:abstractNumId="13" w15:restartNumberingAfterBreak="0">
+  <w:abstractNum w:abstractNumId="13">
     <w:nsid w:val="76DC2633"/>
     <w:multiLevelType w:val="hybridMultilevel"/>
     <w:tmpl w:val="75246CD6"/>
@@ -7274,7 +7354,7 @@
       </w:pPr>
     </w:lvl>
   </w:abstractNum>
-  <w:abstractNum w:abstractNumId="14" w15:restartNumberingAfterBreak="0">
+  <w:abstractNum w:abstractNumId="14">
     <w:nsid w:val="79093038"/>
     <w:multiLevelType w:val="hybridMultilevel"/>
     <w:tmpl w:val="D5C0C8AE"/>
@@ -7391,7 +7471,7 @@
       </w:rPr>
     </w:lvl>
   </w:abstractNum>
-  <w:abstractNum w:abstractNumId="15" w15:restartNumberingAfterBreak="0">
+  <w:abstractNum w:abstractNumId="15">
     <w:nsid w:val="7C1C0638"/>
     <w:multiLevelType w:val="hybridMultilevel"/>
     <w:tmpl w:val="64580AF6"/>
@@ -7532,7 +7612,7 @@
 </file>
 
 <file path=word/styles.xml><?xml version="1.0" encoding="utf-8"?>
-<w:styles xmlns:mc="http://schemas.openxmlformats.org/markup-compatibility/2006" xmlns:r="http://schemas.openxmlformats.org/officeDocument/2006/relationships" xmlns:w="http://schemas.openxmlformats.org/wordprocessingml/2006/main" xmlns:w14="http://schemas.microsoft.com/office/word/2010/wordml" xmlns:w15="http://schemas.microsoft.com/office/word/2012/wordml" xmlns:w16cid="http://schemas.microsoft.com/office/word/2016/wordml/cid" xmlns:w16se="http://schemas.microsoft.com/office/word/2015/wordml/symex" mc:Ignorable="w14 w15 w16se w16cid">
+<w:styles xmlns:r="http://schemas.openxmlformats.org/officeDocument/2006/relationships" xmlns:w="http://schemas.openxmlformats.org/wordprocessingml/2006/main">
   <w:docDefaults>
     <w:rPrDefault>
       <w:rPr>
@@ -7550,382 +7630,145 @@
       </w:pPr>
     </w:pPrDefault>
   </w:docDefaults>
-  <w:latentStyles w:defLockedState="0" w:defUIPriority="99" w:defSemiHidden="0" w:defUnhideWhenUsed="0" w:defQFormat="0" w:count="375">
-    <w:lsdException w:name="Normal" w:uiPriority="0" w:qFormat="1"/>
-    <w:lsdException w:name="heading 1" w:uiPriority="1" w:qFormat="1"/>
-    <w:lsdException w:name="heading 2" w:semiHidden="1" w:uiPriority="9" w:unhideWhenUsed="1" w:qFormat="1"/>
-    <w:lsdException w:name="heading 3" w:semiHidden="1" w:uiPriority="9" w:unhideWhenUsed="1" w:qFormat="1"/>
-    <w:lsdException w:name="heading 4" w:semiHidden="1" w:uiPriority="9" w:unhideWhenUsed="1" w:qFormat="1"/>
-    <w:lsdException w:name="heading 5" w:semiHidden="1" w:uiPriority="9" w:unhideWhenUsed="1" w:qFormat="1"/>
-    <w:lsdException w:name="heading 6" w:semiHidden="1" w:uiPriority="9" w:unhideWhenUsed="1" w:qFormat="1"/>
-    <w:lsdException w:name="heading 7" w:semiHidden="1" w:uiPriority="9" w:unhideWhenUsed="1" w:qFormat="1"/>
-    <w:lsdException w:name="heading 8" w:semiHidden="1" w:uiPriority="9" w:unhideWhenUsed="1" w:qFormat="1"/>
-    <w:lsdException w:name="heading 9" w:semiHidden="1" w:uiPriority="9" w:unhideWhenUsed="1" w:qFormat="1"/>
-    <w:lsdException w:name="index 1" w:semiHidden="1" w:unhideWhenUsed="1"/>
-    <w:lsdException w:name="index 2" w:semiHidden="1" w:unhideWhenUsed="1"/>
-    <w:lsdException w:name="index 3" w:semiHidden="1" w:unhideWhenUsed="1"/>
-    <w:lsdException w:name="index 4" w:semiHidden="1" w:unhideWhenUsed="1"/>
-    <w:lsdException w:name="index 5" w:semiHidden="1" w:unhideWhenUsed="1"/>
-    <w:lsdException w:name="index 6" w:semiHidden="1" w:unhideWhenUsed="1"/>
-    <w:lsdException w:name="index 7" w:semiHidden="1" w:unhideWhenUsed="1"/>
-    <w:lsdException w:name="index 8" w:semiHidden="1" w:unhideWhenUsed="1"/>
-    <w:lsdException w:name="index 9" w:semiHidden="1" w:unhideWhenUsed="1"/>
-    <w:lsdException w:name="toc 1" w:semiHidden="1" w:uiPriority="39" w:unhideWhenUsed="1"/>
-    <w:lsdException w:name="toc 2" w:semiHidden="1" w:uiPriority="39" w:unhideWhenUsed="1"/>
-    <w:lsdException w:name="toc 3" w:semiHidden="1" w:uiPriority="39" w:unhideWhenUsed="1"/>
-    <w:lsdException w:name="toc 4" w:semiHidden="1" w:uiPriority="39" w:unhideWhenUsed="1"/>
-    <w:lsdException w:name="toc 5" w:semiHidden="1" w:uiPriority="39" w:unhideWhenUsed="1"/>
-    <w:lsdException w:name="toc 6" w:semiHidden="1" w:uiPriority="39" w:unhideWhenUsed="1"/>
-    <w:lsdException w:name="toc 7" w:semiHidden="1" w:uiPriority="39" w:unhideWhenUsed="1"/>
-    <w:lsdException w:name="toc 8" w:semiHidden="1" w:uiPriority="39" w:unhideWhenUsed="1"/>
-    <w:lsdException w:name="toc 9" w:semiHidden="1" w:uiPriority="39" w:unhideWhenUsed="1"/>
-    <w:lsdException w:name="Normal Indent" w:semiHidden="1" w:unhideWhenUsed="1"/>
-    <w:lsdException w:name="footnote text" w:semiHidden="1" w:unhideWhenUsed="1"/>
-    <w:lsdException w:name="annotation text" w:semiHidden="1" w:unhideWhenUsed="1"/>
-    <w:lsdException w:name="header" w:semiHidden="1" w:unhideWhenUsed="1"/>
-    <w:lsdException w:name="footer" w:semiHidden="1" w:unhideWhenUsed="1"/>
-    <w:lsdException w:name="index heading" w:semiHidden="1" w:unhideWhenUsed="1"/>
-    <w:lsdException w:name="caption" w:semiHidden="1" w:uiPriority="35" w:unhideWhenUsed="1" w:qFormat="1"/>
-    <w:lsdException w:name="table of figures" w:semiHidden="1" w:unhideWhenUsed="1"/>
-    <w:lsdException w:name="envelope address" w:semiHidden="1" w:unhideWhenUsed="1"/>
-    <w:lsdException w:name="envelope return" w:semiHidden="1" w:unhideWhenUsed="1"/>
-    <w:lsdException w:name="footnote reference" w:semiHidden="1" w:unhideWhenUsed="1"/>
-    <w:lsdException w:name="annotation reference" w:semiHidden="1" w:unhideWhenUsed="1"/>
-    <w:lsdException w:name="line number" w:semiHidden="1" w:unhideWhenUsed="1"/>
-    <w:lsdException w:name="page number" w:semiHidden="1" w:unhideWhenUsed="1"/>
-    <w:lsdException w:name="endnote reference" w:semiHidden="1" w:unhideWhenUsed="1"/>
-    <w:lsdException w:name="endnote text" w:semiHidden="1" w:unhideWhenUsed="1"/>
-    <w:lsdException w:name="table of authorities" w:semiHidden="1" w:unhideWhenUsed="1"/>
-    <w:lsdException w:name="macro" w:semiHidden="1" w:unhideWhenUsed="1"/>
-    <w:lsdException w:name="toa heading" w:semiHidden="1" w:unhideWhenUsed="1"/>
-    <w:lsdException w:name="List" w:semiHidden="1" w:unhideWhenUsed="1"/>
-    <w:lsdException w:name="List Bullet" w:semiHidden="1" w:unhideWhenUsed="1"/>
-    <w:lsdException w:name="List Number" w:semiHidden="1" w:unhideWhenUsed="1"/>
-    <w:lsdException w:name="List 2" w:semiHidden="1" w:unhideWhenUsed="1"/>
-    <w:lsdException w:name="List 3" w:semiHidden="1" w:unhideWhenUsed="1"/>
-    <w:lsdException w:name="List 4" w:semiHidden="1" w:unhideWhenUsed="1"/>
-    <w:lsdException w:name="List 5" w:semiHidden="1" w:unhideWhenUsed="1"/>
-    <w:lsdException w:name="List Bullet 2" w:semiHidden="1" w:unhideWhenUsed="1"/>
-    <w:lsdException w:name="List Bullet 3" w:semiHidden="1" w:unhideWhenUsed="1"/>
-    <w:lsdException w:name="List Bullet 4" w:semiHidden="1" w:unhideWhenUsed="1"/>
-    <w:lsdException w:name="List Bullet 5" w:semiHidden="1" w:unhideWhenUsed="1"/>
-    <w:lsdException w:name="List Number 2" w:semiHidden="1" w:unhideWhenUsed="1"/>
-    <w:lsdException w:name="List Number 3" w:semiHidden="1" w:unhideWhenUsed="1"/>
-    <w:lsdException w:name="List Number 4" w:semiHidden="1" w:unhideWhenUsed="1"/>
-    <w:lsdException w:name="List Number 5" w:semiHidden="1" w:unhideWhenUsed="1"/>
-    <w:lsdException w:name="Title" w:uiPriority="10" w:qFormat="1"/>
-    <w:lsdException w:name="Closing" w:semiHidden="1" w:unhideWhenUsed="1"/>
-    <w:lsdException w:name="Signature" w:semiHidden="1" w:unhideWhenUsed="1"/>
-    <w:lsdException w:name="Default Paragraph Font" w:semiHidden="1" w:uiPriority="1" w:unhideWhenUsed="1"/>
-    <w:lsdException w:name="Body Text" w:semiHidden="1" w:uiPriority="1" w:unhideWhenUsed="1" w:qFormat="1"/>
-    <w:lsdException w:name="Body Text Indent" w:semiHidden="1" w:unhideWhenUsed="1"/>
-    <w:lsdException w:name="List Continue" w:semiHidden="1" w:unhideWhenUsed="1"/>
-    <w:lsdException w:name="List Continue 2" w:semiHidden="1" w:unhideWhenUsed="1"/>
-    <w:lsdException w:name="List Continue 3" w:semiHidden="1" w:unhideWhenUsed="1"/>
-    <w:lsdException w:name="List Continue 4" w:semiHidden="1" w:unhideWhenUsed="1"/>
-    <w:lsdException w:name="List Continue 5" w:semiHidden="1" w:unhideWhenUsed="1"/>
-    <w:lsdException w:name="Message Header" w:semiHidden="1" w:unhideWhenUsed="1"/>
-    <w:lsdException w:name="Subtitle" w:uiPriority="11" w:qFormat="1"/>
-    <w:lsdException w:name="Salutation" w:semiHidden="1" w:unhideWhenUsed="1"/>
-    <w:lsdException w:name="Date" w:semiHidden="1" w:unhideWhenUsed="1"/>
-    <w:lsdException w:name="Body Text First Indent" w:semiHidden="1" w:unhideWhenUsed="1"/>
-    <w:lsdException w:name="Body Text First Indent 2" w:semiHidden="1" w:unhideWhenUsed="1"/>
-    <w:lsdException w:name="Note Heading" w:semiHidden="1" w:unhideWhenUsed="1"/>
-    <w:lsdException w:name="Body Text 2" w:semiHidden="1" w:unhideWhenUsed="1"/>
-    <w:lsdException w:name="Body Text 3" w:semiHidden="1" w:unhideWhenUsed="1"/>
-    <w:lsdException w:name="Body Text Indent 2" w:semiHidden="1" w:unhideWhenUsed="1"/>
-    <w:lsdException w:name="Body Text Indent 3" w:semiHidden="1" w:unhideWhenUsed="1"/>
-    <w:lsdException w:name="Block Text" w:semiHidden="1" w:unhideWhenUsed="1"/>
-    <w:lsdException w:name="Hyperlink" w:semiHidden="1" w:unhideWhenUsed="1"/>
-    <w:lsdException w:name="FollowedHyperlink" w:semiHidden="1" w:unhideWhenUsed="1"/>
-    <w:lsdException w:name="Strong" w:uiPriority="22" w:qFormat="1"/>
-    <w:lsdException w:name="Emphasis" w:uiPriority="20" w:qFormat="1"/>
-    <w:lsdException w:name="Document Map" w:semiHidden="1" w:unhideWhenUsed="1"/>
-    <w:lsdException w:name="Plain Text" w:semiHidden="1" w:unhideWhenUsed="1"/>
-    <w:lsdException w:name="E-mail Signature" w:semiHidden="1" w:unhideWhenUsed="1"/>
-    <w:lsdException w:name="HTML Top of Form" w:semiHidden="1" w:unhideWhenUsed="1"/>
-    <w:lsdException w:name="HTML Bottom of Form" w:semiHidden="1" w:unhideWhenUsed="1"/>
-    <w:lsdException w:name="Normal (Web)" w:semiHidden="1" w:unhideWhenUsed="1"/>
-    <w:lsdException w:name="HTML Acronym" w:semiHidden="1" w:unhideWhenUsed="1"/>
-    <w:lsdException w:name="HTML Address" w:semiHidden="1" w:unhideWhenUsed="1"/>
-    <w:lsdException w:name="HTML Cite" w:semiHidden="1" w:unhideWhenUsed="1"/>
-    <w:lsdException w:name="HTML Code" w:semiHidden="1" w:unhideWhenUsed="1"/>
-    <w:lsdException w:name="HTML Definition" w:semiHidden="1" w:unhideWhenUsed="1"/>
-    <w:lsdException w:name="HTML Keyboard" w:semiHidden="1" w:unhideWhenUsed="1"/>
-    <w:lsdException w:name="HTML Preformatted" w:semiHidden="1" w:unhideWhenUsed="1"/>
-    <w:lsdException w:name="HTML Sample" w:semiHidden="1" w:unhideWhenUsed="1"/>
-    <w:lsdException w:name="HTML Typewriter" w:semiHidden="1" w:unhideWhenUsed="1"/>
-    <w:lsdException w:name="HTML Variable" w:semiHidden="1" w:unhideWhenUsed="1"/>
-    <w:lsdException w:name="Normal Table" w:semiHidden="1" w:unhideWhenUsed="1"/>
-    <w:lsdException w:name="annotation subject" w:semiHidden="1" w:unhideWhenUsed="1"/>
-    <w:lsdException w:name="No List" w:semiHidden="1" w:unhideWhenUsed="1"/>
-    <w:lsdException w:name="Outline List 1" w:semiHidden="1" w:unhideWhenUsed="1"/>
-    <w:lsdException w:name="Outline List 2" w:semiHidden="1" w:unhideWhenUsed="1"/>
-    <w:lsdException w:name="Outline List 3" w:semiHidden="1" w:unhideWhenUsed="1"/>
-    <w:lsdException w:name="Table Simple 1" w:semiHidden="1" w:unhideWhenUsed="1"/>
-    <w:lsdException w:name="Table Simple 2" w:semiHidden="1" w:unhideWhenUsed="1"/>
-    <w:lsdException w:name="Table Simple 3" w:semiHidden="1" w:unhideWhenUsed="1"/>
-    <w:lsdException w:name="Table Classic 1" w:semiHidden="1" w:unhideWhenUsed="1"/>
-    <w:lsdException w:name="Table Classic 2" w:semiHidden="1" w:unhideWhenUsed="1"/>
-    <w:lsdException w:name="Table Classic 3" w:semiHidden="1" w:unhideWhenUsed="1"/>
-    <w:lsdException w:name="Table Classic 4" w:semiHidden="1" w:unhideWhenUsed="1"/>
-    <w:lsdException w:name="Table Colorful 1" w:semiHidden="1" w:unhideWhenUsed="1"/>
-    <w:lsdException w:name="Table Colorful 2" w:semiHidden="1" w:unhideWhenUsed="1"/>
-    <w:lsdException w:name="Table Colorful 3" w:semiHidden="1" w:unhideWhenUsed="1"/>
-    <w:lsdException w:name="Table Columns 1" w:semiHidden="1" w:unhideWhenUsed="1"/>
-    <w:lsdException w:name="Table Columns 2" w:semiHidden="1" w:unhideWhenUsed="1"/>
-    <w:lsdException w:name="Table Columns 3" w:semiHidden="1" w:unhideWhenUsed="1"/>
-    <w:lsdException w:name="Table Columns 4" w:semiHidden="1" w:unhideWhenUsed="1"/>
-    <w:lsdException w:name="Table Columns 5" w:semiHidden="1" w:unhideWhenUsed="1"/>
-    <w:lsdException w:name="Table Grid 1" w:semiHidden="1" w:unhideWhenUsed="1"/>
-    <w:lsdException w:name="Table Grid 2" w:semiHidden="1" w:unhideWhenUsed="1"/>
-    <w:lsdException w:name="Table Grid 3" w:semiHidden="1" w:unhideWhenUsed="1"/>
-    <w:lsdException w:name="Table Grid 4" w:semiHidden="1" w:unhideWhenUsed="1"/>
-    <w:lsdException w:name="Table Grid 5" w:semiHidden="1" w:unhideWhenUsed="1"/>
-    <w:lsdException w:name="Table Grid 6" w:semiHidden="1" w:unhideWhenUsed="1"/>
-    <w:lsdException w:name="Table Grid 7" w:semiHidden="1" w:unhideWhenUsed="1"/>
-    <w:lsdException w:name="Table Grid 8" w:semiHidden="1" w:unhideWhenUsed="1"/>
-    <w:lsdException w:name="Table List 1" w:semiHidden="1" w:unhideWhenUsed="1"/>
-    <w:lsdException w:name="Table List 2" w:semiHidden="1" w:unhideWhenUsed="1"/>
-    <w:lsdException w:name="Table List 3" w:semiHidden="1" w:unhideWhenUsed="1"/>
-    <w:lsdException w:name="Table List 4" w:semiHidden="1" w:unhideWhenUsed="1"/>
-    <w:lsdException w:name="Table List 5" w:semiHidden="1" w:unhideWhenUsed="1"/>
-    <w:lsdException w:name="Table List 6" w:semiHidden="1" w:unhideWhenUsed="1"/>
-    <w:lsdException w:name="Table List 7" w:semiHidden="1" w:unhideWhenUsed="1"/>
-    <w:lsdException w:name="Table List 8" w:semiHidden="1" w:unhideWhenUsed="1"/>
-    <w:lsdException w:name="Table 3D effects 1" w:semiHidden="1" w:unhideWhenUsed="1"/>
-    <w:lsdException w:name="Table 3D effects 2" w:semiHidden="1" w:unhideWhenUsed="1"/>
-    <w:lsdException w:name="Table 3D effects 3" w:semiHidden="1" w:unhideWhenUsed="1"/>
-    <w:lsdException w:name="Table Contemporary" w:semiHidden="1" w:unhideWhenUsed="1"/>
-    <w:lsdException w:name="Table Elegant" w:semiHidden="1" w:unhideWhenUsed="1"/>
-    <w:lsdException w:name="Table Professional" w:semiHidden="1" w:unhideWhenUsed="1"/>
-    <w:lsdException w:name="Table Subtle 1" w:semiHidden="1" w:unhideWhenUsed="1"/>
-    <w:lsdException w:name="Table Subtle 2" w:semiHidden="1" w:unhideWhenUsed="1"/>
-    <w:lsdException w:name="Table Web 1" w:semiHidden="1" w:unhideWhenUsed="1"/>
-    <w:lsdException w:name="Table Web 2" w:semiHidden="1" w:unhideWhenUsed="1"/>
-    <w:lsdException w:name="Table Web 3" w:semiHidden="1" w:unhideWhenUsed="1"/>
-    <w:lsdException w:name="Balloon Text" w:semiHidden="1" w:unhideWhenUsed="1"/>
-    <w:lsdException w:name="Table Grid" w:uiPriority="59"/>
-    <w:lsdException w:name="Table Theme" w:semiHidden="1" w:unhideWhenUsed="1"/>
-    <w:lsdException w:name="Placeholder Text" w:semiHidden="1"/>
-    <w:lsdException w:name="No Spacing" w:uiPriority="1" w:qFormat="1"/>
-    <w:lsdException w:name="Light Shading" w:uiPriority="60"/>
-    <w:lsdException w:name="Light List" w:uiPriority="61"/>
-    <w:lsdException w:name="Light Grid" w:uiPriority="62"/>
-    <w:lsdException w:name="Medium Shading 1" w:uiPriority="63"/>
-    <w:lsdException w:name="Medium Shading 2" w:uiPriority="64"/>
-    <w:lsdException w:name="Medium List 1" w:uiPriority="65"/>
-    <w:lsdException w:name="Medium List 2" w:uiPriority="66"/>
-    <w:lsdException w:name="Medium Grid 1" w:uiPriority="67"/>
-    <w:lsdException w:name="Medium Grid 2" w:uiPriority="68"/>
-    <w:lsdException w:name="Medium Grid 3" w:uiPriority="69"/>
-    <w:lsdException w:name="Dark List" w:uiPriority="70"/>
-    <w:lsdException w:name="Colorful Shading" w:uiPriority="71"/>
-    <w:lsdException w:name="Colorful List" w:uiPriority="72"/>
-    <w:lsdException w:name="Colorful Grid" w:uiPriority="73"/>
-    <w:lsdException w:name="Light Shading Accent 1" w:uiPriority="60"/>
-    <w:lsdException w:name="Light List Accent 1" w:uiPriority="61"/>
-    <w:lsdException w:name="Light Grid Accent 1" w:uiPriority="62"/>
-    <w:lsdException w:name="Medium Shading 1 Accent 1" w:uiPriority="63"/>
-    <w:lsdException w:name="Medium Shading 2 Accent 1" w:uiPriority="64"/>
-    <w:lsdException w:name="Medium List 1 Accent 1" w:uiPriority="65"/>
-    <w:lsdException w:name="Revision" w:semiHidden="1"/>
-    <w:lsdException w:name="List Paragraph" w:uiPriority="34" w:qFormat="1"/>
-    <w:lsdException w:name="Quote" w:uiPriority="29" w:qFormat="1"/>
-    <w:lsdException w:name="Intense Quote" w:uiPriority="30" w:qFormat="1"/>
-    <w:lsdException w:name="Medium List 2 Accent 1" w:uiPriority="66"/>
-    <w:lsdException w:name="Medium Grid 1 Accent 1" w:uiPriority="67"/>
-    <w:lsdException w:name="Medium Grid 2 Accent 1" w:uiPriority="68"/>
-    <w:lsdException w:name="Medium Grid 3 Accent 1" w:uiPriority="69"/>
-    <w:lsdException w:name="Dark List Accent 1" w:uiPriority="70"/>
-    <w:lsdException w:name="Colorful Shading Accent 1" w:uiPriority="71"/>
-    <w:lsdException w:name="Colorful List Accent 1" w:uiPriority="72"/>
-    <w:lsdException w:name="Colorful Grid Accent 1" w:uiPriority="73"/>
-    <w:lsdException w:name="Light Shading Accent 2" w:uiPriority="60"/>
-    <w:lsdException w:name="Light List Accent 2" w:uiPriority="61"/>
-    <w:lsdException w:name="Light Grid Accent 2" w:uiPriority="62"/>
-    <w:lsdException w:name="Medium Shading 1 Accent 2" w:uiPriority="63"/>
-    <w:lsdException w:name="Medium Shading 2 Accent 2" w:uiPriority="64"/>
-    <w:lsdException w:name="Medium List 1 Accent 2" w:uiPriority="65"/>
-    <w:lsdException w:name="Medium List 2 Accent 2" w:uiPriority="66"/>
-    <w:lsdException w:name="Medium Grid 1 Accent 2" w:uiPriority="67"/>
-    <w:lsdException w:name="Medium Grid 2 Accent 2" w:uiPriority="68"/>
-    <w:lsdException w:name="Medium Grid 3 Accent 2" w:uiPriority="69"/>
-    <w:lsdException w:name="Dark List Accent 2" w:uiPriority="70"/>
-    <w:lsdException w:name="Colorful Shading Accent 2" w:uiPriority="71"/>
-    <w:lsdException w:name="Colorful List Accent 2" w:uiPriority="72"/>
-    <w:lsdException w:name="Colorful Grid Accent 2" w:uiPriority="73"/>
-    <w:lsdException w:name="Light Shading Accent 3" w:uiPriority="60"/>
-    <w:lsdException w:name="Light List Accent 3" w:uiPriority="61"/>
-    <w:lsdException w:name="Light Grid Accent 3" w:uiPriority="62"/>
-    <w:lsdException w:name="Medium Shading 1 Accent 3" w:uiPriority="63"/>
-    <w:lsdException w:name="Medium Shading 2 Accent 3" w:uiPriority="64"/>
-    <w:lsdException w:name="Medium List 1 Accent 3" w:uiPriority="65"/>
-    <w:lsdException w:name="Medium List 2 Accent 3" w:uiPriority="66"/>
-    <w:lsdException w:name="Medium Grid 1 Accent 3" w:uiPriority="67"/>
-    <w:lsdException w:name="Medium Grid 2 Accent 3" w:uiPriority="68"/>
-    <w:lsdException w:name="Medium Grid 3 Accent 3" w:uiPriority="69"/>
-    <w:lsdException w:name="Dark List Accent 3" w:uiPriority="70"/>
-    <w:lsdException w:name="Colorful Shading Accent 3" w:uiPriority="71"/>
-    <w:lsdException w:name="Colorful List Accent 3" w:uiPriority="72"/>
-    <w:lsdException w:name="Colorful Grid Accent 3" w:uiPriority="73"/>
-    <w:lsdException w:name="Light Shading Accent 4" w:uiPriority="60"/>
-    <w:lsdException w:name="Light List Accent 4" w:uiPriority="61"/>
-    <w:lsdException w:name="Light Grid Accent 4" w:uiPriority="62"/>
-    <w:lsdException w:name="Medium Shading 1 Accent 4" w:uiPriority="63"/>
-    <w:lsdException w:name="Medium Shading 2 Accent 4" w:uiPriority="64"/>
-    <w:lsdException w:name="Medium List 1 Accent 4" w:uiPriority="65"/>
-    <w:lsdException w:name="Medium List 2 Accent 4" w:uiPriority="66"/>
-    <w:lsdException w:name="Medium Grid 1 Accent 4" w:uiPriority="67"/>
-    <w:lsdException w:name="Medium Grid 2 Accent 4" w:uiPriority="68"/>
-    <w:lsdException w:name="Medium Grid 3 Accent 4" w:uiPriority="69"/>
-    <w:lsdException w:name="Dark List Accent 4" w:uiPriority="70"/>
-    <w:lsdException w:name="Colorful Shading Accent 4" w:uiPriority="71"/>
-    <w:lsdException w:name="Colorful List Accent 4" w:uiPriority="72"/>
-    <w:lsdException w:name="Colorful Grid Accent 4" w:uiPriority="73"/>
-    <w:lsdException w:name="Light Shading Accent 5" w:uiPriority="60"/>
-    <w:lsdException w:name="Light List Accent 5" w:uiPriority="61"/>
-    <w:lsdException w:name="Light Grid Accent 5" w:uiPriority="62"/>
-    <w:lsdException w:name="Medium Shading 1 Accent 5" w:uiPriority="63"/>
-    <w:lsdException w:name="Medium Shading 2 Accent 5" w:uiPriority="64"/>
-    <w:lsdException w:name="Medium List 1 Accent 5" w:uiPriority="65"/>
-    <w:lsdException w:name="Medium List 2 Accent 5" w:uiPriority="66"/>
-    <w:lsdException w:name="Medium Grid 1 Accent 5" w:uiPriority="67"/>
-    <w:lsdException w:name="Medium Grid 2 Accent 5" w:uiPriority="68"/>
-    <w:lsdException w:name="Medium Grid 3 Accent 5" w:uiPriority="69"/>
-    <w:lsdException w:name="Dark List Accent 5" w:uiPriority="70"/>
-    <w:lsdException w:name="Colorful Shading Accent 5" w:uiPriority="71"/>
-    <w:lsdException w:name="Colorful List Accent 5" w:uiPriority="72"/>
-    <w:lsdException w:name="Colorful Grid Accent 5" w:uiPriority="73"/>
-    <w:lsdException w:name="Light Shading Accent 6" w:uiPriority="60"/>
-    <w:lsdException w:name="Light List Accent 6" w:uiPriority="61"/>
-    <w:lsdException w:name="Light Grid Accent 6" w:uiPriority="62"/>
-    <w:lsdException w:name="Medium Shading 1 Accent 6" w:uiPriority="63"/>
-    <w:lsdException w:name="Medium Shading 2 Accent 6" w:uiPriority="64"/>
-    <w:lsdException w:name="Medium List 1 Accent 6" w:uiPriority="65"/>
-    <w:lsdException w:name="Medium List 2 Accent 6" w:uiPriority="66"/>
-    <w:lsdException w:name="Medium Grid 1 Accent 6" w:uiPriority="67"/>
-    <w:lsdException w:name="Medium Grid 2 Accent 6" w:uiPriority="68"/>
-    <w:lsdException w:name="Medium Grid 3 Accent 6" w:uiPriority="69"/>
-    <w:lsdException w:name="Dark List Accent 6" w:uiPriority="70"/>
-    <w:lsdException w:name="Colorful Shading Accent 6" w:uiPriority="71"/>
-    <w:lsdException w:name="Colorful List Accent 6" w:uiPriority="72"/>
-    <w:lsdException w:name="Colorful Grid Accent 6" w:uiPriority="73"/>
-    <w:lsdException w:name="Subtle Emphasis" w:uiPriority="19" w:qFormat="1"/>
-    <w:lsdException w:name="Intense Emphasis" w:uiPriority="21" w:qFormat="1"/>
-    <w:lsdException w:name="Subtle Reference" w:uiPriority="31" w:qFormat="1"/>
-    <w:lsdException w:name="Intense Reference" w:uiPriority="32" w:qFormat="1"/>
-    <w:lsdException w:name="Book Title" w:uiPriority="33" w:qFormat="1"/>
-    <w:lsdException w:name="Bibliography" w:semiHidden="1" w:uiPriority="37" w:unhideWhenUsed="1"/>
-    <w:lsdException w:name="TOC Heading" w:semiHidden="1" w:uiPriority="39" w:unhideWhenUsed="1" w:qFormat="1"/>
-    <w:lsdException w:name="Plain Table 1" w:uiPriority="41"/>
-    <w:lsdException w:name="Plain Table 2" w:uiPriority="42"/>
-    <w:lsdException w:name="Plain Table 3" w:uiPriority="43"/>
-    <w:lsdException w:name="Plain Table 4" w:uiPriority="44"/>
-    <w:lsdException w:name="Plain Table 5" w:uiPriority="45"/>
-    <w:lsdException w:name="Grid Table Light" w:uiPriority="40"/>
-    <w:lsdException w:name="Grid Table 1 Light" w:uiPriority="46"/>
-    <w:lsdException w:name="Grid Table 2" w:uiPriority="47"/>
-    <w:lsdException w:name="Grid Table 3" w:uiPriority="48"/>
-    <w:lsdException w:name="Grid Table 4" w:uiPriority="49"/>
-    <w:lsdException w:name="Grid Table 5 Dark" w:uiPriority="50"/>
-    <w:lsdException w:name="Grid Table 6 Colorful" w:uiPriority="51"/>
-    <w:lsdException w:name="Grid Table 7 Colorful" w:uiPriority="52"/>
-    <w:lsdException w:name="Grid Table 1 Light Accent 1" w:uiPriority="46"/>
-    <w:lsdException w:name="Grid Table 2 Accent 1" w:uiPriority="47"/>
-    <w:lsdException w:name="Grid Table 3 Accent 1" w:uiPriority="48"/>
-    <w:lsdException w:name="Grid Table 4 Accent 1" w:uiPriority="49"/>
-    <w:lsdException w:name="Grid Table 5 Dark Accent 1" w:uiPriority="50"/>
-    <w:lsdException w:name="Grid Table 6 Colorful Accent 1" w:uiPriority="51"/>
-    <w:lsdException w:name="Grid Table 7 Colorful Accent 1" w:uiPriority="52"/>
-    <w:lsdException w:name="Grid Table 1 Light Accent 2" w:uiPriority="46"/>
-    <w:lsdException w:name="Grid Table 2 Accent 2" w:uiPriority="47"/>
-    <w:lsdException w:name="Grid Table 3 Accent 2" w:uiPriority="48"/>
-    <w:lsdException w:name="Grid Table 4 Accent 2" w:uiPriority="49"/>
-    <w:lsdException w:name="Grid Table 5 Dark Accent 2" w:uiPriority="50"/>
-    <w:lsdException w:name="Grid Table 6 Colorful Accent 2" w:uiPriority="51"/>
-    <w:lsdException w:name="Grid Table 7 Colorful Accent 2" w:uiPriority="52"/>
-    <w:lsdException w:name="Grid Table 1 Light Accent 3" w:uiPriority="46"/>
-    <w:lsdException w:name="Grid Table 2 Accent 3" w:uiPriority="47"/>
-    <w:lsdException w:name="Grid Table 3 Accent 3" w:uiPriority="48"/>
-    <w:lsdException w:name="Grid Table 4 Accent 3" w:uiPriority="49"/>
-    <w:lsdException w:name="Grid Table 5 Dark Accent 3" w:uiPriority="50"/>
-    <w:lsdException w:name="Grid Table 6 Colorful Accent 3" w:uiPriority="51"/>
-    <w:lsdException w:name="Grid Table 7 Colorful Accent 3" w:uiPriority="52"/>
-    <w:lsdException w:name="Grid Table 1 Light Accent 4" w:uiPriority="46"/>
-    <w:lsdException w:name="Grid Table 2 Accent 4" w:uiPriority="47"/>
-    <w:lsdException w:name="Grid Table 3 Accent 4" w:uiPriority="48"/>
-    <w:lsdException w:name="Grid Table 4 Accent 4" w:uiPriority="49"/>
-    <w:lsdException w:name="Grid Table 5 Dark Accent 4" w:uiPriority="50"/>
-    <w:lsdException w:name="Grid Table 6 Colorful Accent 4" w:uiPriority="51"/>
-    <w:lsdException w:name="Grid Table 7 Colorful Accent 4" w:uiPriority="52"/>
-    <w:lsdException w:name="Grid Table 1 Light Accent 5" w:uiPriority="46"/>
-    <w:lsdException w:name="Grid Table 2 Accent 5" w:uiPriority="47"/>
-    <w:lsdException w:name="Grid Table 3 Accent 5" w:uiPriority="48"/>
-    <w:lsdException w:name="Grid Table 4 Accent 5" w:uiPriority="49"/>
-    <w:lsdException w:name="Grid Table 5 Dark Accent 5" w:uiPriority="50"/>
-    <w:lsdException w:name="Grid Table 6 Colorful Accent 5" w:uiPriority="51"/>
-    <w:lsdException w:name="Grid Table 7 Colorful Accent 5" w:uiPriority="52"/>
-    <w:lsdException w:name="Grid Table 1 Light Accent 6" w:uiPriority="46"/>
-    <w:lsdException w:name="Grid Table 2 Accent 6" w:uiPriority="47"/>
-    <w:lsdException w:name="Grid Table 3 Accent 6" w:uiPriority="48"/>
-    <w:lsdException w:name="Grid Table 4 Accent 6" w:uiPriority="49"/>
-    <w:lsdException w:name="Grid Table 5 Dark Accent 6" w:uiPriority="50"/>
-    <w:lsdException w:name="Grid Table 6 Colorful Accent 6" w:uiPriority="51"/>
-    <w:lsdException w:name="Grid Table 7 Colorful Accent 6" w:uiPriority="52"/>
-    <w:lsdException w:name="List Table 1 Light" w:uiPriority="46"/>
-    <w:lsdException w:name="List Table 2" w:uiPriority="47"/>
-    <w:lsdException w:name="List Table 3" w:uiPriority="48"/>
-    <w:lsdException w:name="List Table 4" w:uiPriority="49"/>
-    <w:lsdException w:name="List Table 5 Dark" w:uiPriority="50"/>
-    <w:lsdException w:name="List Table 6 Colorful" w:uiPriority="51"/>
-    <w:lsdException w:name="List Table 7 Colorful" w:uiPriority="52"/>
-    <w:lsdException w:name="List Table 1 Light Accent 1" w:uiPriority="46"/>
-    <w:lsdException w:name="List Table 2 Accent 1" w:uiPriority="47"/>
-    <w:lsdException w:name="List Table 3 Accent 1" w:uiPriority="48"/>
-    <w:lsdException w:name="List Table 4 Accent 1" w:uiPriority="49"/>
-    <w:lsdException w:name="List Table 5 Dark Accent 1" w:uiPriority="50"/>
-    <w:lsdException w:name="List Table 6 Colorful Accent 1" w:uiPriority="51"/>
-    <w:lsdException w:name="List Table 7 Colorful Accent 1" w:uiPriority="52"/>
-    <w:lsdException w:name="List Table 1 Light Accent 2" w:uiPriority="46"/>
-    <w:lsdException w:name="List Table 2 Accent 2" w:uiPriority="47"/>
-    <w:lsdException w:name="List Table 3 Accent 2" w:uiPriority="48"/>
-    <w:lsdException w:name="List Table 4 Accent 2" w:uiPriority="49"/>
-    <w:lsdException w:name="List Table 5 Dark Accent 2" w:uiPriority="50"/>
-    <w:lsdException w:name="List Table 6 Colorful Accent 2" w:uiPriority="51"/>
-    <w:lsdException w:name="List Table 7 Colorful Accent 2" w:uiPriority="52"/>
-    <w:lsdException w:name="List Table 1 Light Accent 3" w:uiPriority="46"/>
-    <w:lsdException w:name="List Table 2 Accent 3" w:uiPriority="47"/>
-    <w:lsdException w:name="List Table 3 Accent 3" w:uiPriority="48"/>
-    <w:lsdException w:name="List Table 4 Accent 3" w:uiPriority="49"/>
-    <w:lsdException w:name="List Table 5 Dark Accent 3" w:uiPriority="50"/>
-    <w:lsdException w:name="List Table 6 Colorful Accent 3" w:uiPriority="51"/>
-    <w:lsdException w:name="List Table 7 Colorful Accent 3" w:uiPriority="52"/>
-    <w:lsdException w:name="List Table 1 Light Accent 4" w:uiPriority="46"/>
-    <w:lsdException w:name="List Table 2 Accent 4" w:uiPriority="47"/>
-    <w:lsdException w:name="List Table 3 Accent 4" w:uiPriority="48"/>
-    <w:lsdException w:name="List Table 4 Accent 4" w:uiPriority="49"/>
-    <w:lsdException w:name="List Table 5 Dark Accent 4" w:uiPriority="50"/>
-    <w:lsdException w:name="List Table 6 Colorful Accent 4" w:uiPriority="51"/>
-    <w:lsdException w:name="List Table 7 Colorful Accent 4" w:uiPriority="52"/>
-    <w:lsdException w:name="List Table 1 Light Accent 5" w:uiPriority="46"/>
-    <w:lsdException w:name="List Table 2 Accent 5" w:uiPriority="47"/>
-    <w:lsdException w:name="List Table 3 Accent 5" w:uiPriority="48"/>
-    <w:lsdException w:name="List Table 4 Accent 5" w:uiPriority="49"/>
-    <w:lsdException w:name="List Table 5 Dark Accent 5" w:uiPriority="50"/>
-    <w:lsdException w:name="List Table 6 Colorful Accent 5" w:uiPriority="51"/>
-    <w:lsdException w:name="List Table 7 Colorful Accent 5" w:uiPriority="52"/>
-    <w:lsdException w:name="List Table 1 Light Accent 6" w:uiPriority="46"/>
-    <w:lsdException w:name="List Table 2 Accent 6" w:uiPriority="47"/>
-    <w:lsdException w:name="List Table 3 Accent 6" w:uiPriority="48"/>
-    <w:lsdException w:name="List Table 4 Accent 6" w:uiPriority="49"/>
-    <w:lsdException w:name="List Table 5 Dark Accent 6" w:uiPriority="50"/>
-    <w:lsdException w:name="List Table 6 Colorful Accent 6" w:uiPriority="51"/>
-    <w:lsdException w:name="List Table 7 Colorful Accent 6" w:uiPriority="52"/>
-    <w:lsdException w:name="Mention" w:semiHidden="1" w:unhideWhenUsed="1"/>
-    <w:lsdException w:name="Smart Hyperlink" w:semiHidden="1" w:unhideWhenUsed="1"/>
-    <w:lsdException w:name="Hashtag" w:semiHidden="1" w:unhideWhenUsed="1"/>
-    <w:lsdException w:name="Unresolved Mention" w:semiHidden="1" w:unhideWhenUsed="1"/>
+  <w:latentStyles w:defLockedState="0" w:defUIPriority="99" w:defSemiHidden="1" w:defUnhideWhenUsed="1" w:defQFormat="0" w:count="267">
+    <w:lsdException w:name="Normal" w:semiHidden="0" w:uiPriority="0" w:unhideWhenUsed="0" w:qFormat="1"/>
+    <w:lsdException w:name="heading 1" w:semiHidden="0" w:uiPriority="1" w:unhideWhenUsed="0" w:qFormat="1"/>
+    <w:lsdException w:name="heading 2" w:uiPriority="9" w:qFormat="1"/>
+    <w:lsdException w:name="heading 3" w:uiPriority="9" w:qFormat="1"/>
+    <w:lsdException w:name="heading 4" w:uiPriority="9" w:qFormat="1"/>
+    <w:lsdException w:name="heading 5" w:uiPriority="9" w:qFormat="1"/>
+    <w:lsdException w:name="heading 6" w:uiPriority="9" w:qFormat="1"/>
+    <w:lsdException w:name="heading 7" w:uiPriority="9" w:qFormat="1"/>
+    <w:lsdException w:name="heading 8" w:uiPriority="9" w:qFormat="1"/>
+    <w:lsdException w:name="heading 9" w:uiPriority="9" w:qFormat="1"/>
+    <w:lsdException w:name="toc 1" w:uiPriority="39"/>
+    <w:lsdException w:name="toc 2" w:uiPriority="39"/>
+    <w:lsdException w:name="toc 3" w:uiPriority="39"/>
+    <w:lsdException w:name="toc 4" w:uiPriority="39"/>
+    <w:lsdException w:name="toc 5" w:uiPriority="39"/>
+    <w:lsdException w:name="toc 6" w:uiPriority="39"/>
+    <w:lsdException w:name="toc 7" w:uiPriority="39"/>
+    <w:lsdException w:name="toc 8" w:uiPriority="39"/>
+    <w:lsdException w:name="toc 9" w:uiPriority="39"/>
+    <w:lsdException w:name="caption" w:uiPriority="35" w:qFormat="1"/>
+    <w:lsdException w:name="Title" w:semiHidden="0" w:uiPriority="10" w:unhideWhenUsed="0" w:qFormat="1"/>
+    <w:lsdException w:name="Default Paragraph Font" w:uiPriority="1"/>
+    <w:lsdException w:name="Body Text" w:uiPriority="1" w:qFormat="1"/>
+    <w:lsdException w:name="Subtitle" w:semiHidden="0" w:uiPriority="11" w:unhideWhenUsed="0" w:qFormat="1"/>
+    <w:lsdException w:name="Strong" w:semiHidden="0" w:uiPriority="22" w:unhideWhenUsed="0" w:qFormat="1"/>
+    <w:lsdException w:name="Emphasis" w:semiHidden="0" w:uiPriority="20" w:unhideWhenUsed="0" w:qFormat="1"/>
+    <w:lsdException w:name="Table Grid" w:semiHidden="0" w:uiPriority="59" w:unhideWhenUsed="0"/>
+    <w:lsdException w:name="Placeholder Text" w:unhideWhenUsed="0"/>
+    <w:lsdException w:name="No Spacing" w:semiHidden="0" w:uiPriority="1" w:unhideWhenUsed="0" w:qFormat="1"/>
+    <w:lsdException w:name="Light Shading" w:semiHidden="0" w:uiPriority="60" w:unhideWhenUsed="0"/>
+    <w:lsdException w:name="Light List" w:semiHidden="0" w:uiPriority="61" w:unhideWhenUsed="0"/>
+    <w:lsdException w:name="Light Grid" w:semiHidden="0" w:uiPriority="62" w:unhideWhenUsed="0"/>
+    <w:lsdException w:name="Medium Shading 1" w:semiHidden="0" w:uiPriority="63" w:unhideWhenUsed="0"/>
+    <w:lsdException w:name="Medium Shading 2" w:semiHidden="0" w:uiPriority="64" w:unhideWhenUsed="0"/>
+    <w:lsdException w:name="Medium List 1" w:semiHidden="0" w:uiPriority="65" w:unhideWhenUsed="0"/>
+    <w:lsdException w:name="Medium List 2" w:semiHidden="0" w:uiPriority="66" w:unhideWhenUsed="0"/>
+    <w:lsdException w:name="Medium Grid 1" w:semiHidden="0" w:uiPriority="67" w:unhideWhenUsed="0"/>
+    <w:lsdException w:name="Medium Grid 2" w:semiHidden="0" w:uiPriority="68" w:unhideWhenUsed="0"/>
+    <w:lsdException w:name="Medium Grid 3" w:semiHidden="0" w:uiPriority="69" w:unhideWhenUsed="0"/>
+    <w:lsdException w:name="Dark List" w:semiHidden="0" w:uiPriority="70" w:unhideWhenUsed="0"/>
+    <w:lsdException w:name="Colorful Shading" w:semiHidden="0" w:uiPriority="71" w:unhideWhenUsed="0"/>
+    <w:lsdException w:name="Colorful List" w:semiHidden="0" w:uiPriority="72" w:unhideWhenUsed="0"/>
+    <w:lsdException w:name="Colorful Grid" w:semiHidden="0" w:uiPriority="73" w:unhideWhenUsed="0"/>
+    <w:lsdException w:name="Light Shading Accent 1" w:semiHidden="0" w:uiPriority="60" w:unhideWhenUsed="0"/>
+    <w:lsdException w:name="Light List Accent 1" w:semiHidden="0" w:uiPriority="61" w:unhideWhenUsed="0"/>
+    <w:lsdException w:name="Light Grid Accent 1" w:semiHidden="0" w:uiPriority="62" w:unhideWhenUsed="0"/>
+    <w:lsdException w:name="Medium Shading 1 Accent 1" w:semiHidden="0" w:uiPriority="63" w:unhideWhenUsed="0"/>
+    <w:lsdException w:name="Medium Shading 2 Accent 1" w:semiHidden="0" w:uiPriority="64" w:unhideWhenUsed="0"/>
+    <w:lsdException w:name="Medium List 1 Accent 1" w:semiHidden="0" w:uiPriority="65" w:unhideWhenUsed="0"/>
+    <w:lsdException w:name="Revision" w:unhideWhenUsed="0"/>
+    <w:lsdException w:name="List Paragraph" w:semiHidden="0" w:uiPriority="34" w:unhideWhenUsed="0" w:qFormat="1"/>
+    <w:lsdException w:name="Quote" w:semiHidden="0" w:uiPriority="29" w:unhideWhenUsed="0" w:qFormat="1"/>
+    <w:lsdException w:name="Intense Quote" w:semiHidden="0" w:uiPriority="30" w:unhideWhenUsed="0" w:qFormat="1"/>
+    <w:lsdException w:name="Medium List 2 Accent 1" w:semiHidden="0" w:uiPriority="66" w:unhideWhenUsed="0"/>
+    <w:lsdException w:name="Medium Grid 1 Accent 1" w:semiHidden="0" w:uiPriority="67" w:unhideWhenUsed="0"/>
+    <w:lsdException w:name="Medium Grid 2 Accent 1" w:semiHidden="0" w:uiPriority="68" w:unhideWhenUsed="0"/>
+    <w:lsdException w:name="Medium Grid 3 Accent 1" w:semiHidden="0" w:uiPriority="69" w:unhideWhenUsed="0"/>
+    <w:lsdException w:name="Dark List Accent 1" w:semiHidden="0" w:uiPriority="70" w:unhideWhenUsed="0"/>
+    <w:lsdException w:name="Colorful Shading Accent 1" w:semiHidden="0" w:uiPriority="71" w:unhideWhenUsed="0"/>
+    <w:lsdException w:name="Colorful List Accent 1" w:semiHidden="0" w:uiPriority="72" w:unhideWhenUsed="0"/>
+    <w:lsdException w:name="Colorful Grid Accent 1" w:semiHidden="0" w:uiPriority="73" w:unhideWhenUsed="0"/>
+    <w:lsdException w:name="Light Shading Accent 2" w:semiHidden="0" w:uiPriority="60" w:unhideWhenUsed="0"/>
+    <w:lsdException w:name="Light List Accent 2" w:semiHidden="0" w:uiPriority="61" w:unhideWhenUsed="0"/>
+    <w:lsdException w:name="Light Grid Accent 2" w:semiHidden="0" w:uiPriority="62" w:unhideWhenUsed="0"/>
+    <w:lsdException w:name="Medium Shading 1 Accent 2" w:semiHidden="0" w:uiPriority="63" w:unhideWhenUsed="0"/>
+    <w:lsdException w:name="Medium Shading 2 Accent 2" w:semiHidden="0" w:uiPriority="64" w:unhideWhenUsed="0"/>
+    <w:lsdException w:name="Medium List 1 Accent 2" w:semiHidden="0" w:uiPriority="65" w:unhideWhenUsed="0"/>
+    <w:lsdException w:name="Medium List 2 Accent 2" w:semiHidden="0" w:uiPriority="66" w:unhideWhenUsed="0"/>
+    <w:lsdException w:name="Medium Grid 1 Accent 2" w:semiHidden="0" w:uiPriority="67" w:unhideWhenUsed="0"/>
+    <w:lsdException w:name="Medium Grid 2 Accent 2" w:semiHidden="0" w:uiPriority="68" w:unhideWhenUsed="0"/>
+    <w:lsdException w:name="Medium Grid 3 Accent 2" w:semiHidden="0" w:uiPriority="69" w:unhideWhenUsed="0"/>
+    <w:lsdException w:name="Dark List Accent 2" w:semiHidden="0" w:uiPriority="70" w:unhideWhenUsed="0"/>
+    <w:lsdException w:name="Colorful Shading Accent 2" w:semiHidden="0" w:uiPriority="71" w:unhideWhenUsed="0"/>
+    <w:lsdException w:name="Colorful List Accent 2" w:semiHidden="0" w:uiPriority="72" w:unhideWhenUsed="0"/>
+    <w:lsdException w:name="Colorful Grid Accent 2" w:semiHidden="0" w:uiPriority="73" w:unhideWhenUsed="0"/>
+    <w:lsdException w:name="Light Shading Accent 3" w:semiHidden="0" w:uiPriority="60" w:unhideWhenUsed="0"/>
+    <w:lsdException w:name="Light List Accent 3" w:semiHidden="0" w:uiPriority="61" w:unhideWhenUsed="0"/>
+    <w:lsdException w:name="Light Grid Accent 3" w:semiHidden="0" w:uiPriority="62" w:unhideWhenUsed="0"/>
+    <w:lsdException w:name="Medium Shading 1 Accent 3" w:semiHidden="0" w:uiPriority="63" w:unhideWhenUsed="0"/>
+    <w:lsdException w:name="Medium Shading 2 Accent 3" w:semiHidden="0" w:uiPriority="64" w:unhideWhenUsed="0"/>
+    <w:lsdException w:name="Medium List 1 Accent 3" w:semiHidden="0" w:uiPriority="65" w:unhideWhenUsed="0"/>
+    <w:lsdException w:name="Medium List 2 Accent 3" w:semiHidden="0" w:uiPriority="66" w:unhideWhenUsed="0"/>
+    <w:lsdException w:name="Medium Grid 1 Accent 3" w:semiHidden="0" w:uiPriority="67" w:unhideWhenUsed="0"/>
+    <w:lsdException w:name="Medium Grid 2 Accent 3" w:semiHidden="0" w:uiPriority="68" w:unhideWhenUsed="0"/>
+    <w:lsdException w:name="Medium Grid 3 Accent 3" w:semiHidden="0" w:uiPriority="69" w:unhideWhenUsed="0"/>
+    <w:lsdException w:name="Dark List Accent 3" w:semiHidden="0" w:uiPriority="70" w:unhideWhenUsed="0"/>
+    <w:lsdException w:name="Colorful Shading Accent 3" w:semiHidden="0" w:uiPriority="71" w:unhideWhenUsed="0"/>
+    <w:lsdException w:name="Colorful List Accent 3" w:semiHidden="0" w:uiPriority="72" w:unhideWhenUsed="0"/>
+    <w:lsdException w:name="Colorful Grid Accent 3" w:semiHidden="0" w:uiPriority="73" w:unhideWhenUsed="0"/>
+    <w:lsdException w:name="Light Shading Accent 4" w:semiHidden="0" w:uiPriority="60" w:unhideWhenUsed="0"/>
+    <w:lsdException w:name="Light List Accent 4" w:semiHidden="0" w:uiPriority="61" w:unhideWhenUsed="0"/>
+    <w:lsdException w:name="Light Grid Accent 4" w:semiHidden="0" w:uiPriority="62" w:unhideWhenUsed="0"/>
+    <w:lsdException w:name="Medium Shading 1 Accent 4" w:semiHidden="0" w:uiPriority="63" w:unhideWhenUsed="0"/>
+    <w:lsdException w:name="Medium Shading 2 Accent 4" w:semiHidden="0" w:uiPriority="64" w:unhideWhenUsed="0"/>
+    <w:lsdException w:name="Medium List 1 Accent 4" w:semiHidden="0" w:uiPriority="65" w:unhideWhenUsed="0"/>
+    <w:lsdException w:name="Medium List 2 Accent 4" w:semiHidden="0" w:uiPriority="66" w:unhideWhenUsed="0"/>
+    <w:lsdException w:name="Medium Grid 1 Accent 4" w:semiHidden="0" w:uiPriority="67" w:unhideWhenUsed="0"/>
+    <w:lsdException w:name="Medium Grid 2 Accent 4" w:semiHidden="0" w:uiPriority="68" w:unhideWhenUsed="0"/>
+    <w:lsdException w:name="Medium Grid 3 Accent 4" w:semiHidden="0" w:uiPriority="69" w:unhideWhenUsed="0"/>
+    <w:lsdException w:name="Dark List Accent 4" w:semiHidden="0" w:uiPriority="70" w:unhideWhenUsed="0"/>
+    <w:lsdException w:name="Colorful Shading Accent 4" w:semiHidden="0" w:uiPriority="71" w:unhideWhenUsed="0"/>
+    <w:lsdException w:name="Colorful List Accent 4" w:semiHidden="0" w:uiPriority="72" w:unhideWhenUsed="0"/>
+    <w:lsdException w:name="Colorful Grid Accent 4" w:semiHidden="0" w:uiPriority="73" w:unhideWhenUsed="0"/>
+    <w:lsdException w:name="Light Shading Accent 5" w:semiHidden="0" w:uiPriority="60" w:unhideWhenUsed="0"/>
+    <w:lsdException w:name="Light List Accent 5" w:semiHidden="0" w:uiPriority="61" w:unhideWhenUsed="0"/>
+    <w:lsdException w:name="Light Grid Accent 5" w:semiHidden="0" w:uiPriority="62" w:unhideWhenUsed="0"/>
+    <w:lsdException w:name="Medium Shading 1 Accent 5" w:semiHidden="0" w:uiPriority="63" w:unhideWhenUsed="0"/>
+    <w:lsdException w:name="Medium Shading 2 Accent 5" w:semiHidden="0" w:uiPriority="64" w:unhideWhenUsed="0"/>
+    <w:lsdException w:name="Medium List 1 Accent 5" w:semiHidden="0" w:uiPriority="65" w:unhideWhenUsed="0"/>
+    <w:lsdException w:name="Medium List 2 Accent 5" w:semiHidden="0" w:uiPriority="66" w:unhideWhenUsed="0"/>
+    <w:lsdException w:name="Medium Grid 1 Accent 5" w:semiHidden="0" w:uiPriority="67" w:unhideWhenUsed="0"/>
+    <w:lsdException w:name="Medium Grid 2 Accent 5" w:semiHidden="0" w:uiPriority="68" w:unhideWhenUsed="0"/>
+    <w:lsdException w:name="Medium Grid 3 Accent 5" w:semiHidden="0" w:uiPriority="69" w:unhideWhenUsed="0"/>
+    <w:lsdException w:name="Dark List Accent 5" w:semiHidden="0" w:uiPriority="70" w:unhideWhenUsed="0"/>
+    <w:lsdException w:name="Colorful Shading Accent 5" w:semiHidden="0" w:uiPriority="71" w:unhideWhenUsed="0"/>
+    <w:lsdException w:name="Colorful List Accent 5" w:semiHidden="0" w:uiPriority="72" w:unhideWhenUsed="0"/>
+    <w:lsdException w:name="Colorful Grid Accent 5" w:semiHidden="0" w:uiPriority="73" w:unhideWhenUsed="0"/>
+    <w:lsdException w:name="Light Shading Accent 6" w:semiHidden="0" w:uiPriority="60" w:unhideWhenUsed="0"/>
+    <w:lsdException w:name="Light List Accent 6" w:semiHidden="0" w:uiPriority="61" w:unhideWhenUsed="0"/>
+    <w:lsdException w:name="Light Grid Accent 6" w:semiHidden="0" w:uiPriority="62" w:unhideWhenUsed="0"/>
+    <w:lsdException w:name="Medium Shading 1 Accent 6" w:semiHidden="0" w:uiPriority="63" w:unhideWhenUsed="0"/>
+    <w:lsdException w:name="Medium Shading 2 Accent 6" w:semiHidden="0" w:uiPriority="64" w:unhideWhenUsed="0"/>
+    <w:lsdException w:name="Medium List 1 Accent 6" w:semiHidden="0" w:uiPriority="65" w:unhideWhenUsed="0"/>
+    <w:lsdException w:name="Medium List 2 Accent 6" w:semiHidden="0" w:uiPriority="66" w:unhideWhenUsed="0"/>
+    <w:lsdException w:name="Medium Grid 1 Accent 6" w:semiHidden="0" w:uiPriority="67" w:unhideWhenUsed="0"/>
+    <w:lsdException w:name="Medium Grid 2 Accent 6" w:semiHidden="0" w:uiPriority="68" w:unhideWhenUsed="0"/>
+    <w:lsdException w:name="Medium Grid 3 Accent 6" w:semiHidden="0" w:uiPriority="69" w:unhideWhenUsed="0"/>
+    <w:lsdException w:name="Dark List Accent 6" w:semiHidden="0" w:uiPriority="70" w:unhideWhenUsed="0"/>
+    <w:lsdException w:name="Colorful Shading Accent 6" w:semiHidden="0" w:uiPriority="71" w:unhideWhenUsed="0"/>
+    <w:lsdException w:name="Colorful List Accent 6" w:semiHidden="0" w:uiPriority="72" w:unhideWhenUsed="0"/>
+    <w:lsdException w:name="Colorful Grid Accent 6" w:semiHidden="0" w:uiPriority="73" w:unhideWhenUsed="0"/>
+    <w:lsdException w:name="Subtle Emphasis" w:semiHidden="0" w:uiPriority="19" w:unhideWhenUsed="0" w:qFormat="1"/>
+    <w:lsdException w:name="Intense Emphasis" w:semiHidden="0" w:uiPriority="21" w:unhideWhenUsed="0" w:qFormat="1"/>
+    <w:lsdException w:name="Subtle Reference" w:semiHidden="0" w:uiPriority="31" w:unhideWhenUsed="0" w:qFormat="1"/>
+    <w:lsdException w:name="Intense Reference" w:semiHidden="0" w:uiPriority="32" w:unhideWhenUsed="0" w:qFormat="1"/>
+    <w:lsdException w:name="Book Title" w:semiHidden="0" w:uiPriority="33" w:unhideWhenUsed="0" w:qFormat="1"/>
+    <w:lsdException w:name="Bibliography" w:uiPriority="37"/>
+    <w:lsdException w:name="TOC Heading" w:uiPriority="39" w:qFormat="1"/>
   </w:latentStyles>
   <w:style w:type="paragraph" w:default="1" w:styleId="Normal">
     <w:name w:val="Normal"/>
@@ -7972,6 +7815,7 @@
   <w:style w:type="character" w:default="1" w:styleId="DefaultParagraphFont">
     <w:name w:val="Default Paragraph Font"/>
     <w:uiPriority w:val="1"/>
+    <w:semiHidden/>
     <w:unhideWhenUsed/>
   </w:style>
   <w:style w:type="table" w:default="1" w:styleId="TableNormal">
@@ -7979,6 +7823,7 @@
     <w:uiPriority w:val="99"/>
     <w:semiHidden/>
     <w:unhideWhenUsed/>
+    <w:qFormat/>
     <w:tblPr>
       <w:tblInd w:w="0" w:type="dxa"/>
       <w:tblCellMar>
@@ -8235,7 +8080,7 @@
       <w:color w:val="808080"/>
     </w:rPr>
   </w:style>
-  <w:style w:type="character" w:styleId="UnresolvedMention">
+  <w:style w:type="character" w:customStyle="1" w:styleId="UnresolvedMention">
     <w:name w:val="Unresolved Mention"/>
     <w:basedOn w:val="DefaultParagraphFont"/>
     <w:uiPriority w:val="99"/>

</xml_diff>

<commit_message>
Formatting: Font, line space, headings etc
</commit_message>
<xml_diff>
--- a/Project Proposal/CS17EMDS11010_CS17EMDS11016_CS17EMDS11019_Report.docx
+++ b/Project Proposal/CS17EMDS11010_CS17EMDS11016_CS17EMDS11019_Report.docx
@@ -1,6 +1,6 @@
 
 <file path=word/document.xml><?xml version="1.0" encoding="utf-8"?>
-<w:document xmlns:ve="http://schemas.openxmlformats.org/markup-compatibility/2006" xmlns:o="urn:schemas-microsoft-com:office:office" xmlns:r="http://schemas.openxmlformats.org/officeDocument/2006/relationships" xmlns:m="http://schemas.openxmlformats.org/officeDocument/2006/math" xmlns:v="urn:schemas-microsoft-com:vml" xmlns:wp="http://schemas.openxmlformats.org/drawingml/2006/wordprocessingDrawing" xmlns:w10="urn:schemas-microsoft-com:office:word" xmlns:w="http://schemas.openxmlformats.org/wordprocessingml/2006/main" xmlns:wne="http://schemas.microsoft.com/office/word/2006/wordml">
+<w:document xmlns:wpc="http://schemas.microsoft.com/office/word/2010/wordprocessingCanvas" xmlns:cx="http://schemas.microsoft.com/office/drawing/2014/chartex" xmlns:cx1="http://schemas.microsoft.com/office/drawing/2015/9/8/chartex" xmlns:cx2="http://schemas.microsoft.com/office/drawing/2015/10/21/chartex" xmlns:cx3="http://schemas.microsoft.com/office/drawing/2016/5/9/chartex" xmlns:cx4="http://schemas.microsoft.com/office/drawing/2016/5/10/chartex" xmlns:cx5="http://schemas.microsoft.com/office/drawing/2016/5/11/chartex" xmlns:cx6="http://schemas.microsoft.com/office/drawing/2016/5/12/chartex" xmlns:cx7="http://schemas.microsoft.com/office/drawing/2016/5/13/chartex" xmlns:cx8="http://schemas.microsoft.com/office/drawing/2016/5/14/chartex" xmlns:mc="http://schemas.openxmlformats.org/markup-compatibility/2006" xmlns:aink="http://schemas.microsoft.com/office/drawing/2016/ink" xmlns:am3d="http://schemas.microsoft.com/office/drawing/2017/model3d" xmlns:o="urn:schemas-microsoft-com:office:office" xmlns:r="http://schemas.openxmlformats.org/officeDocument/2006/relationships" xmlns:m="http://schemas.openxmlformats.org/officeDocument/2006/math" xmlns:v="urn:schemas-microsoft-com:vml" xmlns:wp14="http://schemas.microsoft.com/office/word/2010/wordprocessingDrawing" xmlns:wp="http://schemas.openxmlformats.org/drawingml/2006/wordprocessingDrawing" xmlns:w10="urn:schemas-microsoft-com:office:word" xmlns:w="http://schemas.openxmlformats.org/wordprocessingml/2006/main" xmlns:w14="http://schemas.microsoft.com/office/word/2010/wordml" xmlns:w15="http://schemas.microsoft.com/office/word/2012/wordml" xmlns:w16cid="http://schemas.microsoft.com/office/word/2016/wordml/cid" xmlns:w16se="http://schemas.microsoft.com/office/word/2015/wordml/symex" xmlns:wpg="http://schemas.microsoft.com/office/word/2010/wordprocessingGroup" xmlns:wpi="http://schemas.microsoft.com/office/word/2010/wordprocessingInk" xmlns:wne="http://schemas.microsoft.com/office/word/2006/wordml" xmlns:wps="http://schemas.microsoft.com/office/word/2010/wordprocessingShape" mc:Ignorable="w14 w15 w16se w16cid wp14">
   <w:body>
     <w:p>
       <w:pPr>
@@ -65,7 +65,7 @@
         <w:rPr>
           <w:sz w:val="24"/>
         </w:rPr>
-        <w:t xml:space="preserve">              </w:t>
+        <w:t xml:space="preserve">             </w:t>
       </w:r>
       <w:r>
         <w:rPr>
@@ -101,8 +101,10 @@
         <w:rPr>
           <w:sz w:val="24"/>
         </w:rPr>
-        <w:t xml:space="preserve">                     </w:t>
-      </w:r>
+        <w:t xml:space="preserve">                   </w:t>
+      </w:r>
+      <w:bookmarkStart w:id="0" w:name="_GoBack"/>
+      <w:bookmarkEnd w:id="0"/>
       <w:r>
         <w:rPr>
           <w:sz w:val="24"/>
@@ -291,23 +293,7 @@
             <w:i/>
             <w:sz w:val="20"/>
           </w:rPr>
-          <w:t>[</w:t>
-        </w:r>
-        <w:r>
-          <w:rPr>
-            <w:rStyle w:val="Hyperlink"/>
-            <w:i/>
-            <w:sz w:val="20"/>
-          </w:rPr>
-          <w:t>1</w:t>
-        </w:r>
-        <w:r>
-          <w:rPr>
-            <w:rStyle w:val="Hyperlink"/>
-            <w:i/>
-            <w:sz w:val="20"/>
-          </w:rPr>
-          <w:t>]</w:t>
+          <w:t>[1]</w:t>
         </w:r>
       </w:hyperlink>
       <w:r>
@@ -552,8 +538,8 @@
         <w:spacing w:before="161"/>
         <w:ind w:left="180" w:hanging="90"/>
       </w:pPr>
-      <w:bookmarkStart w:id="0" w:name="_bookmark1"/>
-      <w:bookmarkEnd w:id="0"/>
+      <w:bookmarkStart w:id="1" w:name="_bookmark1"/>
+      <w:bookmarkEnd w:id="1"/>
       <w:r>
         <w:t>Introduction</w:t>
       </w:r>
@@ -567,7 +553,9 @@
     <w:p>
       <w:pPr>
         <w:pStyle w:val="Text"/>
-        <w:ind w:left="360" w:firstLine="0"/>
+        <w:ind w:right="40" w:firstLine="0"/>
+        <w:contextualSpacing/>
+        <w:mirrorIndents/>
       </w:pPr>
       <w:r>
         <w:t>Visual Question Answering (VQA) is an Artificial Intelligence problem that lies at the intersection of NLP and Computer Vision.</w:t>
@@ -601,7 +589,9 @@
       <w:pPr>
         <w:pStyle w:val="BodyText"/>
         <w:spacing w:before="140" w:line="249" w:lineRule="auto"/>
-        <w:ind w:left="360" w:right="38"/>
+        <w:ind w:right="40"/>
+        <w:contextualSpacing/>
+        <w:mirrorIndents/>
         <w:jc w:val="both"/>
       </w:pPr>
       <w:r>
@@ -731,7 +721,6 @@
           <w:noProof/>
           <w:lang w:bidi="ar-SA"/>
         </w:rPr>
-        <w:lastRenderedPageBreak/>
         <w:drawing>
           <wp:inline distT="0" distB="0" distL="0" distR="0">
             <wp:extent cx="3074007" cy="1478568"/>
@@ -913,6 +902,9 @@
     <w:p>
       <w:pPr>
         <w:pStyle w:val="Default"/>
+        <w:ind w:right="1123"/>
+        <w:contextualSpacing/>
+        <w:mirrorIndents/>
         <w:jc w:val="both"/>
         <w:rPr>
           <w:sz w:val="20"/>
@@ -935,27 +927,27 @@
         </w:rPr>
         <w:t>: {white, white, silver, grey,</w:t>
       </w:r>
+      <w:r>
+        <w:rPr>
+          <w:sz w:val="20"/>
+          <w:szCs w:val="20"/>
+        </w:rPr>
+        <w:t xml:space="preserve"> </w:t>
+      </w:r>
+      <w:r>
+        <w:rPr>
+          <w:sz w:val="20"/>
+          <w:szCs w:val="20"/>
+        </w:rPr>
+        <w:t>silver, silver, white, white, white, grey}</w:t>
+      </w:r>
     </w:p>
     <w:p>
       <w:pPr>
         <w:pStyle w:val="Default"/>
-        <w:jc w:val="both"/>
-        <w:rPr>
-          <w:sz w:val="20"/>
-          <w:szCs w:val="20"/>
-        </w:rPr>
-      </w:pPr>
-      <w:r>
-        <w:rPr>
-          <w:sz w:val="20"/>
-          <w:szCs w:val="20"/>
-        </w:rPr>
-        <w:t>silver, silver, white, white, white, grey}</w:t>
-      </w:r>
-    </w:p>
-    <w:p>
-      <w:pPr>
-        <w:pStyle w:val="Default"/>
+        <w:ind w:right="1123"/>
+        <w:contextualSpacing/>
+        <w:mirrorIndents/>
         <w:jc w:val="both"/>
         <w:rPr>
           <w:sz w:val="20"/>
@@ -967,6 +959,9 @@
     <w:p>
       <w:pPr>
         <w:pStyle w:val="Default"/>
+        <w:ind w:right="1123"/>
+        <w:contextualSpacing/>
+        <w:mirrorIndents/>
         <w:jc w:val="both"/>
         <w:rPr>
           <w:sz w:val="20"/>
@@ -994,36 +989,22 @@
           <w:sz w:val="20"/>
           <w:szCs w:val="20"/>
         </w:rPr>
-        <w:t xml:space="preserve">is </w:t>
+        <w:t>is calculated</w:t>
+      </w:r>
+      <w:r>
+        <w:rPr>
+          <w:sz w:val="20"/>
+          <w:szCs w:val="20"/>
+        </w:rPr>
+        <w:t xml:space="preserve"> using equation (6).</w:t>
       </w:r>
     </w:p>
     <w:p>
       <w:pPr>
         <w:pStyle w:val="Default"/>
-        <w:jc w:val="both"/>
-        <w:rPr>
-          <w:sz w:val="20"/>
-          <w:szCs w:val="20"/>
-        </w:rPr>
-      </w:pPr>
-      <w:r>
-        <w:rPr>
-          <w:sz w:val="20"/>
-          <w:szCs w:val="20"/>
-        </w:rPr>
-        <w:t>calculated</w:t>
-      </w:r>
-      <w:r>
-        <w:rPr>
-          <w:sz w:val="20"/>
-          <w:szCs w:val="20"/>
-        </w:rPr>
-        <w:t xml:space="preserve"> using equation (6).</w:t>
-      </w:r>
-    </w:p>
-    <w:p>
-      <w:pPr>
-        <w:pStyle w:val="Default"/>
+        <w:ind w:right="1123"/>
+        <w:contextualSpacing/>
+        <w:mirrorIndents/>
         <w:jc w:val="both"/>
         <w:rPr>
           <w:sz w:val="20"/>
@@ -1035,6 +1016,9 @@
     <w:p>
       <w:pPr>
         <w:pStyle w:val="Default"/>
+        <w:ind w:right="1123"/>
+        <w:contextualSpacing/>
+        <w:mirrorIndents/>
         <w:jc w:val="both"/>
         <w:rPr>
           <w:sz w:val="20"/>
@@ -1048,27 +1032,27 @@
         </w:rPr>
         <w:t>Soft scores as targets allows multiple correct answers per</w:t>
       </w:r>
+      <w:r>
+        <w:rPr>
+          <w:sz w:val="20"/>
+          <w:szCs w:val="20"/>
+        </w:rPr>
+        <w:t xml:space="preserve"> </w:t>
+      </w:r>
+      <w:r>
+        <w:rPr>
+          <w:sz w:val="20"/>
+          <w:szCs w:val="20"/>
+        </w:rPr>
+        <w:t xml:space="preserve">question, which is often the case due to uncertainty </w:t>
+      </w:r>
     </w:p>
     <w:p>
       <w:pPr>
         <w:pStyle w:val="Default"/>
-        <w:jc w:val="both"/>
-        <w:rPr>
-          <w:sz w:val="20"/>
-          <w:szCs w:val="20"/>
-        </w:rPr>
-      </w:pPr>
-      <w:r>
-        <w:rPr>
-          <w:sz w:val="20"/>
-          <w:szCs w:val="20"/>
-        </w:rPr>
-        <w:t xml:space="preserve">question, which is often the case due to uncertainty </w:t>
-      </w:r>
-    </w:p>
-    <w:p>
-      <w:pPr>
-        <w:pStyle w:val="Default"/>
+        <w:ind w:right="1123"/>
+        <w:contextualSpacing/>
+        <w:mirrorIndents/>
         <w:jc w:val="both"/>
         <w:rPr>
           <w:sz w:val="20"/>
@@ -1143,8 +1127,8 @@
           <w:sz w:val="18"/>
         </w:rPr>
       </w:pPr>
-      <w:bookmarkStart w:id="1" w:name="_bookmark0"/>
-      <w:bookmarkEnd w:id="1"/>
+      <w:bookmarkStart w:id="2" w:name="_bookmark0"/>
+      <w:bookmarkEnd w:id="2"/>
       <w:r>
         <w:rPr>
           <w:noProof/>
@@ -1166,10 +1150,10 @@
           </v:shape>
         </w:pict>
       </w:r>
-      <w:bookmarkStart w:id="2" w:name="_bookmark2"/>
-      <w:bookmarkStart w:id="3" w:name="_bookmark4"/>
-      <w:bookmarkEnd w:id="2"/>
+      <w:bookmarkStart w:id="3" w:name="_bookmark2"/>
+      <w:bookmarkStart w:id="4" w:name="_bookmark4"/>
       <w:bookmarkEnd w:id="3"/>
+      <w:bookmarkEnd w:id="4"/>
       <w:r>
         <w:rPr>
           <w:noProof/>
@@ -1196,7 +1180,7 @@
                     <a:blip r:embed="rId12">
                       <a:extLst>
                         <a:ext uri="{28A0092B-C50C-407E-A947-70E740481C1C}">
-                          <a14:useLocalDpi xmlns:a14="http://schemas.microsoft.com/office/drawing/2010/main" xmlns:wps="http://schemas.microsoft.com/office/word/2010/wordprocessingShape" xmlns:wpi="http://schemas.microsoft.com/office/word/2010/wordprocessingInk" xmlns:wpg="http://schemas.microsoft.com/office/word/2010/wordprocessingGroup" xmlns:w16se="http://schemas.microsoft.com/office/word/2015/wordml/symex" xmlns:w16cid="http://schemas.microsoft.com/office/word/2016/wordml/cid" xmlns:w15="http://schemas.microsoft.com/office/word/2012/wordml" xmlns:w14="http://schemas.microsoft.com/office/word/2010/wordml" xmlns:w="http://schemas.openxmlformats.org/wordprocessingml/2006/main" xmlns:w10="urn:schemas-microsoft-com:office:word" xmlns:wp14="http://schemas.microsoft.com/office/word/2010/wordprocessingDrawing" xmlns:v="urn:schemas-microsoft-com:vml" xmlns:o="urn:schemas-microsoft-com:office:office" xmlns:am3d="http://schemas.microsoft.com/office/drawing/2017/model3d" xmlns:aink="http://schemas.microsoft.com/office/drawing/2016/ink" xmlns:mc="http://schemas.openxmlformats.org/markup-compatibility/2006" xmlns:cx8="http://schemas.microsoft.com/office/drawing/2016/5/14/chartex" xmlns:cx7="http://schemas.microsoft.com/office/drawing/2016/5/13/chartex" xmlns:cx6="http://schemas.microsoft.com/office/drawing/2016/5/12/chartex" xmlns:cx5="http://schemas.microsoft.com/office/drawing/2016/5/11/chartex" xmlns:cx4="http://schemas.microsoft.com/office/drawing/2016/5/10/chartex" xmlns:cx3="http://schemas.microsoft.com/office/drawing/2016/5/9/chartex" xmlns:cx2="http://schemas.microsoft.com/office/drawing/2015/10/21/chartex" xmlns:cx1="http://schemas.microsoft.com/office/drawing/2015/9/8/chartex" xmlns:cx="http://schemas.microsoft.com/office/drawing/2014/chartex" xmlns:wpc="http://schemas.microsoft.com/office/word/2010/wordprocessingCanvas" xmlns="" val="0"/>
+                          <a14:useLocalDpi xmlns:a14="http://schemas.microsoft.com/office/drawing/2010/main" val="0"/>
                         </a:ext>
                       </a:extLst>
                     </a:blip>
@@ -1624,8 +1608,10 @@
     <w:p>
       <w:pPr>
         <w:pStyle w:val="BodyText"/>
-        <w:spacing w:before="193" w:line="249" w:lineRule="auto"/>
-        <w:ind w:left="360" w:right="38"/>
+        <w:spacing w:before="193" w:line="250" w:lineRule="auto"/>
+        <w:ind w:right="40"/>
+        <w:contextualSpacing/>
+        <w:mirrorIndents/>
         <w:jc w:val="both"/>
       </w:pPr>
       <w:r>
@@ -1689,8 +1675,10 @@
     <w:p>
       <w:pPr>
         <w:pStyle w:val="BodyText"/>
-        <w:spacing w:before="193" w:line="249" w:lineRule="auto"/>
-        <w:ind w:left="360" w:right="38" w:firstLine="45"/>
+        <w:spacing w:before="193" w:line="250" w:lineRule="auto"/>
+        <w:ind w:right="40"/>
+        <w:contextualSpacing/>
+        <w:mirrorIndents/>
         <w:jc w:val="both"/>
       </w:pPr>
       <w:r>
@@ -1703,19 +1691,36 @@
     <w:p>
       <w:pPr>
         <w:pStyle w:val="BodyText"/>
-        <w:spacing w:before="193" w:line="249" w:lineRule="auto"/>
-        <w:ind w:left="360" w:right="38"/>
+        <w:spacing w:before="193" w:line="250" w:lineRule="auto"/>
+        <w:ind w:right="40"/>
+        <w:contextualSpacing/>
+        <w:mirrorIndents/>
         <w:jc w:val="both"/>
+      </w:pPr>
+    </w:p>
+    <w:p>
+      <w:pPr>
+        <w:pStyle w:val="Heading2"/>
+      </w:pPr>
+      <w:r>
+        <w:t xml:space="preserve">I. </w:t>
+      </w:r>
+      <w:r>
+        <w:t xml:space="preserve">Word Embedding: </w:t>
+      </w:r>
+    </w:p>
+    <w:p>
+      <w:pPr>
+        <w:pStyle w:val="BodyText"/>
+        <w:spacing w:before="193" w:line="250" w:lineRule="auto"/>
+        <w:ind w:right="40"/>
+        <w:contextualSpacing/>
+        <w:mirrorIndents/>
+        <w:jc w:val="both"/>
         <w:rPr>
           <w:b/>
         </w:rPr>
       </w:pPr>
-      <w:r>
-        <w:rPr>
-          <w:b/>
-        </w:rPr>
-        <w:t xml:space="preserve">Word Embedding: </w:t>
-      </w:r>
       <w:r>
         <w:t>Q</w:t>
       </w:r>
@@ -1817,6 +1822,54 @@
           <w:b/>
         </w:rPr>
       </w:pPr>
+    </w:p>
+    <w:p>
+      <w:pPr>
+        <w:pStyle w:val="BodyText"/>
+        <w:spacing w:before="193" w:line="249" w:lineRule="auto"/>
+        <w:ind w:right="38"/>
+        <w:jc w:val="both"/>
+        <w:rPr>
+          <w:b/>
+        </w:rPr>
+      </w:pPr>
+    </w:p>
+    <w:p>
+      <w:pPr>
+        <w:pStyle w:val="BodyText"/>
+        <w:spacing w:before="193" w:line="249" w:lineRule="auto"/>
+        <w:ind w:right="38"/>
+        <w:jc w:val="both"/>
+        <w:rPr>
+          <w:b/>
+        </w:rPr>
+      </w:pPr>
+    </w:p>
+    <w:p>
+      <w:pPr>
+        <w:pStyle w:val="Heading2"/>
+      </w:pPr>
+      <w:r>
+        <w:t xml:space="preserve">II. </w:t>
+      </w:r>
+      <w:r>
+        <w:t>Image</w:t>
+      </w:r>
+      <w:r>
+        <w:t xml:space="preserve"> Bottom</w:t>
+      </w:r>
+      <w:r>
+        <w:t>-u</w:t>
+      </w:r>
+      <w:r>
+        <w:t>p attention f</w:t>
+      </w:r>
+      <w:r>
+        <w:t>eatures:</w:t>
+      </w:r>
+      <w:r>
+        <w:t xml:space="preserve"> </w:t>
+      </w:r>
     </w:p>
     <w:p>
       <w:pPr>
@@ -1825,47 +1878,12 @@
           <w:tab w:val="left" w:pos="630"/>
           <w:tab w:val="left" w:pos="5040"/>
         </w:tabs>
-        <w:spacing w:before="193" w:line="249" w:lineRule="auto"/>
-        <w:ind w:left="720" w:right="1125"/>
+        <w:spacing w:before="193" w:line="250" w:lineRule="auto"/>
+        <w:ind w:right="1111"/>
+        <w:contextualSpacing/>
+        <w:mirrorIndents/>
         <w:jc w:val="both"/>
       </w:pPr>
-      <w:r>
-        <w:rPr>
-          <w:b/>
-        </w:rPr>
-        <w:lastRenderedPageBreak/>
-        <w:t>Image</w:t>
-      </w:r>
-      <w:r>
-        <w:rPr>
-          <w:b/>
-        </w:rPr>
-        <w:t xml:space="preserve"> Bottom</w:t>
-      </w:r>
-      <w:r>
-        <w:rPr>
-          <w:b/>
-        </w:rPr>
-        <w:t>-u</w:t>
-      </w:r>
-      <w:r>
-        <w:rPr>
-          <w:b/>
-        </w:rPr>
-        <w:t>p attention f</w:t>
-      </w:r>
-      <w:r>
-        <w:rPr>
-          <w:b/>
-        </w:rPr>
-        <w:t>eatures:</w:t>
-      </w:r>
-      <w:r>
-        <w:rPr>
-          <w:b/>
-        </w:rPr>
-        <w:t xml:space="preserve"> </w:t>
-      </w:r>
       <w:r>
         <w:t xml:space="preserve">The bottom up </w:t>
       </w:r>
@@ -1902,8 +1920,10 @@
     <w:p>
       <w:pPr>
         <w:pStyle w:val="BodyText"/>
-        <w:spacing w:before="193" w:line="249" w:lineRule="auto"/>
-        <w:ind w:left="720" w:right="1125"/>
+        <w:spacing w:before="193" w:line="250" w:lineRule="auto"/>
+        <w:ind w:right="1111"/>
+        <w:contextualSpacing/>
+        <w:mirrorIndents/>
         <w:jc w:val="both"/>
       </w:pPr>
       <w:r>
@@ -1992,100 +2012,208 @@
     <w:p>
       <w:pPr>
         <w:pStyle w:val="BodyText"/>
-        <w:spacing w:before="193" w:line="249" w:lineRule="auto"/>
-        <w:ind w:left="720" w:right="1125"/>
+        <w:spacing w:before="193" w:line="250" w:lineRule="auto"/>
+        <w:ind w:right="1123"/>
+        <w:contextualSpacing/>
+        <w:mirrorIndents/>
         <w:jc w:val="both"/>
       </w:pPr>
       <w:r>
+        <w:t>Fig: Provides salient image regions, each region represented by a CNN pooling layer feature vector of Faster R-CNN.</w:t>
+      </w:r>
+    </w:p>
+    <w:p>
+      <w:pPr>
+        <w:pStyle w:val="BodyText"/>
+        <w:spacing w:before="193" w:line="250" w:lineRule="auto"/>
+        <w:ind w:right="1123"/>
+        <w:contextualSpacing/>
+        <w:mirrorIndents/>
+        <w:jc w:val="both"/>
+      </w:pPr>
+    </w:p>
+    <w:p>
+      <w:pPr>
+        <w:pStyle w:val="BodyText"/>
+        <w:spacing w:before="193" w:line="250" w:lineRule="auto"/>
+        <w:ind w:right="1123"/>
+        <w:contextualSpacing/>
+        <w:mirrorIndents/>
+        <w:jc w:val="both"/>
+      </w:pPr>
+    </w:p>
+    <w:p>
+      <w:pPr>
+        <w:pStyle w:val="BodyText"/>
+        <w:spacing w:before="193" w:line="250" w:lineRule="auto"/>
+        <w:ind w:right="1123"/>
+        <w:contextualSpacing/>
+        <w:mirrorIndents/>
+        <w:jc w:val="both"/>
+      </w:pPr>
+    </w:p>
+    <w:p>
+      <w:pPr>
+        <w:pStyle w:val="BodyText"/>
+        <w:spacing w:before="193" w:line="250" w:lineRule="auto"/>
+        <w:ind w:right="1123"/>
+        <w:contextualSpacing/>
+        <w:mirrorIndents/>
+        <w:jc w:val="both"/>
+      </w:pPr>
+    </w:p>
+    <w:p>
+      <w:pPr>
+        <w:pStyle w:val="BodyText"/>
+        <w:spacing w:before="193" w:line="250" w:lineRule="auto"/>
+        <w:ind w:right="1123"/>
+        <w:contextualSpacing/>
+        <w:mirrorIndents/>
+        <w:jc w:val="both"/>
+      </w:pPr>
+    </w:p>
+    <w:p>
+      <w:pPr>
+        <w:pStyle w:val="BodyText"/>
+        <w:spacing w:before="193" w:line="250" w:lineRule="auto"/>
+        <w:ind w:right="1123"/>
+        <w:contextualSpacing/>
+        <w:mirrorIndents/>
+        <w:jc w:val="both"/>
+      </w:pPr>
+    </w:p>
+    <w:p>
+      <w:pPr>
+        <w:pStyle w:val="BodyText"/>
+        <w:spacing w:before="193" w:line="250" w:lineRule="auto"/>
+        <w:ind w:right="1123"/>
+        <w:contextualSpacing/>
+        <w:mirrorIndents/>
+        <w:jc w:val="both"/>
+      </w:pPr>
+    </w:p>
+    <w:p>
+      <w:pPr>
+        <w:pStyle w:val="BodyText"/>
+        <w:spacing w:before="193" w:line="250" w:lineRule="auto"/>
+        <w:ind w:right="1123"/>
+        <w:contextualSpacing/>
+        <w:mirrorIndents/>
+        <w:jc w:val="both"/>
+      </w:pPr>
+    </w:p>
+    <w:p>
+      <w:pPr>
+        <w:pStyle w:val="BodyText"/>
+        <w:spacing w:before="193" w:line="250" w:lineRule="auto"/>
+        <w:ind w:right="1123"/>
+        <w:contextualSpacing/>
+        <w:mirrorIndents/>
+        <w:jc w:val="both"/>
+      </w:pPr>
+    </w:p>
+    <w:p>
+      <w:pPr>
+        <w:pStyle w:val="Heading2"/>
+      </w:pPr>
+      <w:r>
+        <w:lastRenderedPageBreak/>
+        <w:t xml:space="preserve">III. </w:t>
+      </w:r>
+      <w:r>
+        <w:t>One</w:t>
+      </w:r>
+      <w:r>
+        <w:t>-</w:t>
+      </w:r>
+      <w:r>
+        <w:t>glimpse</w:t>
+      </w:r>
+      <w:r>
+        <w:t xml:space="preserve"> </w:t>
+      </w:r>
+      <w:r>
+        <w:t xml:space="preserve">Top-down </w:t>
+      </w:r>
+      <w:r>
+        <w:t>Image</w:t>
+      </w:r>
+      <w:r>
+        <w:t xml:space="preserve"> </w:t>
+      </w:r>
+      <w:r>
+        <w:t xml:space="preserve">attention: </w:t>
+      </w:r>
+    </w:p>
+    <w:p>
+      <w:pPr>
+        <w:pStyle w:val="BodyText"/>
+        <w:spacing w:before="193" w:line="250" w:lineRule="auto"/>
+        <w:ind w:right="40"/>
+        <w:contextualSpacing/>
+        <w:mirrorIndents/>
+        <w:jc w:val="both"/>
+      </w:pPr>
+      <w:r>
+        <w:t xml:space="preserve">This model implements a standard question-guided attention mechanism used in modern VQA models. </w:t>
+      </w:r>
+      <w:r>
         <w:rPr>
           <w:b/>
         </w:rPr>
-        <w:t xml:space="preserve">Fig: </w:t>
-      </w:r>
-      <w:r>
-        <w:t>Provides salient image regions, each region represented by a CNN pooling layer feature vector of Faster R-CNN</w:t>
-      </w:r>
-      <w:r>
-        <w:t>.</w:t>
-      </w:r>
-    </w:p>
-    <w:p>
-      <w:pPr>
-        <w:pStyle w:val="BodyText"/>
-        <w:spacing w:before="193" w:line="249" w:lineRule="auto"/>
-        <w:ind w:right="1125" w:firstLine="720"/>
+        <w:t>This question-guided attention mechanism is termed as top-down attention</w:t>
+      </w:r>
+      <w:r>
+        <w:t xml:space="preserve">. </w:t>
+      </w:r>
+    </w:p>
+    <w:p>
+      <w:pPr>
+        <w:pStyle w:val="BodyText"/>
+        <w:spacing w:before="193" w:line="250" w:lineRule="auto"/>
+        <w:ind w:right="40"/>
+        <w:contextualSpacing/>
+        <w:mirrorIndents/>
         <w:jc w:val="both"/>
-        <w:rPr>
-          <w:b/>
-        </w:rPr>
-      </w:pPr>
-      <w:r>
-        <w:rPr>
-          <w:b/>
-        </w:rPr>
-        <w:t>One</w:t>
-      </w:r>
-      <w:r>
-        <w:rPr>
-          <w:b/>
-        </w:rPr>
-        <w:t>-</w:t>
-      </w:r>
-      <w:r>
-        <w:rPr>
-          <w:b/>
-        </w:rPr>
-        <w:t>glimpse</w:t>
-      </w:r>
-      <w:r>
-        <w:rPr>
-          <w:b/>
-        </w:rPr>
+      </w:pPr>
+      <w:r>
+        <w:t>For each input region i=1 to K in the image, the feature v</w:t>
+      </w:r>
+      <w:r>
+        <w:rPr>
+          <w:vertAlign w:val="subscript"/>
+        </w:rPr>
+        <w:t>i</w:t>
+      </w:r>
+      <w:r>
+        <w:t xml:space="preserve"> is concatenated with question embedding q (Fig 2- part D). Then both passed through a non-linear layer f</w:t>
+      </w:r>
+      <w:r>
+        <w:rPr>
+          <w:vertAlign w:val="subscript"/>
+        </w:rPr>
+        <w:t>a</w:t>
+      </w:r>
+      <w:r>
+        <w:t xml:space="preserve"> (Fig 2- part E) and a linear layer (Fig 2- part F)</w:t>
+      </w:r>
+      <w:r>
         <w:t xml:space="preserve"> </w:t>
       </w:r>
       <w:r>
-        <w:rPr>
-          <w:b/>
-        </w:rPr>
-        <w:t xml:space="preserve">Top-down </w:t>
-      </w:r>
-      <w:r>
-        <w:rPr>
-          <w:b/>
-        </w:rPr>
-        <w:t>Image</w:t>
-      </w:r>
-      <w:r>
-        <w:rPr>
-          <w:b/>
-        </w:rPr>
+        <w:t>followed by a SoftMax to obtain a scalar attention weight</w:t>
+      </w:r>
+      <w:r>
         <w:t xml:space="preserve"> </w:t>
       </w:r>
       <w:r>
-        <w:rPr>
-          <w:b/>
-        </w:rPr>
-        <w:t xml:space="preserve">attention: </w:t>
-      </w:r>
-    </w:p>
-    <w:p>
-      <w:pPr>
-        <w:pStyle w:val="BodyText"/>
-        <w:spacing w:before="193" w:line="249" w:lineRule="auto"/>
-        <w:ind w:left="720" w:right="1125"/>
-        <w:jc w:val="both"/>
-      </w:pPr>
-      <w:r>
-        <w:t xml:space="preserve">This model implements a standard question-guided attention mechanism used in modern VQA models. </w:t>
-      </w:r>
-      <w:r>
-        <w:rPr>
-          <w:b/>
-        </w:rPr>
-        <w:t>This question-guided attention mechanism is termed as top-down attention</w:t>
-      </w:r>
-      <w:r>
-        <w:t xml:space="preserve">. </w:t>
+        <w:t>α</w:t>
+      </w:r>
+      <w:r>
+        <w:t xml:space="preserve"> </w:t>
+      </w:r>
+      <w:r>
+        <w:t>associated with that location.</w:t>
       </w:r>
     </w:p>
     <w:p>
@@ -2096,54 +2224,9 @@
         <w:jc w:val="both"/>
       </w:pPr>
       <w:r>
-        <w:lastRenderedPageBreak/>
-        <w:t>For each input region i=1 to K in the image, the feature v</w:t>
-      </w:r>
-      <w:r>
-        <w:rPr>
-          <w:vertAlign w:val="subscript"/>
-        </w:rPr>
-        <w:t>i</w:t>
-      </w:r>
-      <w:r>
-        <w:t xml:space="preserve"> is concatenated with question embedding q (Fig 2- part D). Then both passed through a non-linear layer f</w:t>
-      </w:r>
-      <w:r>
-        <w:rPr>
-          <w:vertAlign w:val="subscript"/>
-        </w:rPr>
-        <w:t>a</w:t>
-      </w:r>
-      <w:r>
-        <w:t xml:space="preserve"> (Fig 2- part E) and a linear layer (Fig 2- part F)</w:t>
-      </w:r>
-      <w:r>
-        <w:t xml:space="preserve"> </w:t>
-      </w:r>
-      <w:r>
-        <w:t>followed by a SoftMax to obtain a scalar attention weight</w:t>
-      </w:r>
-      <w:r>
-        <w:t xml:space="preserve"> </w:t>
-      </w:r>
-      <w:r>
-        <w:t>α</w:t>
-      </w:r>
-      <w:r>
-        <w:t xml:space="preserve"> </w:t>
-      </w:r>
-      <w:r>
-        <w:t>associated with that location.</w:t>
-      </w:r>
-    </w:p>
-    <w:p>
-      <w:pPr>
-        <w:pStyle w:val="BodyText"/>
-        <w:spacing w:before="193" w:line="249" w:lineRule="auto"/>
-        <w:ind w:left="360" w:right="8"/>
-        <w:jc w:val="both"/>
-      </w:pPr>
-      <w:r>
+        <w:rPr>
+          <w:noProof/>
+        </w:rPr>
         <w:drawing>
           <wp:inline distT="0" distB="0" distL="0" distR="0">
             <wp:extent cx="2525367" cy="1826167"/>
@@ -2187,60 +2270,63 @@
       <w:pPr>
         <w:pStyle w:val="BodyText"/>
         <w:spacing w:before="193" w:line="249" w:lineRule="auto"/>
-        <w:ind w:right="1125"/>
+        <w:ind w:right="40"/>
+        <w:contextualSpacing/>
+        <w:mirrorIndents/>
         <w:jc w:val="both"/>
         <w:rPr>
-          <w:sz w:val="22"/>
-          <w:szCs w:val="22"/>
-        </w:rPr>
-      </w:pPr>
-    </w:p>
-    <w:p>
-      <w:pPr>
-        <w:pStyle w:val="BodyText"/>
-        <w:spacing w:before="193" w:line="249" w:lineRule="auto"/>
-        <w:ind w:right="1125"/>
+          <w:sz w:val="18"/>
+          <w:lang w:val="en-IN"/>
+        </w:rPr>
+      </w:pPr>
+      <w:r>
+        <w:rPr>
+          <w:sz w:val="18"/>
+        </w:rPr>
+        <w:t>Question: what is the man holding in</w:t>
+      </w:r>
+      <w:r>
+        <w:rPr>
+          <w:sz w:val="18"/>
+        </w:rPr>
+        <w:t xml:space="preserve"> </w:t>
+      </w:r>
+      <w:r>
+        <w:rPr>
+          <w:sz w:val="18"/>
+        </w:rPr>
+        <w:t>hand?</w:t>
+      </w:r>
+    </w:p>
+    <w:p>
+      <w:pPr>
+        <w:ind w:right="40"/>
+        <w:contextualSpacing/>
+        <w:mirrorIndents/>
         <w:jc w:val="both"/>
         <w:rPr>
-          <w:lang w:val="en-IN"/>
-        </w:rPr>
-      </w:pPr>
-      <w:r>
-        <w:rPr>
-          <w:b/>
-        </w:rPr>
-        <w:t>Question:</w:t>
-      </w:r>
-      <w:r>
-        <w:t xml:space="preserve"> what is the man holding in</w:t>
-      </w:r>
-      <w:r>
-        <w:t xml:space="preserve"> </w:t>
-      </w:r>
-      <w:r>
-        <w:t>hand?</w:t>
-      </w:r>
-    </w:p>
-    <w:p>
-      <w:pPr>
-        <w:jc w:val="both"/>
-        <w:rPr>
-          <w:sz w:val="20"/>
+          <w:sz w:val="18"/>
           <w:szCs w:val="20"/>
           <w:lang w:val="en-IN"/>
         </w:rPr>
       </w:pPr>
       <w:r>
         <w:rPr>
-          <w:b/>
-          <w:sz w:val="20"/>
+          <w:sz w:val="18"/>
           <w:szCs w:val="20"/>
         </w:rPr>
         <w:t>Fig:</w:t>
       </w:r>
       <w:r>
         <w:rPr>
-          <w:sz w:val="20"/>
+          <w:sz w:val="18"/>
+          <w:szCs w:val="20"/>
+        </w:rPr>
+        <w:t xml:space="preserve"> </w:t>
+      </w:r>
+      <w:r>
+        <w:rPr>
+          <w:sz w:val="18"/>
           <w:szCs w:val="20"/>
           <w:lang w:val="en-IN"/>
         </w:rPr>
@@ -2432,23 +2518,12 @@
             <w:rPr>
               <w:rFonts w:ascii="Cambria Math" w:hAnsi="Cambria Math"/>
             </w:rPr>
-            <m:t xml:space="preserve">α = softmax(a)                                       </m:t>
-          </m:r>
-          <m:r>
-            <w:rPr>
-              <w:rFonts w:ascii="Cambria Math" w:hAnsi="Cambria Math"/>
-            </w:rPr>
-            <m:t xml:space="preserve">   </m:t>
-          </m:r>
-          <m:r>
-            <w:rPr>
-              <w:rFonts w:ascii="Cambria Math" w:hAnsi="Cambria Math"/>
-            </w:rPr>
-            <m:t>(2)</m:t>
+            <m:t>α = softmax(a)                                          (2)</m:t>
           </m:r>
         </m:oMath>
       </m:oMathPara>
     </w:p>
+    <w:bookmarkStart w:id="5" w:name="_Hlk5996529"/>
     <w:p>
       <w:pPr>
         <w:pStyle w:val="BodyText"/>
@@ -2458,7 +2533,6 @@
       </w:pPr>
       <m:oMathPara>
         <m:oMath>
-          <w:bookmarkStart w:id="4" w:name="_Hlk5996529"/>
           <m:acc>
             <m:accPr>
               <m:ctrlPr>
@@ -2478,7 +2552,7 @@
               </m:r>
             </m:e>
           </m:acc>
-          <w:bookmarkEnd w:id="4"/>
+          <w:bookmarkEnd w:id="5"/>
           <m:r>
             <w:rPr>
               <w:rFonts w:ascii="Cambria Math" w:hAnsi="Cambria Math"/>
@@ -2590,19 +2664,7 @@
             <w:rPr>
               <w:rFonts w:ascii="Cambria Math" w:hAnsi="Cambria Math"/>
             </w:rPr>
-            <m:t xml:space="preserve">                                               </m:t>
-          </m:r>
-          <m:r>
-            <w:rPr>
-              <w:rFonts w:ascii="Cambria Math" w:hAnsi="Cambria Math"/>
-            </w:rPr>
-            <m:t xml:space="preserve">   </m:t>
-          </m:r>
-          <m:r>
-            <w:rPr>
-              <w:rFonts w:ascii="Cambria Math" w:hAnsi="Cambria Math"/>
-            </w:rPr>
-            <m:t xml:space="preserve">(3) </m:t>
+            <m:t xml:space="preserve">                                                  (3) </m:t>
           </m:r>
         </m:oMath>
       </m:oMathPara>
@@ -2610,6 +2672,10 @@
     <w:p/>
     <w:p>
       <w:pPr>
+        <w:spacing w:before="193"/>
+        <w:ind w:right="40"/>
+        <w:contextualSpacing/>
+        <w:mirrorIndents/>
         <w:jc w:val="both"/>
         <w:rPr>
           <w:sz w:val="20"/>
@@ -2694,6 +2760,10 @@
     </w:p>
     <w:p>
       <w:pPr>
+        <w:spacing w:before="193"/>
+        <w:ind w:right="40"/>
+        <w:contextualSpacing/>
+        <w:mirrorIndents/>
         <w:jc w:val="both"/>
         <w:rPr>
           <w:b/>
@@ -2770,44 +2840,31 @@
     </w:p>
     <w:p>
       <w:pPr>
-        <w:pStyle w:val="BodyText"/>
-        <w:spacing w:before="193" w:line="249" w:lineRule="auto"/>
-        <w:ind w:right="8"/>
-        <w:jc w:val="both"/>
-        <w:rPr>
-          <w:b/>
-        </w:rPr>
-      </w:pPr>
-      <w:r>
-        <w:rPr>
-          <w:b/>
-        </w:rPr>
+        <w:pStyle w:val="Heading2"/>
+      </w:pPr>
+      <w:r>
+        <w:t xml:space="preserve">IV. </w:t>
+      </w:r>
+      <w:r>
         <w:t xml:space="preserve">Dual Top-down </w:t>
       </w:r>
       <w:r>
-        <w:rPr>
-          <w:b/>
-        </w:rPr>
         <w:t>Stacked</w:t>
       </w:r>
       <w:r>
-        <w:rPr>
-          <w:b/>
-        </w:rPr>
         <w:t xml:space="preserve"> attention</w:t>
       </w:r>
       <w:r>
-        <w:rPr>
-          <w:b/>
-        </w:rPr>
         <w:t xml:space="preserve">: </w:t>
       </w:r>
     </w:p>
     <w:p>
       <w:pPr>
         <w:pStyle w:val="BodyText"/>
-        <w:spacing w:before="193" w:line="249" w:lineRule="auto"/>
-        <w:ind w:right="8"/>
+        <w:spacing w:before="193" w:line="250" w:lineRule="auto"/>
+        <w:ind w:right="40"/>
+        <w:contextualSpacing/>
+        <w:mirrorIndents/>
         <w:jc w:val="both"/>
         <w:rPr>
           <w:lang w:bidi="ar-SA"/>
@@ -3010,6 +3067,7 @@
       <w:r>
         <w:rPr>
           <w:b/>
+          <w:noProof/>
         </w:rPr>
         <w:drawing>
           <wp:inline distT="0" distB="0" distL="0" distR="0">
@@ -3068,23 +3126,35 @@
         <w:ind w:right="8" w:firstLine="630"/>
         <w:jc w:val="both"/>
         <w:rPr>
-          <w:b/>
-        </w:rPr>
-      </w:pPr>
-      <w:r>
-        <w:rPr>
-          <w:b/>
-        </w:rPr>
-        <w:t xml:space="preserve">Question: </w:t>
-      </w:r>
-      <w:r>
-        <w:t>W</w:t>
-      </w:r>
-      <w:r>
-        <w:rPr>
+          <w:sz w:val="18"/>
+        </w:rPr>
+      </w:pPr>
+      <w:r>
+        <w:rPr>
+          <w:sz w:val="18"/>
+        </w:rPr>
+        <w:t>Question: W</w:t>
+      </w:r>
+      <w:r>
+        <w:rPr>
+          <w:sz w:val="18"/>
           <w:lang w:val="en-IN"/>
         </w:rPr>
         <w:t>hat is sitting in the basket on a bicycle?</w:t>
+      </w:r>
+    </w:p>
+    <w:p>
+      <w:pPr>
+        <w:pStyle w:val="Heading2"/>
+      </w:pPr>
+      <w:r>
+        <w:t xml:space="preserve">V. </w:t>
+      </w:r>
+      <w:r>
+        <w:t>Mult</w:t>
+      </w:r>
+      <w:r>
+        <w:t xml:space="preserve">imodal Fusion: </w:t>
       </w:r>
     </w:p>
     <w:p>
@@ -3093,34 +3163,10 @@
         <w:tabs>
           <w:tab w:val="left" w:pos="4860"/>
         </w:tabs>
-        <w:spacing w:before="193" w:line="249" w:lineRule="auto"/>
-        <w:ind w:left="720" w:right="8" w:hanging="90"/>
-        <w:jc w:val="both"/>
-        <w:rPr>
-          <w:b/>
-        </w:rPr>
-      </w:pPr>
-      <w:r>
-        <w:rPr>
-          <w:b/>
-        </w:rPr>
-        <w:t>Mult</w:t>
-      </w:r>
-      <w:r>
-        <w:rPr>
-          <w:b/>
-        </w:rPr>
-        <w:t xml:space="preserve">imodal Fusion: </w:t>
-      </w:r>
-    </w:p>
-    <w:p>
-      <w:pPr>
-        <w:pStyle w:val="BodyText"/>
-        <w:tabs>
-          <w:tab w:val="left" w:pos="4860"/>
-        </w:tabs>
-        <w:spacing w:before="193" w:line="249" w:lineRule="auto"/>
-        <w:ind w:left="630" w:right="1125" w:hanging="630"/>
+        <w:spacing w:before="193" w:line="250" w:lineRule="auto"/>
+        <w:ind w:right="1111"/>
+        <w:contextualSpacing/>
+        <w:mirrorIndents/>
         <w:jc w:val="both"/>
         <w:rPr>
           <w:b/>
@@ -3360,8 +3406,10 @@
         <w:tabs>
           <w:tab w:val="left" w:pos="4860"/>
         </w:tabs>
-        <w:spacing w:before="193" w:line="249" w:lineRule="auto"/>
-        <w:ind w:left="630" w:right="1035" w:hanging="630"/>
+        <w:spacing w:before="193" w:line="250" w:lineRule="auto"/>
+        <w:ind w:right="1123"/>
+        <w:contextualSpacing/>
+        <w:mirrorIndents/>
         <w:jc w:val="both"/>
         <w:rPr>
           <w:b/>
@@ -3396,32 +3444,25 @@
     </w:p>
     <w:p>
       <w:pPr>
+        <w:pStyle w:val="Heading2"/>
+      </w:pPr>
+      <w:r>
+        <w:t xml:space="preserve">VI. </w:t>
+      </w:r>
+      <w:r>
+        <w:t xml:space="preserve">Output Classifier: </w:t>
+      </w:r>
+    </w:p>
+    <w:p>
+      <w:pPr>
         <w:pStyle w:val="BodyText"/>
         <w:tabs>
           <w:tab w:val="left" w:pos="4860"/>
         </w:tabs>
-        <w:spacing w:before="193" w:line="249" w:lineRule="auto"/>
-        <w:ind w:left="630" w:right="8"/>
-        <w:jc w:val="both"/>
-        <w:rPr>
-          <w:b/>
-        </w:rPr>
-      </w:pPr>
-      <w:r>
-        <w:rPr>
-          <w:b/>
-        </w:rPr>
-        <w:t xml:space="preserve">Output Classifier: </w:t>
-      </w:r>
-    </w:p>
-    <w:p>
-      <w:pPr>
-        <w:pStyle w:val="BodyText"/>
-        <w:tabs>
-          <w:tab w:val="left" w:pos="4860"/>
-        </w:tabs>
-        <w:spacing w:before="193" w:line="249" w:lineRule="auto"/>
-        <w:ind w:left="630" w:right="1035" w:hanging="630"/>
+        <w:spacing w:before="193" w:line="250" w:lineRule="auto"/>
+        <w:ind w:right="1123"/>
+        <w:contextualSpacing/>
+        <w:mirrorIndents/>
         <w:jc w:val="both"/>
         <w:rPr>
           <w:b/>
@@ -3960,8 +4001,10 @@
         <w:tabs>
           <w:tab w:val="left" w:pos="4860"/>
         </w:tabs>
-        <w:spacing w:before="193" w:line="249" w:lineRule="auto"/>
-        <w:ind w:right="8"/>
+        <w:spacing w:before="193" w:line="250" w:lineRule="auto"/>
+        <w:ind w:right="6"/>
+        <w:contextualSpacing/>
+        <w:mirrorIndents/>
         <w:jc w:val="both"/>
       </w:pPr>
       <w:r>
@@ -4029,8 +4072,10 @@
         <w:tabs>
           <w:tab w:val="left" w:pos="4860"/>
         </w:tabs>
-        <w:spacing w:before="193" w:line="249" w:lineRule="auto"/>
-        <w:ind w:right="8"/>
+        <w:spacing w:before="193" w:line="250" w:lineRule="auto"/>
+        <w:ind w:right="40"/>
+        <w:contextualSpacing/>
+        <w:mirrorIndents/>
         <w:jc w:val="both"/>
       </w:pPr>
       <w:r>
@@ -4084,7 +4129,10 @@
     </w:p>
     <w:p>
       <w:pPr>
-        <w:ind w:right="8"/>
+        <w:spacing w:before="193"/>
+        <w:ind w:right="40"/>
+        <w:contextualSpacing/>
+        <w:mirrorIndents/>
         <w:jc w:val="both"/>
         <w:rPr>
           <w:b/>
@@ -4441,19 +4489,7 @@
               <w:sz w:val="20"/>
               <w:szCs w:val="20"/>
             </w:rPr>
-            <m:t xml:space="preserve">                               </m:t>
-          </m:r>
-          <m:r>
-            <m:rPr>
-              <m:sty m:val="bi"/>
-            </m:rPr>
-            <w:rPr>
-              <w:rFonts w:ascii="Cambria Math" w:hAnsi="Cambria Math"/>
-              <w:sz w:val="20"/>
-              <w:szCs w:val="20"/>
-            </w:rPr>
-            <w:tab/>
-            <m:t xml:space="preserve">  </m:t>
+            <m:t xml:space="preserve">                                 </m:t>
           </m:r>
           <m:d>
             <m:dPr>
@@ -4552,18 +4588,7 @@
               <w:sz w:val="20"/>
               <w:szCs w:val="20"/>
             </w:rPr>
-            <m:t xml:space="preserve">g                                               </m:t>
-          </m:r>
-          <m:r>
-            <m:rPr>
-              <m:sty m:val="bi"/>
-            </m:rPr>
-            <w:rPr>
-              <w:rFonts w:ascii="Cambria Math" w:hAnsi="Cambria Math"/>
-              <w:sz w:val="20"/>
-              <w:szCs w:val="20"/>
-            </w:rPr>
-            <m:t xml:space="preserve"> </m:t>
+            <m:t xml:space="preserve">g                                                </m:t>
           </m:r>
           <m:d>
             <m:dPr>
@@ -4607,7 +4632,10 @@
     </w:p>
     <w:p>
       <w:pPr>
-        <w:ind w:right="8"/>
+        <w:spacing w:before="193"/>
+        <w:ind w:right="40"/>
+        <w:contextualSpacing/>
+        <w:mirrorIndents/>
         <w:jc w:val="both"/>
         <w:rPr>
           <w:sz w:val="20"/>
@@ -4662,7 +4690,6 @@
         <w:spacing w:before="161"/>
         <w:ind w:left="180" w:hanging="90"/>
       </w:pPr>
-      <w:bookmarkStart w:id="5" w:name="_GoBack"/>
       <w:r>
         <w:t>P</w:t>
       </w:r>
@@ -4675,242 +4702,130 @@
       <w:r>
         <w:t>s</w:t>
       </w:r>
-      <w:bookmarkEnd w:id="5"/>
-    </w:p>
-    <w:p>
-      <w:pPr>
-        <w:pStyle w:val="Heading1"/>
-        <w:tabs>
-          <w:tab w:val="left" w:pos="342"/>
-        </w:tabs>
-        <w:jc w:val="both"/>
-        <w:rPr>
-          <w:b w:val="0"/>
-          <w:sz w:val="20"/>
-          <w:szCs w:val="20"/>
-        </w:rPr>
-      </w:pPr>
-      <w:r>
-        <w:rPr>
-          <w:b w:val="0"/>
-          <w:sz w:val="20"/>
-          <w:szCs w:val="20"/>
-        </w:rPr>
+    </w:p>
+    <w:p>
+      <w:pPr>
+        <w:pStyle w:val="BodyText"/>
+        <w:spacing w:before="193"/>
+        <w:ind w:right="40"/>
+        <w:contextualSpacing/>
+        <w:mirrorIndents/>
+        <w:rPr>
+          <w:b/>
+        </w:rPr>
+      </w:pPr>
+      <w:r>
         <w:t>The model is run with following settings:</w:t>
       </w:r>
     </w:p>
     <w:p>
       <w:pPr>
-        <w:pStyle w:val="Heading1"/>
-        <w:tabs>
-          <w:tab w:val="left" w:pos="342"/>
-        </w:tabs>
-        <w:jc w:val="both"/>
-        <w:rPr>
-          <w:b w:val="0"/>
-          <w:sz w:val="20"/>
-          <w:szCs w:val="20"/>
-        </w:rPr>
-      </w:pPr>
-      <w:r>
-        <w:rPr>
-          <w:b w:val="0"/>
-          <w:sz w:val="20"/>
-          <w:szCs w:val="20"/>
-        </w:rPr>
+        <w:pStyle w:val="BodyText"/>
+        <w:spacing w:before="193"/>
+        <w:ind w:right="40"/>
+        <w:contextualSpacing/>
+        <w:mirrorIndents/>
+        <w:rPr>
+          <w:b/>
+        </w:rPr>
+      </w:pPr>
+      <w:r>
         <w:t>•</w:t>
       </w:r>
       <w:r>
-        <w:rPr>
-          <w:b w:val="0"/>
-          <w:sz w:val="20"/>
-          <w:szCs w:val="20"/>
-        </w:rPr>
         <w:tab/>
         <w:t>Batch Size- 512 (training and validation)</w:t>
       </w:r>
     </w:p>
     <w:p>
       <w:pPr>
-        <w:pStyle w:val="Heading1"/>
-        <w:tabs>
-          <w:tab w:val="left" w:pos="342"/>
-        </w:tabs>
-        <w:jc w:val="both"/>
-        <w:rPr>
-          <w:b w:val="0"/>
-          <w:sz w:val="20"/>
-          <w:szCs w:val="20"/>
-        </w:rPr>
-      </w:pPr>
-      <w:r>
-        <w:rPr>
-          <w:b w:val="0"/>
-          <w:sz w:val="20"/>
-          <w:szCs w:val="20"/>
-        </w:rPr>
+        <w:pStyle w:val="BodyText"/>
+        <w:spacing w:before="193"/>
+        <w:ind w:right="40"/>
+        <w:contextualSpacing/>
+        <w:mirrorIndents/>
+        <w:rPr>
+          <w:b/>
+        </w:rPr>
+      </w:pPr>
+      <w:r>
         <w:t>•</w:t>
       </w:r>
       <w:r>
-        <w:rPr>
-          <w:b w:val="0"/>
-          <w:sz w:val="20"/>
-          <w:szCs w:val="20"/>
-        </w:rPr>
         <w:tab/>
         <w:t>Hidden dimension- 512</w:t>
       </w:r>
     </w:p>
     <w:p>
       <w:pPr>
-        <w:pStyle w:val="Heading1"/>
-        <w:tabs>
-          <w:tab w:val="left" w:pos="342"/>
-        </w:tabs>
-        <w:jc w:val="both"/>
-        <w:rPr>
-          <w:b w:val="0"/>
-          <w:sz w:val="20"/>
-          <w:szCs w:val="20"/>
-        </w:rPr>
-      </w:pPr>
-      <w:r>
-        <w:rPr>
-          <w:b w:val="0"/>
-          <w:sz w:val="20"/>
-          <w:szCs w:val="20"/>
-        </w:rPr>
+        <w:pStyle w:val="BodyText"/>
+        <w:spacing w:before="193"/>
+        <w:ind w:right="40"/>
+        <w:contextualSpacing/>
+        <w:mirrorIndents/>
+        <w:rPr>
+          <w:b/>
+        </w:rPr>
+      </w:pPr>
+      <w:r>
         <w:t>•</w:t>
       </w:r>
       <w:r>
-        <w:rPr>
-          <w:b w:val="0"/>
-          <w:sz w:val="20"/>
-          <w:szCs w:val="20"/>
-        </w:rPr>
         <w:tab/>
         <w:t xml:space="preserve">Epoch- 160 </w:t>
       </w:r>
     </w:p>
     <w:p>
       <w:pPr>
-        <w:pStyle w:val="Heading1"/>
-        <w:tabs>
-          <w:tab w:val="left" w:pos="342"/>
-        </w:tabs>
-        <w:jc w:val="both"/>
-        <w:rPr>
-          <w:b w:val="0"/>
-          <w:sz w:val="20"/>
-          <w:szCs w:val="20"/>
-        </w:rPr>
-      </w:pPr>
-    </w:p>
-    <w:p>
-      <w:pPr>
-        <w:pStyle w:val="Heading1"/>
-        <w:tabs>
-          <w:tab w:val="left" w:pos="0"/>
-        </w:tabs>
-        <w:ind w:left="0" w:hanging="150"/>
-        <w:jc w:val="both"/>
-        <w:rPr>
-          <w:b w:val="0"/>
-          <w:sz w:val="20"/>
-          <w:szCs w:val="20"/>
-        </w:rPr>
-      </w:pPr>
-      <w:r>
-        <w:rPr>
-          <w:b w:val="0"/>
-          <w:sz w:val="20"/>
-          <w:szCs w:val="20"/>
-        </w:rPr>
-        <w:tab/>
-      </w:r>
-      <w:r>
-        <w:rPr>
-          <w:b w:val="0"/>
-          <w:sz w:val="20"/>
-          <w:szCs w:val="20"/>
-        </w:rPr>
-        <w:t>The train classification accuracy we got with Stacked attention was 62.24% and with one-glimpse was 61.57%.</w:t>
-      </w:r>
-    </w:p>
-    <w:p>
-      <w:pPr>
-        <w:pStyle w:val="Heading1"/>
-        <w:tabs>
-          <w:tab w:val="left" w:pos="0"/>
-        </w:tabs>
-        <w:ind w:left="0" w:hanging="150"/>
-        <w:jc w:val="both"/>
-        <w:rPr>
-          <w:b w:val="0"/>
-          <w:sz w:val="20"/>
-          <w:szCs w:val="20"/>
-        </w:rPr>
-      </w:pPr>
-    </w:p>
-    <w:p>
-      <w:pPr>
-        <w:pStyle w:val="Heading1"/>
-        <w:tabs>
-          <w:tab w:val="left" w:pos="342"/>
-        </w:tabs>
-        <w:ind w:left="0" w:firstLine="0"/>
-        <w:jc w:val="both"/>
-        <w:rPr>
-          <w:b w:val="0"/>
-          <w:sz w:val="20"/>
-          <w:szCs w:val="20"/>
-        </w:rPr>
-      </w:pPr>
-      <w:r>
-        <w:rPr>
-          <w:b w:val="0"/>
-          <w:sz w:val="20"/>
-          <w:szCs w:val="20"/>
-        </w:rPr>
+        <w:pStyle w:val="BodyText"/>
+        <w:spacing w:before="193"/>
+        <w:ind w:right="40"/>
+        <w:contextualSpacing/>
+        <w:mirrorIndents/>
+        <w:rPr>
+          <w:b/>
+        </w:rPr>
+      </w:pPr>
+      <w:r>
+        <w:t>T</w:t>
+      </w:r>
+      <w:r>
+        <w:t>he train classification accuracy we got with Stacked attention was 62.24% and with one-glimpse was 61.57%.</w:t>
+      </w:r>
+    </w:p>
+    <w:p>
+      <w:pPr>
+        <w:pStyle w:val="BodyText"/>
+        <w:spacing w:before="193"/>
+        <w:ind w:right="40"/>
+        <w:contextualSpacing/>
+        <w:mirrorIndents/>
+        <w:rPr>
+          <w:b/>
+        </w:rPr>
+      </w:pPr>
+      <w:r>
         <w:t>The evaluation classification accuracy we got with Stacked attention was 57.35% and one-glimpse was 56.63%</w:t>
       </w:r>
     </w:p>
     <w:p>
       <w:pPr>
-        <w:pStyle w:val="Heading1"/>
-        <w:tabs>
-          <w:tab w:val="left" w:pos="342"/>
-        </w:tabs>
-        <w:ind w:left="0" w:firstLine="0"/>
-        <w:rPr>
-          <w:b w:val="0"/>
-          <w:sz w:val="20"/>
-          <w:szCs w:val="20"/>
-        </w:rPr>
-      </w:pPr>
-    </w:p>
-    <w:p>
-      <w:pPr>
-        <w:pStyle w:val="Heading1"/>
-        <w:tabs>
-          <w:tab w:val="left" w:pos="342"/>
-        </w:tabs>
-        <w:ind w:left="330" w:firstLine="0"/>
-        <w:rPr>
-          <w:b w:val="0"/>
-          <w:sz w:val="20"/>
-          <w:szCs w:val="20"/>
-        </w:rPr>
-      </w:pPr>
-      <w:r>
-        <w:rPr>
-          <w:b w:val="0"/>
+        <w:pStyle w:val="BodyText"/>
+      </w:pPr>
+    </w:p>
+    <w:p>
+      <w:pPr>
+        <w:pStyle w:val="BodyText"/>
+        <w:rPr>
+          <w:w w:val="99"/>
+          <w:sz w:val="18"/>
+        </w:rPr>
+      </w:pPr>
+      <w:r>
+        <w:rPr>
           <w:noProof/>
-          <w:sz w:val="20"/>
-          <w:szCs w:val="20"/>
           <w:lang w:bidi="ar-SA"/>
         </w:rPr>
-        <w:lastRenderedPageBreak/>
         <w:drawing>
           <wp:inline distT="0" distB="0" distL="0" distR="0">
             <wp:extent cx="2830664" cy="2122998"/>
@@ -4960,141 +4875,48 @@
     </w:p>
     <w:p>
       <w:pPr>
-        <w:pStyle w:val="Heading1"/>
-        <w:tabs>
-          <w:tab w:val="left" w:pos="540"/>
-        </w:tabs>
-        <w:ind w:left="330" w:firstLine="0"/>
-        <w:rPr>
-          <w:b w:val="0"/>
-          <w:bCs w:val="0"/>
+        <w:pStyle w:val="BodyText"/>
+        <w:ind w:right="1123"/>
+        <w:contextualSpacing/>
+        <w:mirrorIndents/>
+      </w:pPr>
+      <w:r>
+        <w:rPr>
           <w:w w:val="99"/>
           <w:sz w:val="18"/>
-          <w:szCs w:val="22"/>
-        </w:rPr>
-      </w:pPr>
-      <w:r>
-        <w:rPr>
-          <w:b w:val="0"/>
-          <w:bCs w:val="0"/>
+        </w:rPr>
+        <w:t xml:space="preserve">Fig 3: Train Classification </w:t>
+      </w:r>
+      <w:r>
+        <w:rPr>
           <w:w w:val="99"/>
           <w:sz w:val="18"/>
-          <w:szCs w:val="22"/>
-        </w:rPr>
-        <w:tab/>
-        <w:t xml:space="preserve">     </w:t>
-      </w:r>
-      <w:r>
-        <w:rPr>
-          <w:b w:val="0"/>
-          <w:bCs w:val="0"/>
+        </w:rPr>
+        <w:t>Accuracy (</w:t>
+      </w:r>
+      <w:r>
+        <w:rPr>
           <w:w w:val="99"/>
           <w:sz w:val="18"/>
-          <w:szCs w:val="22"/>
-        </w:rPr>
-        <w:t xml:space="preserve">Fig 3: Train Classification </w:t>
-      </w:r>
-      <w:r>
-        <w:rPr>
-          <w:b w:val="0"/>
-          <w:bCs w:val="0"/>
-          <w:w w:val="99"/>
+        </w:rPr>
+        <w:t>Classification Accuracy vs number of epochs)</w:t>
+      </w:r>
+    </w:p>
+    <w:p>
+      <w:pPr>
+        <w:pStyle w:val="BodyText"/>
+        <w:rPr>
           <w:sz w:val="18"/>
-          <w:szCs w:val="22"/>
-        </w:rPr>
-        <w:t>Accuracy (</w:t>
-      </w:r>
-      <w:r>
-        <w:rPr>
-          <w:b w:val="0"/>
-          <w:bCs w:val="0"/>
-          <w:w w:val="99"/>
-          <w:sz w:val="18"/>
-          <w:szCs w:val="22"/>
-        </w:rPr>
-        <w:t xml:space="preserve">Classification Accuracy vs </w:t>
-      </w:r>
-    </w:p>
-    <w:p>
-      <w:pPr>
-        <w:pStyle w:val="Heading1"/>
-        <w:tabs>
-          <w:tab w:val="left" w:pos="342"/>
-        </w:tabs>
-        <w:ind w:left="330" w:firstLine="0"/>
-        <w:rPr>
-          <w:b w:val="0"/>
-          <w:bCs w:val="0"/>
-          <w:w w:val="99"/>
-          <w:sz w:val="18"/>
-          <w:szCs w:val="22"/>
-        </w:rPr>
-      </w:pPr>
-      <w:r>
-        <w:rPr>
-          <w:b w:val="0"/>
-          <w:bCs w:val="0"/>
-          <w:w w:val="99"/>
-          <w:sz w:val="18"/>
-          <w:szCs w:val="22"/>
-        </w:rPr>
-        <w:tab/>
-      </w:r>
-      <w:r>
-        <w:rPr>
-          <w:b w:val="0"/>
-          <w:bCs w:val="0"/>
-          <w:w w:val="99"/>
-          <w:sz w:val="18"/>
-          <w:szCs w:val="22"/>
-        </w:rPr>
-        <w:tab/>
-        <w:t xml:space="preserve"> </w:t>
-      </w:r>
-      <w:r>
-        <w:rPr>
-          <w:b w:val="0"/>
-          <w:bCs w:val="0"/>
-          <w:w w:val="99"/>
-          <w:sz w:val="18"/>
-          <w:szCs w:val="22"/>
-        </w:rPr>
-        <w:t>number of epochs)</w:t>
-      </w:r>
-    </w:p>
-    <w:p>
-      <w:pPr>
-        <w:pStyle w:val="Heading1"/>
-        <w:tabs>
-          <w:tab w:val="left" w:pos="342"/>
-        </w:tabs>
-        <w:ind w:left="0" w:firstLine="0"/>
-        <w:rPr>
-          <w:b w:val="0"/>
-          <w:sz w:val="20"/>
-          <w:szCs w:val="20"/>
-        </w:rPr>
-      </w:pPr>
-    </w:p>
-    <w:p>
-      <w:pPr>
-        <w:pStyle w:val="Heading1"/>
-        <w:tabs>
-          <w:tab w:val="left" w:pos="342"/>
-        </w:tabs>
-        <w:ind w:left="330" w:firstLine="0"/>
-        <w:rPr>
-          <w:b w:val="0"/>
-          <w:sz w:val="20"/>
-          <w:szCs w:val="20"/>
-        </w:rPr>
-      </w:pPr>
-      <w:r>
-        <w:rPr>
-          <w:b w:val="0"/>
+        </w:rPr>
+      </w:pPr>
+    </w:p>
+    <w:p>
+      <w:pPr>
+        <w:pStyle w:val="BodyText"/>
+      </w:pPr>
+      <w:r>
+        <w:rPr>
           <w:noProof/>
-          <w:sz w:val="20"/>
-          <w:szCs w:val="20"/>
           <w:lang w:bidi="ar-SA"/>
         </w:rPr>
         <w:drawing>
@@ -5146,92 +4968,51 @@
     </w:p>
     <w:p>
       <w:pPr>
-        <w:pStyle w:val="Heading1"/>
-        <w:tabs>
-          <w:tab w:val="left" w:pos="720"/>
-        </w:tabs>
-        <w:ind w:left="330" w:firstLine="0"/>
-        <w:rPr>
-          <w:b w:val="0"/>
-          <w:bCs w:val="0"/>
+        <w:pStyle w:val="BodyText"/>
+        <w:ind w:right="1123"/>
+        <w:contextualSpacing/>
+        <w:mirrorIndents/>
+        <w:rPr>
+          <w:b/>
+          <w:bCs/>
           <w:w w:val="99"/>
           <w:sz w:val="18"/>
-          <w:szCs w:val="22"/>
-        </w:rPr>
-      </w:pPr>
-      <w:r>
-        <w:rPr>
-          <w:b w:val="0"/>
-          <w:bCs w:val="0"/>
+        </w:rPr>
+      </w:pPr>
+      <w:r>
+        <w:rPr>
           <w:w w:val="99"/>
           <w:sz w:val="18"/>
-          <w:szCs w:val="22"/>
-        </w:rPr>
-        <w:t xml:space="preserve">           Fig 4: </w:t>
-      </w:r>
-      <w:r>
-        <w:rPr>
-          <w:b w:val="0"/>
-          <w:bCs w:val="0"/>
+        </w:rPr>
+        <w:t xml:space="preserve">Fig 4: </w:t>
+      </w:r>
+      <w:r>
+        <w:rPr>
           <w:w w:val="99"/>
           <w:sz w:val="18"/>
-          <w:szCs w:val="22"/>
         </w:rPr>
         <w:t>Evaluation</w:t>
       </w:r>
       <w:r>
         <w:rPr>
-          <w:b w:val="0"/>
-          <w:bCs w:val="0"/>
           <w:w w:val="99"/>
           <w:sz w:val="18"/>
-          <w:szCs w:val="22"/>
         </w:rPr>
         <w:t xml:space="preserve"> Classification Accuracy </w:t>
       </w:r>
       <w:r>
         <w:rPr>
-          <w:b w:val="0"/>
-          <w:bCs w:val="0"/>
           <w:w w:val="99"/>
           <w:sz w:val="18"/>
-          <w:szCs w:val="22"/>
         </w:rPr>
         <w:t xml:space="preserve">(Classification Accuracy vs </w:t>
       </w:r>
       <w:r>
         <w:rPr>
-          <w:b w:val="0"/>
-          <w:bCs w:val="0"/>
           <w:w w:val="99"/>
           <w:sz w:val="18"/>
-          <w:szCs w:val="22"/>
-        </w:rPr>
-        <w:t xml:space="preserve">  </w:t>
-      </w:r>
-    </w:p>
-    <w:p>
-      <w:pPr>
-        <w:pStyle w:val="Heading1"/>
-        <w:tabs>
-          <w:tab w:val="left" w:pos="720"/>
-        </w:tabs>
-        <w:ind w:left="810" w:hanging="480"/>
-        <w:rPr>
-          <w:b w:val="0"/>
-          <w:sz w:val="20"/>
-          <w:szCs w:val="20"/>
-        </w:rPr>
-      </w:pPr>
-      <w:r>
-        <w:rPr>
-          <w:b w:val="0"/>
-          <w:bCs w:val="0"/>
-          <w:w w:val="99"/>
-          <w:sz w:val="18"/>
-          <w:szCs w:val="22"/>
-        </w:rPr>
-        <w:t xml:space="preserve">            number of epochs)</w:t>
+        </w:rPr>
+        <w:t>number of epochs)</w:t>
       </w:r>
     </w:p>
     <w:p>
@@ -5400,7 +5181,7 @@
                     <a:blip r:embed="rId19">
                       <a:extLst>
                         <a:ext uri="{28A0092B-C50C-407E-A947-70E740481C1C}">
-                          <a14:useLocalDpi xmlns:a14="http://schemas.microsoft.com/office/drawing/2010/main" xmlns:wps="http://schemas.microsoft.com/office/word/2010/wordprocessingShape" xmlns:wpi="http://schemas.microsoft.com/office/word/2010/wordprocessingInk" xmlns:wpg="http://schemas.microsoft.com/office/word/2010/wordprocessingGroup" xmlns:w16se="http://schemas.microsoft.com/office/word/2015/wordml/symex" xmlns:w16cid="http://schemas.microsoft.com/office/word/2016/wordml/cid" xmlns:w15="http://schemas.microsoft.com/office/word/2012/wordml" xmlns:w14="http://schemas.microsoft.com/office/word/2010/wordml" xmlns:w="http://schemas.openxmlformats.org/wordprocessingml/2006/main" xmlns:w10="urn:schemas-microsoft-com:office:word" xmlns:wp14="http://schemas.microsoft.com/office/word/2010/wordprocessingDrawing" xmlns:v="urn:schemas-microsoft-com:vml" xmlns:o="urn:schemas-microsoft-com:office:office" xmlns:am3d="http://schemas.microsoft.com/office/drawing/2017/model3d" xmlns:aink="http://schemas.microsoft.com/office/drawing/2016/ink" xmlns:mc="http://schemas.openxmlformats.org/markup-compatibility/2006" xmlns:cx8="http://schemas.microsoft.com/office/drawing/2016/5/14/chartex" xmlns:cx7="http://schemas.microsoft.com/office/drawing/2016/5/13/chartex" xmlns:cx6="http://schemas.microsoft.com/office/drawing/2016/5/12/chartex" xmlns:cx5="http://schemas.microsoft.com/office/drawing/2016/5/11/chartex" xmlns:cx4="http://schemas.microsoft.com/office/drawing/2016/5/10/chartex" xmlns:cx3="http://schemas.microsoft.com/office/drawing/2016/5/9/chartex" xmlns:cx2="http://schemas.microsoft.com/office/drawing/2015/10/21/chartex" xmlns:cx1="http://schemas.microsoft.com/office/drawing/2015/9/8/chartex" xmlns:cx="http://schemas.microsoft.com/office/drawing/2014/chartex" xmlns:wpc="http://schemas.microsoft.com/office/word/2010/wordprocessingCanvas" xmlns="" val="0"/>
+                          <a14:useLocalDpi xmlns:a14="http://schemas.microsoft.com/office/drawing/2010/main" val="0"/>
                         </a:ext>
                       </a:extLst>
                     </a:blip>
@@ -5435,8 +5216,10 @@
         <w:tabs>
           <w:tab w:val="left" w:pos="4860"/>
         </w:tabs>
-        <w:spacing w:before="193" w:line="249" w:lineRule="auto"/>
-        <w:ind w:left="630" w:right="458"/>
+        <w:spacing w:before="193" w:line="250" w:lineRule="auto"/>
+        <w:ind w:right="40"/>
+        <w:contextualSpacing/>
+        <w:mirrorIndents/>
         <w:jc w:val="both"/>
         <w:rPr>
           <w:sz w:val="18"/>
@@ -5460,26 +5243,12 @@
     </w:p>
     <w:p>
       <w:pPr>
-        <w:pStyle w:val="Heading1"/>
-        <w:tabs>
-          <w:tab w:val="left" w:pos="342"/>
-        </w:tabs>
-        <w:ind w:left="0" w:firstLine="0"/>
-        <w:rPr>
-          <w:b w:val="0"/>
-          <w:bCs w:val="0"/>
-          <w:sz w:val="18"/>
-          <w:szCs w:val="18"/>
-        </w:rPr>
-      </w:pPr>
-    </w:p>
-    <w:p>
-      <w:pPr>
-        <w:pStyle w:val="Heading1"/>
-        <w:tabs>
-          <w:tab w:val="left" w:pos="342"/>
-        </w:tabs>
-        <w:ind w:left="0" w:firstLine="0"/>
+        <w:pStyle w:val="BodyText"/>
+      </w:pPr>
+    </w:p>
+    <w:p>
+      <w:pPr>
+        <w:pStyle w:val="BodyText"/>
       </w:pPr>
     </w:p>
     <w:p>
@@ -5496,63 +5265,43 @@
         <w:ind w:left="180" w:hanging="90"/>
       </w:pPr>
       <w:r>
-        <w:t>References:</w:t>
+        <w:t>References</w:t>
       </w:r>
     </w:p>
     <w:bookmarkStart w:id="6" w:name="_[1]_Tips_and"/>
     <w:bookmarkEnd w:id="6"/>
     <w:p>
       <w:pPr>
-        <w:pStyle w:val="Heading1"/>
-        <w:shd w:val="clear" w:color="auto" w:fill="FFFFFF"/>
-        <w:spacing w:before="120" w:after="120" w:line="361" w:lineRule="atLeast"/>
-        <w:ind w:left="250"/>
-        <w:rPr>
-          <w:rFonts w:ascii="Helvetica" w:hAnsi="Helvetica" w:cs="Helvetica"/>
-          <w:b w:val="0"/>
+        <w:pStyle w:val="BodyText"/>
+        <w:rPr>
+          <w:b/>
           <w:color w:val="000000"/>
-          <w:sz w:val="20"/>
-          <w:szCs w:val="20"/>
-        </w:rPr>
-      </w:pPr>
-      <w:r>
-        <w:rPr>
-          <w:b w:val="0"/>
-          <w:sz w:val="20"/>
-          <w:szCs w:val="20"/>
+        </w:rPr>
+      </w:pPr>
+      <w:r>
+        <w:rPr>
+          <w:b/>
         </w:rPr>
         <w:fldChar w:fldCharType="begin"/>
       </w:r>
       <w:r>
-        <w:rPr>
-          <w:b w:val="0"/>
-          <w:sz w:val="20"/>
-          <w:szCs w:val="20"/>
-        </w:rPr>
         <w:instrText xml:space="preserve"> HYPERLINK  \l "_[1]_Tips_and" </w:instrText>
       </w:r>
       <w:r>
         <w:rPr>
-          <w:b w:val="0"/>
-          <w:sz w:val="20"/>
-          <w:szCs w:val="20"/>
+          <w:b/>
         </w:rPr>
         <w:fldChar w:fldCharType="separate"/>
       </w:r>
       <w:r>
         <w:rPr>
           <w:rStyle w:val="Hyperlink"/>
-          <w:b w:val="0"/>
-          <w:sz w:val="20"/>
-          <w:szCs w:val="20"/>
         </w:rPr>
         <w:t>[1]</w:t>
       </w:r>
       <w:r>
         <w:rPr>
-          <w:b w:val="0"/>
-          <w:sz w:val="20"/>
-          <w:szCs w:val="20"/>
+          <w:b/>
         </w:rPr>
         <w:fldChar w:fldCharType="end"/>
       </w:r>
@@ -5561,9 +5310,6 @@
           <w:rPr>
             <w:rStyle w:val="Hyperlink"/>
             <w:rFonts w:ascii="Helvetica" w:hAnsi="Helvetica" w:cs="Helvetica"/>
-            <w:b w:val="0"/>
-            <w:sz w:val="20"/>
-            <w:szCs w:val="20"/>
           </w:rPr>
           <w:t>Tips and Tricks for Visual Question Answering: Learnings from the 2017 Challenge</w:t>
         </w:r>
@@ -5573,45 +5319,29 @@
     <w:bookmarkEnd w:id="7"/>
     <w:p>
       <w:pPr>
-        <w:pStyle w:val="Heading1"/>
-        <w:shd w:val="clear" w:color="auto" w:fill="FFFFFF"/>
-        <w:spacing w:before="120" w:after="120" w:line="361" w:lineRule="atLeast"/>
-        <w:ind w:left="250"/>
-        <w:rPr>
-          <w:rFonts w:ascii="Helvetica" w:hAnsi="Helvetica" w:cs="Helvetica"/>
-          <w:b w:val="0"/>
+        <w:pStyle w:val="BodyText"/>
+        <w:rPr>
+          <w:b/>
           <w:color w:val="000000"/>
-          <w:sz w:val="20"/>
-          <w:szCs w:val="20"/>
-        </w:rPr>
-      </w:pPr>
-      <w:r>
-        <w:rPr>
-          <w:rFonts w:ascii="Helvetica" w:hAnsi="Helvetica" w:cs="Helvetica"/>
-          <w:b w:val="0"/>
+        </w:rPr>
+      </w:pPr>
+      <w:r>
+        <w:rPr>
+          <w:b/>
           <w:color w:val="000000"/>
-          <w:sz w:val="20"/>
-          <w:szCs w:val="20"/>
         </w:rPr>
         <w:fldChar w:fldCharType="begin"/>
       </w:r>
       <w:r>
         <w:rPr>
-          <w:rFonts w:ascii="Helvetica" w:hAnsi="Helvetica" w:cs="Helvetica"/>
-          <w:b w:val="0"/>
           <w:color w:val="000000"/>
-          <w:sz w:val="20"/>
-          <w:szCs w:val="20"/>
         </w:rPr>
         <w:instrText xml:space="preserve"> HYPERLINK  \l "_[2]https://imagecaption.blob.core.w" </w:instrText>
       </w:r>
       <w:r>
         <w:rPr>
-          <w:rFonts w:ascii="Helvetica" w:hAnsi="Helvetica" w:cs="Helvetica"/>
-          <w:b w:val="0"/>
+          <w:b/>
           <w:color w:val="000000"/>
-          <w:sz w:val="20"/>
-          <w:szCs w:val="20"/>
         </w:rPr>
         <w:fldChar w:fldCharType="separate"/>
       </w:r>
@@ -5619,19 +5349,13 @@
         <w:rPr>
           <w:rStyle w:val="Hyperlink"/>
           <w:rFonts w:ascii="Helvetica" w:hAnsi="Helvetica" w:cs="Helvetica"/>
-          <w:b w:val="0"/>
-          <w:sz w:val="20"/>
-          <w:szCs w:val="20"/>
         </w:rPr>
         <w:t>[2]</w:t>
       </w:r>
       <w:r>
         <w:rPr>
-          <w:rFonts w:ascii="Helvetica" w:hAnsi="Helvetica" w:cs="Helvetica"/>
-          <w:b w:val="0"/>
+          <w:b/>
           <w:color w:val="000000"/>
-          <w:sz w:val="20"/>
-          <w:szCs w:val="20"/>
         </w:rPr>
         <w:fldChar w:fldCharType="end"/>
       </w:r>
@@ -5640,9 +5364,6 @@
           <w:rPr>
             <w:rStyle w:val="Hyperlink"/>
             <w:rFonts w:ascii="Helvetica" w:hAnsi="Helvetica" w:cs="Helvetica"/>
-            <w:b w:val="0"/>
-            <w:sz w:val="20"/>
-            <w:szCs w:val="20"/>
           </w:rPr>
           <w:t>https://imagecaption.blob.core.windows.net/imagecaption/trainval_36.zip</w:t>
         </w:r>
@@ -5652,45 +5373,30 @@
     <w:bookmarkEnd w:id="8"/>
     <w:p>
       <w:pPr>
-        <w:pStyle w:val="Heading1"/>
-        <w:shd w:val="clear" w:color="auto" w:fill="FFFFFF"/>
-        <w:spacing w:before="120" w:after="120" w:line="361" w:lineRule="atLeast"/>
-        <w:ind w:left="250"/>
+        <w:pStyle w:val="BodyText"/>
         <w:rPr>
           <w:rStyle w:val="Hyperlink"/>
           <w:rFonts w:ascii="Helvetica" w:hAnsi="Helvetica" w:cs="Helvetica"/>
-          <w:b w:val="0"/>
-          <w:sz w:val="20"/>
-          <w:szCs w:val="20"/>
-        </w:rPr>
-      </w:pPr>
-      <w:r>
-        <w:rPr>
-          <w:rFonts w:ascii="Helvetica" w:hAnsi="Helvetica" w:cs="Helvetica"/>
-          <w:b w:val="0"/>
+          <w:b/>
+        </w:rPr>
+      </w:pPr>
+      <w:r>
+        <w:rPr>
+          <w:b/>
           <w:color w:val="000000"/>
-          <w:sz w:val="20"/>
-          <w:szCs w:val="20"/>
         </w:rPr>
         <w:fldChar w:fldCharType="begin"/>
       </w:r>
       <w:r>
         <w:rPr>
-          <w:rFonts w:ascii="Helvetica" w:hAnsi="Helvetica" w:cs="Helvetica"/>
-          <w:b w:val="0"/>
           <w:color w:val="000000"/>
-          <w:sz w:val="20"/>
-          <w:szCs w:val="20"/>
         </w:rPr>
         <w:instrText xml:space="preserve"> HYPERLINK  \l "_[3]_http://nlp.stanford.edu/data/gl" </w:instrText>
       </w:r>
       <w:r>
         <w:rPr>
-          <w:rFonts w:ascii="Helvetica" w:hAnsi="Helvetica" w:cs="Helvetica"/>
-          <w:b w:val="0"/>
+          <w:b/>
           <w:color w:val="000000"/>
-          <w:sz w:val="20"/>
-          <w:szCs w:val="20"/>
         </w:rPr>
         <w:fldChar w:fldCharType="separate"/>
       </w:r>
@@ -5698,108 +5404,62 @@
         <w:rPr>
           <w:rStyle w:val="Hyperlink"/>
           <w:rFonts w:ascii="Helvetica" w:hAnsi="Helvetica" w:cs="Helvetica"/>
-          <w:b w:val="0"/>
-          <w:sz w:val="20"/>
-          <w:szCs w:val="20"/>
         </w:rPr>
         <w:t>[3]</w:t>
       </w:r>
       <w:r>
         <w:rPr>
-          <w:rFonts w:ascii="Helvetica" w:hAnsi="Helvetica" w:cs="Helvetica"/>
-          <w:b w:val="0"/>
+          <w:b/>
           <w:color w:val="000000"/>
-          <w:sz w:val="20"/>
-          <w:szCs w:val="20"/>
         </w:rPr>
         <w:fldChar w:fldCharType="end"/>
       </w:r>
-      <w:r>
-        <w:fldChar w:fldCharType="begin"/>
-      </w:r>
-      <w:r>
-        <w:instrText>HYPERLINK "http://nlp.stanford.edu/data/glove.6B.zip%20"</w:instrText>
-      </w:r>
-      <w:r>
-        <w:fldChar w:fldCharType="separate"/>
-      </w:r>
-      <w:r>
+      <w:hyperlink r:id="rId22" w:history="1">
+        <w:r>
+          <w:rPr>
+            <w:rStyle w:val="Hyperlink"/>
+            <w:rFonts w:ascii="Helvetica" w:hAnsi="Helvetica" w:cs="Helvetica"/>
+          </w:rPr>
+          <w:t>http://nlp.stanford.edu/data/glove.6B.zip</w:t>
+        </w:r>
+      </w:hyperlink>
+    </w:p>
+    <w:bookmarkStart w:id="9" w:name="_[4]_https://arxiv.org/pdf/1511.0227"/>
+    <w:bookmarkEnd w:id="9"/>
+    <w:p>
+      <w:pPr>
+        <w:pStyle w:val="BodyText"/>
         <w:rPr>
           <w:rStyle w:val="Hyperlink"/>
           <w:rFonts w:ascii="Helvetica" w:hAnsi="Helvetica" w:cs="Helvetica"/>
-          <w:b w:val="0"/>
-          <w:sz w:val="20"/>
-          <w:szCs w:val="20"/>
-        </w:rPr>
-        <w:t>http://nlp.stanford.edu/data/glove.6B.zip</w:t>
-      </w:r>
-      <w:r>
-        <w:fldChar w:fldCharType="end"/>
-      </w:r>
-    </w:p>
-    <w:bookmarkStart w:id="9" w:name="_[4]_https://arxiv.org/pdf/1511.0227"/>
-    <w:bookmarkEnd w:id="9"/>
-    <w:p>
-      <w:pPr>
-        <w:pStyle w:val="Heading1"/>
-        <w:shd w:val="clear" w:color="auto" w:fill="FFFFFF"/>
-        <w:spacing w:before="120" w:after="120" w:line="361" w:lineRule="atLeast"/>
-        <w:ind w:left="250"/>
+          <w:b/>
+        </w:rPr>
+      </w:pPr>
+      <w:r>
+        <w:rPr>
+          <w:b/>
+        </w:rPr>
+        <w:fldChar w:fldCharType="begin"/>
+      </w:r>
+      <w:r>
+        <w:instrText>HYPERLINK  \l "_[4]_https://arxiv.org/pdf/1511.0227"</w:instrText>
+      </w:r>
+      <w:r>
+        <w:rPr>
+          <w:b/>
+        </w:rPr>
+        <w:fldChar w:fldCharType="separate"/>
+      </w:r>
+      <w:r>
         <w:rPr>
           <w:rStyle w:val="Hyperlink"/>
           <w:rFonts w:ascii="Helvetica" w:hAnsi="Helvetica" w:cs="Helvetica"/>
-          <w:b w:val="0"/>
-          <w:sz w:val="20"/>
-          <w:szCs w:val="20"/>
-        </w:rPr>
-      </w:pPr>
-      <w:r>
-        <w:rPr>
-          <w:rFonts w:ascii="Helvetica" w:hAnsi="Helvetica" w:cs="Helvetica"/>
-          <w:b w:val="0"/>
-          <w:color w:val="000000"/>
-          <w:sz w:val="20"/>
-          <w:szCs w:val="20"/>
-        </w:rPr>
-        <w:fldChar w:fldCharType="begin"/>
-      </w:r>
-      <w:r>
-        <w:rPr>
-          <w:rFonts w:ascii="Helvetica" w:hAnsi="Helvetica" w:cs="Helvetica"/>
-          <w:b w:val="0"/>
-          <w:color w:val="000000"/>
-          <w:sz w:val="20"/>
-          <w:szCs w:val="20"/>
-        </w:rPr>
-        <w:instrText>HYPERLINK  \l "_[4]_https://arxiv.org/pdf/1511.0227"</w:instrText>
-      </w:r>
-      <w:r>
-        <w:rPr>
-          <w:rFonts w:ascii="Helvetica" w:hAnsi="Helvetica" w:cs="Helvetica"/>
-          <w:b w:val="0"/>
-          <w:color w:val="000000"/>
-          <w:sz w:val="20"/>
-          <w:szCs w:val="20"/>
-        </w:rPr>
-        <w:fldChar w:fldCharType="separate"/>
-      </w:r>
-      <w:r>
-        <w:rPr>
-          <w:rStyle w:val="Hyperlink"/>
-          <w:rFonts w:ascii="Helvetica" w:hAnsi="Helvetica" w:cs="Helvetica"/>
-          <w:b w:val="0"/>
-          <w:sz w:val="20"/>
-          <w:szCs w:val="20"/>
         </w:rPr>
         <w:t>[4] https://arxiv.org/pdf/1511.02274v2.pdf</w:t>
       </w:r>
       <w:r>
         <w:rPr>
-          <w:rFonts w:ascii="Helvetica" w:hAnsi="Helvetica" w:cs="Helvetica"/>
-          <w:b w:val="0"/>
-          <w:color w:val="000000"/>
-          <w:sz w:val="20"/>
-          <w:szCs w:val="20"/>
+          <w:b/>
         </w:rPr>
         <w:fldChar w:fldCharType="end"/>
       </w:r>
@@ -5851,15 +5511,15 @@
 </file>
 
 <file path=word/endnotes.xml><?xml version="1.0" encoding="utf-8"?>
-<w:endnotes xmlns:ve="http://schemas.openxmlformats.org/markup-compatibility/2006" xmlns:o="urn:schemas-microsoft-com:office:office" xmlns:r="http://schemas.openxmlformats.org/officeDocument/2006/relationships" xmlns:m="http://schemas.openxmlformats.org/officeDocument/2006/math" xmlns:v="urn:schemas-microsoft-com:vml" xmlns:wp="http://schemas.openxmlformats.org/drawingml/2006/wordprocessingDrawing" xmlns:w10="urn:schemas-microsoft-com:office:word" xmlns:w="http://schemas.openxmlformats.org/wordprocessingml/2006/main" xmlns:wne="http://schemas.microsoft.com/office/word/2006/wordml">
-  <w:endnote w:type="separator" w:id="0">
+<w:endnotes xmlns:wpc="http://schemas.microsoft.com/office/word/2010/wordprocessingCanvas" xmlns:cx="http://schemas.microsoft.com/office/drawing/2014/chartex" xmlns:cx1="http://schemas.microsoft.com/office/drawing/2015/9/8/chartex" xmlns:cx2="http://schemas.microsoft.com/office/drawing/2015/10/21/chartex" xmlns:cx3="http://schemas.microsoft.com/office/drawing/2016/5/9/chartex" xmlns:cx4="http://schemas.microsoft.com/office/drawing/2016/5/10/chartex" xmlns:cx5="http://schemas.microsoft.com/office/drawing/2016/5/11/chartex" xmlns:cx6="http://schemas.microsoft.com/office/drawing/2016/5/12/chartex" xmlns:cx7="http://schemas.microsoft.com/office/drawing/2016/5/13/chartex" xmlns:cx8="http://schemas.microsoft.com/office/drawing/2016/5/14/chartex" xmlns:mc="http://schemas.openxmlformats.org/markup-compatibility/2006" xmlns:aink="http://schemas.microsoft.com/office/drawing/2016/ink" xmlns:am3d="http://schemas.microsoft.com/office/drawing/2017/model3d" xmlns:o="urn:schemas-microsoft-com:office:office" xmlns:r="http://schemas.openxmlformats.org/officeDocument/2006/relationships" xmlns:m="http://schemas.openxmlformats.org/officeDocument/2006/math" xmlns:v="urn:schemas-microsoft-com:vml" xmlns:wp14="http://schemas.microsoft.com/office/word/2010/wordprocessingDrawing" xmlns:wp="http://schemas.openxmlformats.org/drawingml/2006/wordprocessingDrawing" xmlns:w10="urn:schemas-microsoft-com:office:word" xmlns:w="http://schemas.openxmlformats.org/wordprocessingml/2006/main" xmlns:w14="http://schemas.microsoft.com/office/word/2010/wordml" xmlns:w15="http://schemas.microsoft.com/office/word/2012/wordml" xmlns:w16cid="http://schemas.microsoft.com/office/word/2016/wordml/cid" xmlns:w16se="http://schemas.microsoft.com/office/word/2015/wordml/symex" xmlns:wpg="http://schemas.microsoft.com/office/word/2010/wordprocessingGroup" xmlns:wpi="http://schemas.microsoft.com/office/word/2010/wordprocessingInk" xmlns:wne="http://schemas.microsoft.com/office/word/2006/wordml" xmlns:wps="http://schemas.microsoft.com/office/word/2010/wordprocessingShape" mc:Ignorable="w14 w15 w16se w16cid wp14">
+  <w:endnote w:type="separator" w:id="-1">
     <w:p>
       <w:r>
         <w:separator/>
       </w:r>
     </w:p>
   </w:endnote>
-  <w:endnote w:type="continuationSeparator" w:id="1">
+  <w:endnote w:type="continuationSeparator" w:id="0">
     <w:p>
       <w:r>
         <w:continuationSeparator/>
@@ -5870,15 +5530,15 @@
 </file>
 
 <file path=word/footnotes.xml><?xml version="1.0" encoding="utf-8"?>
-<w:footnotes xmlns:ve="http://schemas.openxmlformats.org/markup-compatibility/2006" xmlns:o="urn:schemas-microsoft-com:office:office" xmlns:r="http://schemas.openxmlformats.org/officeDocument/2006/relationships" xmlns:m="http://schemas.openxmlformats.org/officeDocument/2006/math" xmlns:v="urn:schemas-microsoft-com:vml" xmlns:wp="http://schemas.openxmlformats.org/drawingml/2006/wordprocessingDrawing" xmlns:w10="urn:schemas-microsoft-com:office:word" xmlns:w="http://schemas.openxmlformats.org/wordprocessingml/2006/main" xmlns:wne="http://schemas.microsoft.com/office/word/2006/wordml">
-  <w:footnote w:type="separator" w:id="0">
+<w:footnotes xmlns:wpc="http://schemas.microsoft.com/office/word/2010/wordprocessingCanvas" xmlns:cx="http://schemas.microsoft.com/office/drawing/2014/chartex" xmlns:cx1="http://schemas.microsoft.com/office/drawing/2015/9/8/chartex" xmlns:cx2="http://schemas.microsoft.com/office/drawing/2015/10/21/chartex" xmlns:cx3="http://schemas.microsoft.com/office/drawing/2016/5/9/chartex" xmlns:cx4="http://schemas.microsoft.com/office/drawing/2016/5/10/chartex" xmlns:cx5="http://schemas.microsoft.com/office/drawing/2016/5/11/chartex" xmlns:cx6="http://schemas.microsoft.com/office/drawing/2016/5/12/chartex" xmlns:cx7="http://schemas.microsoft.com/office/drawing/2016/5/13/chartex" xmlns:cx8="http://schemas.microsoft.com/office/drawing/2016/5/14/chartex" xmlns:mc="http://schemas.openxmlformats.org/markup-compatibility/2006" xmlns:aink="http://schemas.microsoft.com/office/drawing/2016/ink" xmlns:am3d="http://schemas.microsoft.com/office/drawing/2017/model3d" xmlns:o="urn:schemas-microsoft-com:office:office" xmlns:r="http://schemas.openxmlformats.org/officeDocument/2006/relationships" xmlns:m="http://schemas.openxmlformats.org/officeDocument/2006/math" xmlns:v="urn:schemas-microsoft-com:vml" xmlns:wp14="http://schemas.microsoft.com/office/word/2010/wordprocessingDrawing" xmlns:wp="http://schemas.openxmlformats.org/drawingml/2006/wordprocessingDrawing" xmlns:w10="urn:schemas-microsoft-com:office:word" xmlns:w="http://schemas.openxmlformats.org/wordprocessingml/2006/main" xmlns:w14="http://schemas.microsoft.com/office/word/2010/wordml" xmlns:w15="http://schemas.microsoft.com/office/word/2012/wordml" xmlns:w16cid="http://schemas.microsoft.com/office/word/2016/wordml/cid" xmlns:w16se="http://schemas.microsoft.com/office/word/2015/wordml/symex" xmlns:wpg="http://schemas.microsoft.com/office/word/2010/wordprocessingGroup" xmlns:wpi="http://schemas.microsoft.com/office/word/2010/wordprocessingInk" xmlns:wne="http://schemas.microsoft.com/office/word/2006/wordml" xmlns:wps="http://schemas.microsoft.com/office/word/2010/wordprocessingShape" mc:Ignorable="w14 w15 w16se w16cid wp14">
+  <w:footnote w:type="separator" w:id="-1">
     <w:p>
       <w:r>
         <w:separator/>
       </w:r>
     </w:p>
   </w:footnote>
-  <w:footnote w:type="continuationSeparator" w:id="1">
+  <w:footnote w:type="continuationSeparator" w:id="0">
     <w:p>
       <w:r>
         <w:continuationSeparator/>
@@ -5889,8 +5549,8 @@
 </file>
 
 <file path=word/numbering.xml><?xml version="1.0" encoding="utf-8"?>
-<w:numbering xmlns:ve="http://schemas.openxmlformats.org/markup-compatibility/2006" xmlns:o="urn:schemas-microsoft-com:office:office" xmlns:r="http://schemas.openxmlformats.org/officeDocument/2006/relationships" xmlns:m="http://schemas.openxmlformats.org/officeDocument/2006/math" xmlns:v="urn:schemas-microsoft-com:vml" xmlns:wp="http://schemas.openxmlformats.org/drawingml/2006/wordprocessingDrawing" xmlns:w10="urn:schemas-microsoft-com:office:word" xmlns:w="http://schemas.openxmlformats.org/wordprocessingml/2006/main" xmlns:wne="http://schemas.microsoft.com/office/word/2006/wordml">
-  <w:abstractNum w:abstractNumId="0">
+<w:numbering xmlns:wpc="http://schemas.microsoft.com/office/word/2010/wordprocessingCanvas" xmlns:cx="http://schemas.microsoft.com/office/drawing/2014/chartex" xmlns:cx1="http://schemas.microsoft.com/office/drawing/2015/9/8/chartex" xmlns:cx2="http://schemas.microsoft.com/office/drawing/2015/10/21/chartex" xmlns:cx3="http://schemas.microsoft.com/office/drawing/2016/5/9/chartex" xmlns:cx4="http://schemas.microsoft.com/office/drawing/2016/5/10/chartex" xmlns:cx5="http://schemas.microsoft.com/office/drawing/2016/5/11/chartex" xmlns:cx6="http://schemas.microsoft.com/office/drawing/2016/5/12/chartex" xmlns:cx7="http://schemas.microsoft.com/office/drawing/2016/5/13/chartex" xmlns:cx8="http://schemas.microsoft.com/office/drawing/2016/5/14/chartex" xmlns:mc="http://schemas.openxmlformats.org/markup-compatibility/2006" xmlns:aink="http://schemas.microsoft.com/office/drawing/2016/ink" xmlns:am3d="http://schemas.microsoft.com/office/drawing/2017/model3d" xmlns:o="urn:schemas-microsoft-com:office:office" xmlns:r="http://schemas.openxmlformats.org/officeDocument/2006/relationships" xmlns:m="http://schemas.openxmlformats.org/officeDocument/2006/math" xmlns:v="urn:schemas-microsoft-com:vml" xmlns:wp14="http://schemas.microsoft.com/office/word/2010/wordprocessingDrawing" xmlns:wp="http://schemas.openxmlformats.org/drawingml/2006/wordprocessingDrawing" xmlns:w10="urn:schemas-microsoft-com:office:word" xmlns:w="http://schemas.openxmlformats.org/wordprocessingml/2006/main" xmlns:w14="http://schemas.microsoft.com/office/word/2010/wordml" xmlns:w15="http://schemas.microsoft.com/office/word/2012/wordml" xmlns:w16cid="http://schemas.microsoft.com/office/word/2016/wordml/cid" xmlns:w16se="http://schemas.microsoft.com/office/word/2015/wordml/symex" xmlns:wpg="http://schemas.microsoft.com/office/word/2010/wordprocessingGroup" xmlns:wpi="http://schemas.microsoft.com/office/word/2010/wordprocessingInk" xmlns:wne="http://schemas.microsoft.com/office/word/2006/wordml" xmlns:wps="http://schemas.microsoft.com/office/word/2010/wordprocessingShape" mc:Ignorable="w14 w15 w16se w16cid wp14">
+  <w:abstractNum w:abstractNumId="0" w15:restartNumberingAfterBreak="0">
     <w:nsid w:val="08682036"/>
     <w:multiLevelType w:val="hybridMultilevel"/>
     <w:tmpl w:val="C10EAC2C"/>
@@ -6008,7 +5668,7 @@
       </w:rPr>
     </w:lvl>
   </w:abstractNum>
-  <w:abstractNum w:abstractNumId="1">
+  <w:abstractNum w:abstractNumId="1" w15:restartNumberingAfterBreak="0">
     <w:nsid w:val="0BC25080"/>
     <w:multiLevelType w:val="hybridMultilevel"/>
     <w:tmpl w:val="3822D82E"/>
@@ -6126,7 +5786,7 @@
       </w:rPr>
     </w:lvl>
   </w:abstractNum>
-  <w:abstractNum w:abstractNumId="2">
+  <w:abstractNum w:abstractNumId="2" w15:restartNumberingAfterBreak="0">
     <w:nsid w:val="13A671DC"/>
     <w:multiLevelType w:val="hybridMultilevel"/>
     <w:tmpl w:val="A76A2818"/>
@@ -6244,7 +5904,7 @@
       </w:rPr>
     </w:lvl>
   </w:abstractNum>
-  <w:abstractNum w:abstractNumId="3">
+  <w:abstractNum w:abstractNumId="3" w15:restartNumberingAfterBreak="0">
     <w:nsid w:val="13DB69B5"/>
     <w:multiLevelType w:val="hybridMultilevel"/>
     <w:tmpl w:val="437C43F6"/>
@@ -6360,7 +6020,7 @@
       </w:rPr>
     </w:lvl>
   </w:abstractNum>
-  <w:abstractNum w:abstractNumId="4">
+  <w:abstractNum w:abstractNumId="4" w15:restartNumberingAfterBreak="0">
     <w:nsid w:val="21CB2445"/>
     <w:multiLevelType w:val="hybridMultilevel"/>
     <w:tmpl w:val="64B01428"/>
@@ -6446,7 +6106,7 @@
       </w:pPr>
     </w:lvl>
   </w:abstractNum>
-  <w:abstractNum w:abstractNumId="5">
+  <w:abstractNum w:abstractNumId="5" w15:restartNumberingAfterBreak="0">
     <w:nsid w:val="235C3ADA"/>
     <w:multiLevelType w:val="hybridMultilevel"/>
     <w:tmpl w:val="83421726"/>
@@ -6535,7 +6195,7 @@
       </w:pPr>
     </w:lvl>
   </w:abstractNum>
-  <w:abstractNum w:abstractNumId="6">
+  <w:abstractNum w:abstractNumId="6" w15:restartNumberingAfterBreak="0">
     <w:nsid w:val="39110E1F"/>
     <w:multiLevelType w:val="hybridMultilevel"/>
     <w:tmpl w:val="A4EA40D2"/>
@@ -6625,7 +6285,7 @@
       </w:pPr>
     </w:lvl>
   </w:abstractNum>
-  <w:abstractNum w:abstractNumId="7">
+  <w:abstractNum w:abstractNumId="7" w15:restartNumberingAfterBreak="0">
     <w:nsid w:val="48A63C0B"/>
     <w:multiLevelType w:val="hybridMultilevel"/>
     <w:tmpl w:val="4CF023B6"/>
@@ -6765,7 +6425,7 @@
       </w:rPr>
     </w:lvl>
   </w:abstractNum>
-  <w:abstractNum w:abstractNumId="8">
+  <w:abstractNum w:abstractNumId="8" w15:restartNumberingAfterBreak="0">
     <w:nsid w:val="4D5922FB"/>
     <w:multiLevelType w:val="hybridMultilevel"/>
     <w:tmpl w:val="3B3E0EA6"/>
@@ -6881,7 +6541,7 @@
       </w:rPr>
     </w:lvl>
   </w:abstractNum>
-  <w:abstractNum w:abstractNumId="9">
+  <w:abstractNum w:abstractNumId="9" w15:restartNumberingAfterBreak="0">
     <w:nsid w:val="66A63C17"/>
     <w:multiLevelType w:val="hybridMultilevel"/>
     <w:tmpl w:val="D5C0C8AE"/>
@@ -6998,7 +6658,7 @@
       </w:rPr>
     </w:lvl>
   </w:abstractNum>
-  <w:abstractNum w:abstractNumId="10">
+  <w:abstractNum w:abstractNumId="10" w15:restartNumberingAfterBreak="0">
     <w:nsid w:val="6ADE188D"/>
     <w:multiLevelType w:val="hybridMultilevel"/>
     <w:tmpl w:val="C6E83DE6"/>
@@ -7087,7 +6747,7 @@
       </w:pPr>
     </w:lvl>
   </w:abstractNum>
-  <w:abstractNum w:abstractNumId="11">
+  <w:abstractNum w:abstractNumId="11" w15:restartNumberingAfterBreak="0">
     <w:nsid w:val="6F2D73F9"/>
     <w:multiLevelType w:val="hybridMultilevel"/>
     <w:tmpl w:val="E55A51C0"/>
@@ -7176,7 +6836,7 @@
       </w:pPr>
     </w:lvl>
   </w:abstractNum>
-  <w:abstractNum w:abstractNumId="12">
+  <w:abstractNum w:abstractNumId="12" w15:restartNumberingAfterBreak="0">
     <w:nsid w:val="74DD248E"/>
     <w:multiLevelType w:val="hybridMultilevel"/>
     <w:tmpl w:val="0E10D8E6"/>
@@ -7265,7 +6925,7 @@
       </w:pPr>
     </w:lvl>
   </w:abstractNum>
-  <w:abstractNum w:abstractNumId="13">
+  <w:abstractNum w:abstractNumId="13" w15:restartNumberingAfterBreak="0">
     <w:nsid w:val="76DC2633"/>
     <w:multiLevelType w:val="hybridMultilevel"/>
     <w:tmpl w:val="75246CD6"/>
@@ -7354,7 +7014,7 @@
       </w:pPr>
     </w:lvl>
   </w:abstractNum>
-  <w:abstractNum w:abstractNumId="14">
+  <w:abstractNum w:abstractNumId="14" w15:restartNumberingAfterBreak="0">
     <w:nsid w:val="79093038"/>
     <w:multiLevelType w:val="hybridMultilevel"/>
     <w:tmpl w:val="D5C0C8AE"/>
@@ -7471,7 +7131,7 @@
       </w:rPr>
     </w:lvl>
   </w:abstractNum>
-  <w:abstractNum w:abstractNumId="15">
+  <w:abstractNum w:abstractNumId="15" w15:restartNumberingAfterBreak="0">
     <w:nsid w:val="7C1C0638"/>
     <w:multiLevelType w:val="hybridMultilevel"/>
     <w:tmpl w:val="64580AF6"/>
@@ -7612,7 +7272,7 @@
 </file>
 
 <file path=word/styles.xml><?xml version="1.0" encoding="utf-8"?>
-<w:styles xmlns:r="http://schemas.openxmlformats.org/officeDocument/2006/relationships" xmlns:w="http://schemas.openxmlformats.org/wordprocessingml/2006/main">
+<w:styles xmlns:mc="http://schemas.openxmlformats.org/markup-compatibility/2006" xmlns:r="http://schemas.openxmlformats.org/officeDocument/2006/relationships" xmlns:w="http://schemas.openxmlformats.org/wordprocessingml/2006/main" xmlns:w14="http://schemas.microsoft.com/office/word/2010/wordml" xmlns:w15="http://schemas.microsoft.com/office/word/2012/wordml" xmlns:w16cid="http://schemas.microsoft.com/office/word/2016/wordml/cid" xmlns:w16se="http://schemas.microsoft.com/office/word/2015/wordml/symex" mc:Ignorable="w14 w15 w16se w16cid">
   <w:docDefaults>
     <w:rPrDefault>
       <w:rPr>
@@ -7630,145 +7290,382 @@
       </w:pPr>
     </w:pPrDefault>
   </w:docDefaults>
-  <w:latentStyles w:defLockedState="0" w:defUIPriority="99" w:defSemiHidden="1" w:defUnhideWhenUsed="1" w:defQFormat="0" w:count="267">
-    <w:lsdException w:name="Normal" w:semiHidden="0" w:uiPriority="0" w:unhideWhenUsed="0" w:qFormat="1"/>
-    <w:lsdException w:name="heading 1" w:semiHidden="0" w:uiPriority="1" w:unhideWhenUsed="0" w:qFormat="1"/>
-    <w:lsdException w:name="heading 2" w:uiPriority="9" w:qFormat="1"/>
-    <w:lsdException w:name="heading 3" w:uiPriority="9" w:qFormat="1"/>
-    <w:lsdException w:name="heading 4" w:uiPriority="9" w:qFormat="1"/>
-    <w:lsdException w:name="heading 5" w:uiPriority="9" w:qFormat="1"/>
-    <w:lsdException w:name="heading 6" w:uiPriority="9" w:qFormat="1"/>
-    <w:lsdException w:name="heading 7" w:uiPriority="9" w:qFormat="1"/>
-    <w:lsdException w:name="heading 8" w:uiPriority="9" w:qFormat="1"/>
-    <w:lsdException w:name="heading 9" w:uiPriority="9" w:qFormat="1"/>
-    <w:lsdException w:name="toc 1" w:uiPriority="39"/>
-    <w:lsdException w:name="toc 2" w:uiPriority="39"/>
-    <w:lsdException w:name="toc 3" w:uiPriority="39"/>
-    <w:lsdException w:name="toc 4" w:uiPriority="39"/>
-    <w:lsdException w:name="toc 5" w:uiPriority="39"/>
-    <w:lsdException w:name="toc 6" w:uiPriority="39"/>
-    <w:lsdException w:name="toc 7" w:uiPriority="39"/>
-    <w:lsdException w:name="toc 8" w:uiPriority="39"/>
-    <w:lsdException w:name="toc 9" w:uiPriority="39"/>
-    <w:lsdException w:name="caption" w:uiPriority="35" w:qFormat="1"/>
-    <w:lsdException w:name="Title" w:semiHidden="0" w:uiPriority="10" w:unhideWhenUsed="0" w:qFormat="1"/>
-    <w:lsdException w:name="Default Paragraph Font" w:uiPriority="1"/>
-    <w:lsdException w:name="Body Text" w:uiPriority="1" w:qFormat="1"/>
-    <w:lsdException w:name="Subtitle" w:semiHidden="0" w:uiPriority="11" w:unhideWhenUsed="0" w:qFormat="1"/>
-    <w:lsdException w:name="Strong" w:semiHidden="0" w:uiPriority="22" w:unhideWhenUsed="0" w:qFormat="1"/>
-    <w:lsdException w:name="Emphasis" w:semiHidden="0" w:uiPriority="20" w:unhideWhenUsed="0" w:qFormat="1"/>
-    <w:lsdException w:name="Table Grid" w:semiHidden="0" w:uiPriority="59" w:unhideWhenUsed="0"/>
-    <w:lsdException w:name="Placeholder Text" w:unhideWhenUsed="0"/>
-    <w:lsdException w:name="No Spacing" w:semiHidden="0" w:uiPriority="1" w:unhideWhenUsed="0" w:qFormat="1"/>
-    <w:lsdException w:name="Light Shading" w:semiHidden="0" w:uiPriority="60" w:unhideWhenUsed="0"/>
-    <w:lsdException w:name="Light List" w:semiHidden="0" w:uiPriority="61" w:unhideWhenUsed="0"/>
-    <w:lsdException w:name="Light Grid" w:semiHidden="0" w:uiPriority="62" w:unhideWhenUsed="0"/>
-    <w:lsdException w:name="Medium Shading 1" w:semiHidden="0" w:uiPriority="63" w:unhideWhenUsed="0"/>
-    <w:lsdException w:name="Medium Shading 2" w:semiHidden="0" w:uiPriority="64" w:unhideWhenUsed="0"/>
-    <w:lsdException w:name="Medium List 1" w:semiHidden="0" w:uiPriority="65" w:unhideWhenUsed="0"/>
-    <w:lsdException w:name="Medium List 2" w:semiHidden="0" w:uiPriority="66" w:unhideWhenUsed="0"/>
-    <w:lsdException w:name="Medium Grid 1" w:semiHidden="0" w:uiPriority="67" w:unhideWhenUsed="0"/>
-    <w:lsdException w:name="Medium Grid 2" w:semiHidden="0" w:uiPriority="68" w:unhideWhenUsed="0"/>
-    <w:lsdException w:name="Medium Grid 3" w:semiHidden="0" w:uiPriority="69" w:unhideWhenUsed="0"/>
-    <w:lsdException w:name="Dark List" w:semiHidden="0" w:uiPriority="70" w:unhideWhenUsed="0"/>
-    <w:lsdException w:name="Colorful Shading" w:semiHidden="0" w:uiPriority="71" w:unhideWhenUsed="0"/>
-    <w:lsdException w:name="Colorful List" w:semiHidden="0" w:uiPriority="72" w:unhideWhenUsed="0"/>
-    <w:lsdException w:name="Colorful Grid" w:semiHidden="0" w:uiPriority="73" w:unhideWhenUsed="0"/>
-    <w:lsdException w:name="Light Shading Accent 1" w:semiHidden="0" w:uiPriority="60" w:unhideWhenUsed="0"/>
-    <w:lsdException w:name="Light List Accent 1" w:semiHidden="0" w:uiPriority="61" w:unhideWhenUsed="0"/>
-    <w:lsdException w:name="Light Grid Accent 1" w:semiHidden="0" w:uiPriority="62" w:unhideWhenUsed="0"/>
-    <w:lsdException w:name="Medium Shading 1 Accent 1" w:semiHidden="0" w:uiPriority="63" w:unhideWhenUsed="0"/>
-    <w:lsdException w:name="Medium Shading 2 Accent 1" w:semiHidden="0" w:uiPriority="64" w:unhideWhenUsed="0"/>
-    <w:lsdException w:name="Medium List 1 Accent 1" w:semiHidden="0" w:uiPriority="65" w:unhideWhenUsed="0"/>
-    <w:lsdException w:name="Revision" w:unhideWhenUsed="0"/>
-    <w:lsdException w:name="List Paragraph" w:semiHidden="0" w:uiPriority="34" w:unhideWhenUsed="0" w:qFormat="1"/>
-    <w:lsdException w:name="Quote" w:semiHidden="0" w:uiPriority="29" w:unhideWhenUsed="0" w:qFormat="1"/>
-    <w:lsdException w:name="Intense Quote" w:semiHidden="0" w:uiPriority="30" w:unhideWhenUsed="0" w:qFormat="1"/>
-    <w:lsdException w:name="Medium List 2 Accent 1" w:semiHidden="0" w:uiPriority="66" w:unhideWhenUsed="0"/>
-    <w:lsdException w:name="Medium Grid 1 Accent 1" w:semiHidden="0" w:uiPriority="67" w:unhideWhenUsed="0"/>
-    <w:lsdException w:name="Medium Grid 2 Accent 1" w:semiHidden="0" w:uiPriority="68" w:unhideWhenUsed="0"/>
-    <w:lsdException w:name="Medium Grid 3 Accent 1" w:semiHidden="0" w:uiPriority="69" w:unhideWhenUsed="0"/>
-    <w:lsdException w:name="Dark List Accent 1" w:semiHidden="0" w:uiPriority="70" w:unhideWhenUsed="0"/>
-    <w:lsdException w:name="Colorful Shading Accent 1" w:semiHidden="0" w:uiPriority="71" w:unhideWhenUsed="0"/>
-    <w:lsdException w:name="Colorful List Accent 1" w:semiHidden="0" w:uiPriority="72" w:unhideWhenUsed="0"/>
-    <w:lsdException w:name="Colorful Grid Accent 1" w:semiHidden="0" w:uiPriority="73" w:unhideWhenUsed="0"/>
-    <w:lsdException w:name="Light Shading Accent 2" w:semiHidden="0" w:uiPriority="60" w:unhideWhenUsed="0"/>
-    <w:lsdException w:name="Light List Accent 2" w:semiHidden="0" w:uiPriority="61" w:unhideWhenUsed="0"/>
-    <w:lsdException w:name="Light Grid Accent 2" w:semiHidden="0" w:uiPriority="62" w:unhideWhenUsed="0"/>
-    <w:lsdException w:name="Medium Shading 1 Accent 2" w:semiHidden="0" w:uiPriority="63" w:unhideWhenUsed="0"/>
-    <w:lsdException w:name="Medium Shading 2 Accent 2" w:semiHidden="0" w:uiPriority="64" w:unhideWhenUsed="0"/>
-    <w:lsdException w:name="Medium List 1 Accent 2" w:semiHidden="0" w:uiPriority="65" w:unhideWhenUsed="0"/>
-    <w:lsdException w:name="Medium List 2 Accent 2" w:semiHidden="0" w:uiPriority="66" w:unhideWhenUsed="0"/>
-    <w:lsdException w:name="Medium Grid 1 Accent 2" w:semiHidden="0" w:uiPriority="67" w:unhideWhenUsed="0"/>
-    <w:lsdException w:name="Medium Grid 2 Accent 2" w:semiHidden="0" w:uiPriority="68" w:unhideWhenUsed="0"/>
-    <w:lsdException w:name="Medium Grid 3 Accent 2" w:semiHidden="0" w:uiPriority="69" w:unhideWhenUsed="0"/>
-    <w:lsdException w:name="Dark List Accent 2" w:semiHidden="0" w:uiPriority="70" w:unhideWhenUsed="0"/>
-    <w:lsdException w:name="Colorful Shading Accent 2" w:semiHidden="0" w:uiPriority="71" w:unhideWhenUsed="0"/>
-    <w:lsdException w:name="Colorful List Accent 2" w:semiHidden="0" w:uiPriority="72" w:unhideWhenUsed="0"/>
-    <w:lsdException w:name="Colorful Grid Accent 2" w:semiHidden="0" w:uiPriority="73" w:unhideWhenUsed="0"/>
-    <w:lsdException w:name="Light Shading Accent 3" w:semiHidden="0" w:uiPriority="60" w:unhideWhenUsed="0"/>
-    <w:lsdException w:name="Light List Accent 3" w:semiHidden="0" w:uiPriority="61" w:unhideWhenUsed="0"/>
-    <w:lsdException w:name="Light Grid Accent 3" w:semiHidden="0" w:uiPriority="62" w:unhideWhenUsed="0"/>
-    <w:lsdException w:name="Medium Shading 1 Accent 3" w:semiHidden="0" w:uiPriority="63" w:unhideWhenUsed="0"/>
-    <w:lsdException w:name="Medium Shading 2 Accent 3" w:semiHidden="0" w:uiPriority="64" w:unhideWhenUsed="0"/>
-    <w:lsdException w:name="Medium List 1 Accent 3" w:semiHidden="0" w:uiPriority="65" w:unhideWhenUsed="0"/>
-    <w:lsdException w:name="Medium List 2 Accent 3" w:semiHidden="0" w:uiPriority="66" w:unhideWhenUsed="0"/>
-    <w:lsdException w:name="Medium Grid 1 Accent 3" w:semiHidden="0" w:uiPriority="67" w:unhideWhenUsed="0"/>
-    <w:lsdException w:name="Medium Grid 2 Accent 3" w:semiHidden="0" w:uiPriority="68" w:unhideWhenUsed="0"/>
-    <w:lsdException w:name="Medium Grid 3 Accent 3" w:semiHidden="0" w:uiPriority="69" w:unhideWhenUsed="0"/>
-    <w:lsdException w:name="Dark List Accent 3" w:semiHidden="0" w:uiPriority="70" w:unhideWhenUsed="0"/>
-    <w:lsdException w:name="Colorful Shading Accent 3" w:semiHidden="0" w:uiPriority="71" w:unhideWhenUsed="0"/>
-    <w:lsdException w:name="Colorful List Accent 3" w:semiHidden="0" w:uiPriority="72" w:unhideWhenUsed="0"/>
-    <w:lsdException w:name="Colorful Grid Accent 3" w:semiHidden="0" w:uiPriority="73" w:unhideWhenUsed="0"/>
-    <w:lsdException w:name="Light Shading Accent 4" w:semiHidden="0" w:uiPriority="60" w:unhideWhenUsed="0"/>
-    <w:lsdException w:name="Light List Accent 4" w:semiHidden="0" w:uiPriority="61" w:unhideWhenUsed="0"/>
-    <w:lsdException w:name="Light Grid Accent 4" w:semiHidden="0" w:uiPriority="62" w:unhideWhenUsed="0"/>
-    <w:lsdException w:name="Medium Shading 1 Accent 4" w:semiHidden="0" w:uiPriority="63" w:unhideWhenUsed="0"/>
-    <w:lsdException w:name="Medium Shading 2 Accent 4" w:semiHidden="0" w:uiPriority="64" w:unhideWhenUsed="0"/>
-    <w:lsdException w:name="Medium List 1 Accent 4" w:semiHidden="0" w:uiPriority="65" w:unhideWhenUsed="0"/>
-    <w:lsdException w:name="Medium List 2 Accent 4" w:semiHidden="0" w:uiPriority="66" w:unhideWhenUsed="0"/>
-    <w:lsdException w:name="Medium Grid 1 Accent 4" w:semiHidden="0" w:uiPriority="67" w:unhideWhenUsed="0"/>
-    <w:lsdException w:name="Medium Grid 2 Accent 4" w:semiHidden="0" w:uiPriority="68" w:unhideWhenUsed="0"/>
-    <w:lsdException w:name="Medium Grid 3 Accent 4" w:semiHidden="0" w:uiPriority="69" w:unhideWhenUsed="0"/>
-    <w:lsdException w:name="Dark List Accent 4" w:semiHidden="0" w:uiPriority="70" w:unhideWhenUsed="0"/>
-    <w:lsdException w:name="Colorful Shading Accent 4" w:semiHidden="0" w:uiPriority="71" w:unhideWhenUsed="0"/>
-    <w:lsdException w:name="Colorful List Accent 4" w:semiHidden="0" w:uiPriority="72" w:unhideWhenUsed="0"/>
-    <w:lsdException w:name="Colorful Grid Accent 4" w:semiHidden="0" w:uiPriority="73" w:unhideWhenUsed="0"/>
-    <w:lsdException w:name="Light Shading Accent 5" w:semiHidden="0" w:uiPriority="60" w:unhideWhenUsed="0"/>
-    <w:lsdException w:name="Light List Accent 5" w:semiHidden="0" w:uiPriority="61" w:unhideWhenUsed="0"/>
-    <w:lsdException w:name="Light Grid Accent 5" w:semiHidden="0" w:uiPriority="62" w:unhideWhenUsed="0"/>
-    <w:lsdException w:name="Medium Shading 1 Accent 5" w:semiHidden="0" w:uiPriority="63" w:unhideWhenUsed="0"/>
-    <w:lsdException w:name="Medium Shading 2 Accent 5" w:semiHidden="0" w:uiPriority="64" w:unhideWhenUsed="0"/>
-    <w:lsdException w:name="Medium List 1 Accent 5" w:semiHidden="0" w:uiPriority="65" w:unhideWhenUsed="0"/>
-    <w:lsdException w:name="Medium List 2 Accent 5" w:semiHidden="0" w:uiPriority="66" w:unhideWhenUsed="0"/>
-    <w:lsdException w:name="Medium Grid 1 Accent 5" w:semiHidden="0" w:uiPriority="67" w:unhideWhenUsed="0"/>
-    <w:lsdException w:name="Medium Grid 2 Accent 5" w:semiHidden="0" w:uiPriority="68" w:unhideWhenUsed="0"/>
-    <w:lsdException w:name="Medium Grid 3 Accent 5" w:semiHidden="0" w:uiPriority="69" w:unhideWhenUsed="0"/>
-    <w:lsdException w:name="Dark List Accent 5" w:semiHidden="0" w:uiPriority="70" w:unhideWhenUsed="0"/>
-    <w:lsdException w:name="Colorful Shading Accent 5" w:semiHidden="0" w:uiPriority="71" w:unhideWhenUsed="0"/>
-    <w:lsdException w:name="Colorful List Accent 5" w:semiHidden="0" w:uiPriority="72" w:unhideWhenUsed="0"/>
-    <w:lsdException w:name="Colorful Grid Accent 5" w:semiHidden="0" w:uiPriority="73" w:unhideWhenUsed="0"/>
-    <w:lsdException w:name="Light Shading Accent 6" w:semiHidden="0" w:uiPriority="60" w:unhideWhenUsed="0"/>
-    <w:lsdException w:name="Light List Accent 6" w:semiHidden="0" w:uiPriority="61" w:unhideWhenUsed="0"/>
-    <w:lsdException w:name="Light Grid Accent 6" w:semiHidden="0" w:uiPriority="62" w:unhideWhenUsed="0"/>
-    <w:lsdException w:name="Medium Shading 1 Accent 6" w:semiHidden="0" w:uiPriority="63" w:unhideWhenUsed="0"/>
-    <w:lsdException w:name="Medium Shading 2 Accent 6" w:semiHidden="0" w:uiPriority="64" w:unhideWhenUsed="0"/>
-    <w:lsdException w:name="Medium List 1 Accent 6" w:semiHidden="0" w:uiPriority="65" w:unhideWhenUsed="0"/>
-    <w:lsdException w:name="Medium List 2 Accent 6" w:semiHidden="0" w:uiPriority="66" w:unhideWhenUsed="0"/>
-    <w:lsdException w:name="Medium Grid 1 Accent 6" w:semiHidden="0" w:uiPriority="67" w:unhideWhenUsed="0"/>
-    <w:lsdException w:name="Medium Grid 2 Accent 6" w:semiHidden="0" w:uiPriority="68" w:unhideWhenUsed="0"/>
-    <w:lsdException w:name="Medium Grid 3 Accent 6" w:semiHidden="0" w:uiPriority="69" w:unhideWhenUsed="0"/>
-    <w:lsdException w:name="Dark List Accent 6" w:semiHidden="0" w:uiPriority="70" w:unhideWhenUsed="0"/>
-    <w:lsdException w:name="Colorful Shading Accent 6" w:semiHidden="0" w:uiPriority="71" w:unhideWhenUsed="0"/>
-    <w:lsdException w:name="Colorful List Accent 6" w:semiHidden="0" w:uiPriority="72" w:unhideWhenUsed="0"/>
-    <w:lsdException w:name="Colorful Grid Accent 6" w:semiHidden="0" w:uiPriority="73" w:unhideWhenUsed="0"/>
-    <w:lsdException w:name="Subtle Emphasis" w:semiHidden="0" w:uiPriority="19" w:unhideWhenUsed="0" w:qFormat="1"/>
-    <w:lsdException w:name="Intense Emphasis" w:semiHidden="0" w:uiPriority="21" w:unhideWhenUsed="0" w:qFormat="1"/>
-    <w:lsdException w:name="Subtle Reference" w:semiHidden="0" w:uiPriority="31" w:unhideWhenUsed="0" w:qFormat="1"/>
-    <w:lsdException w:name="Intense Reference" w:semiHidden="0" w:uiPriority="32" w:unhideWhenUsed="0" w:qFormat="1"/>
-    <w:lsdException w:name="Book Title" w:semiHidden="0" w:uiPriority="33" w:unhideWhenUsed="0" w:qFormat="1"/>
-    <w:lsdException w:name="Bibliography" w:uiPriority="37"/>
-    <w:lsdException w:name="TOC Heading" w:uiPriority="39" w:qFormat="1"/>
+  <w:latentStyles w:defLockedState="0" w:defUIPriority="99" w:defSemiHidden="0" w:defUnhideWhenUsed="0" w:defQFormat="0" w:count="375">
+    <w:lsdException w:name="Normal" w:uiPriority="0" w:qFormat="1"/>
+    <w:lsdException w:name="heading 1" w:uiPriority="1" w:qFormat="1"/>
+    <w:lsdException w:name="heading 2" w:semiHidden="1" w:uiPriority="9" w:unhideWhenUsed="1" w:qFormat="1"/>
+    <w:lsdException w:name="heading 3" w:semiHidden="1" w:uiPriority="9" w:unhideWhenUsed="1" w:qFormat="1"/>
+    <w:lsdException w:name="heading 4" w:semiHidden="1" w:uiPriority="9" w:unhideWhenUsed="1" w:qFormat="1"/>
+    <w:lsdException w:name="heading 5" w:semiHidden="1" w:uiPriority="9" w:unhideWhenUsed="1" w:qFormat="1"/>
+    <w:lsdException w:name="heading 6" w:semiHidden="1" w:uiPriority="9" w:unhideWhenUsed="1" w:qFormat="1"/>
+    <w:lsdException w:name="heading 7" w:semiHidden="1" w:uiPriority="9" w:unhideWhenUsed="1" w:qFormat="1"/>
+    <w:lsdException w:name="heading 8" w:semiHidden="1" w:uiPriority="9" w:unhideWhenUsed="1" w:qFormat="1"/>
+    <w:lsdException w:name="heading 9" w:semiHidden="1" w:uiPriority="9" w:unhideWhenUsed="1" w:qFormat="1"/>
+    <w:lsdException w:name="index 1" w:semiHidden="1" w:unhideWhenUsed="1"/>
+    <w:lsdException w:name="index 2" w:semiHidden="1" w:unhideWhenUsed="1"/>
+    <w:lsdException w:name="index 3" w:semiHidden="1" w:unhideWhenUsed="1"/>
+    <w:lsdException w:name="index 4" w:semiHidden="1" w:unhideWhenUsed="1"/>
+    <w:lsdException w:name="index 5" w:semiHidden="1" w:unhideWhenUsed="1"/>
+    <w:lsdException w:name="index 6" w:semiHidden="1" w:unhideWhenUsed="1"/>
+    <w:lsdException w:name="index 7" w:semiHidden="1" w:unhideWhenUsed="1"/>
+    <w:lsdException w:name="index 8" w:semiHidden="1" w:unhideWhenUsed="1"/>
+    <w:lsdException w:name="index 9" w:semiHidden="1" w:unhideWhenUsed="1"/>
+    <w:lsdException w:name="toc 1" w:semiHidden="1" w:uiPriority="39" w:unhideWhenUsed="1"/>
+    <w:lsdException w:name="toc 2" w:semiHidden="1" w:uiPriority="39" w:unhideWhenUsed="1"/>
+    <w:lsdException w:name="toc 3" w:semiHidden="1" w:uiPriority="39" w:unhideWhenUsed="1"/>
+    <w:lsdException w:name="toc 4" w:semiHidden="1" w:uiPriority="39" w:unhideWhenUsed="1"/>
+    <w:lsdException w:name="toc 5" w:semiHidden="1" w:uiPriority="39" w:unhideWhenUsed="1"/>
+    <w:lsdException w:name="toc 6" w:semiHidden="1" w:uiPriority="39" w:unhideWhenUsed="1"/>
+    <w:lsdException w:name="toc 7" w:semiHidden="1" w:uiPriority="39" w:unhideWhenUsed="1"/>
+    <w:lsdException w:name="toc 8" w:semiHidden="1" w:uiPriority="39" w:unhideWhenUsed="1"/>
+    <w:lsdException w:name="toc 9" w:semiHidden="1" w:uiPriority="39" w:unhideWhenUsed="1"/>
+    <w:lsdException w:name="Normal Indent" w:semiHidden="1" w:unhideWhenUsed="1"/>
+    <w:lsdException w:name="footnote text" w:semiHidden="1" w:unhideWhenUsed="1"/>
+    <w:lsdException w:name="annotation text" w:semiHidden="1" w:unhideWhenUsed="1"/>
+    <w:lsdException w:name="header" w:semiHidden="1" w:unhideWhenUsed="1"/>
+    <w:lsdException w:name="footer" w:semiHidden="1" w:unhideWhenUsed="1"/>
+    <w:lsdException w:name="index heading" w:semiHidden="1" w:unhideWhenUsed="1"/>
+    <w:lsdException w:name="caption" w:semiHidden="1" w:uiPriority="35" w:unhideWhenUsed="1" w:qFormat="1"/>
+    <w:lsdException w:name="table of figures" w:semiHidden="1" w:unhideWhenUsed="1"/>
+    <w:lsdException w:name="envelope address" w:semiHidden="1" w:unhideWhenUsed="1"/>
+    <w:lsdException w:name="envelope return" w:semiHidden="1" w:unhideWhenUsed="1"/>
+    <w:lsdException w:name="footnote reference" w:semiHidden="1" w:unhideWhenUsed="1"/>
+    <w:lsdException w:name="annotation reference" w:semiHidden="1" w:unhideWhenUsed="1"/>
+    <w:lsdException w:name="line number" w:semiHidden="1" w:unhideWhenUsed="1"/>
+    <w:lsdException w:name="page number" w:semiHidden="1" w:unhideWhenUsed="1"/>
+    <w:lsdException w:name="endnote reference" w:semiHidden="1" w:unhideWhenUsed="1"/>
+    <w:lsdException w:name="endnote text" w:semiHidden="1" w:unhideWhenUsed="1"/>
+    <w:lsdException w:name="table of authorities" w:semiHidden="1" w:unhideWhenUsed="1"/>
+    <w:lsdException w:name="macro" w:semiHidden="1" w:unhideWhenUsed="1"/>
+    <w:lsdException w:name="toa heading" w:semiHidden="1" w:unhideWhenUsed="1"/>
+    <w:lsdException w:name="List" w:semiHidden="1" w:unhideWhenUsed="1"/>
+    <w:lsdException w:name="List Bullet" w:semiHidden="1" w:unhideWhenUsed="1"/>
+    <w:lsdException w:name="List Number" w:semiHidden="1" w:unhideWhenUsed="1"/>
+    <w:lsdException w:name="List 2" w:semiHidden="1" w:unhideWhenUsed="1"/>
+    <w:lsdException w:name="List 3" w:semiHidden="1" w:unhideWhenUsed="1"/>
+    <w:lsdException w:name="List 4" w:semiHidden="1" w:unhideWhenUsed="1"/>
+    <w:lsdException w:name="List 5" w:semiHidden="1" w:unhideWhenUsed="1"/>
+    <w:lsdException w:name="List Bullet 2" w:semiHidden="1" w:unhideWhenUsed="1"/>
+    <w:lsdException w:name="List Bullet 3" w:semiHidden="1" w:unhideWhenUsed="1"/>
+    <w:lsdException w:name="List Bullet 4" w:semiHidden="1" w:unhideWhenUsed="1"/>
+    <w:lsdException w:name="List Bullet 5" w:semiHidden="1" w:unhideWhenUsed="1"/>
+    <w:lsdException w:name="List Number 2" w:semiHidden="1" w:unhideWhenUsed="1"/>
+    <w:lsdException w:name="List Number 3" w:semiHidden="1" w:unhideWhenUsed="1"/>
+    <w:lsdException w:name="List Number 4" w:semiHidden="1" w:unhideWhenUsed="1"/>
+    <w:lsdException w:name="List Number 5" w:semiHidden="1" w:unhideWhenUsed="1"/>
+    <w:lsdException w:name="Title" w:uiPriority="10" w:qFormat="1"/>
+    <w:lsdException w:name="Closing" w:semiHidden="1" w:unhideWhenUsed="1"/>
+    <w:lsdException w:name="Signature" w:semiHidden="1" w:unhideWhenUsed="1"/>
+    <w:lsdException w:name="Default Paragraph Font" w:semiHidden="1" w:uiPriority="1" w:unhideWhenUsed="1"/>
+    <w:lsdException w:name="Body Text" w:semiHidden="1" w:uiPriority="1" w:unhideWhenUsed="1" w:qFormat="1"/>
+    <w:lsdException w:name="Body Text Indent" w:semiHidden="1" w:unhideWhenUsed="1"/>
+    <w:lsdException w:name="List Continue" w:semiHidden="1" w:unhideWhenUsed="1"/>
+    <w:lsdException w:name="List Continue 2" w:semiHidden="1" w:unhideWhenUsed="1"/>
+    <w:lsdException w:name="List Continue 3" w:semiHidden="1" w:unhideWhenUsed="1"/>
+    <w:lsdException w:name="List Continue 4" w:semiHidden="1" w:unhideWhenUsed="1"/>
+    <w:lsdException w:name="List Continue 5" w:semiHidden="1" w:unhideWhenUsed="1"/>
+    <w:lsdException w:name="Message Header" w:semiHidden="1" w:unhideWhenUsed="1"/>
+    <w:lsdException w:name="Subtitle" w:uiPriority="11" w:qFormat="1"/>
+    <w:lsdException w:name="Salutation" w:semiHidden="1" w:unhideWhenUsed="1"/>
+    <w:lsdException w:name="Date" w:semiHidden="1" w:unhideWhenUsed="1"/>
+    <w:lsdException w:name="Body Text First Indent" w:semiHidden="1" w:unhideWhenUsed="1"/>
+    <w:lsdException w:name="Body Text First Indent 2" w:semiHidden="1" w:unhideWhenUsed="1"/>
+    <w:lsdException w:name="Note Heading" w:semiHidden="1" w:unhideWhenUsed="1"/>
+    <w:lsdException w:name="Body Text 2" w:semiHidden="1" w:unhideWhenUsed="1"/>
+    <w:lsdException w:name="Body Text 3" w:semiHidden="1" w:unhideWhenUsed="1"/>
+    <w:lsdException w:name="Body Text Indent 2" w:semiHidden="1" w:unhideWhenUsed="1"/>
+    <w:lsdException w:name="Body Text Indent 3" w:semiHidden="1" w:unhideWhenUsed="1"/>
+    <w:lsdException w:name="Block Text" w:semiHidden="1" w:unhideWhenUsed="1"/>
+    <w:lsdException w:name="Hyperlink" w:semiHidden="1" w:unhideWhenUsed="1"/>
+    <w:lsdException w:name="FollowedHyperlink" w:semiHidden="1" w:unhideWhenUsed="1"/>
+    <w:lsdException w:name="Strong" w:uiPriority="22" w:qFormat="1"/>
+    <w:lsdException w:name="Emphasis" w:uiPriority="20" w:qFormat="1"/>
+    <w:lsdException w:name="Document Map" w:semiHidden="1" w:unhideWhenUsed="1"/>
+    <w:lsdException w:name="Plain Text" w:semiHidden="1" w:unhideWhenUsed="1"/>
+    <w:lsdException w:name="E-mail Signature" w:semiHidden="1" w:unhideWhenUsed="1"/>
+    <w:lsdException w:name="HTML Top of Form" w:semiHidden="1" w:unhideWhenUsed="1"/>
+    <w:lsdException w:name="HTML Bottom of Form" w:semiHidden="1" w:unhideWhenUsed="1"/>
+    <w:lsdException w:name="Normal (Web)" w:semiHidden="1" w:unhideWhenUsed="1"/>
+    <w:lsdException w:name="HTML Acronym" w:semiHidden="1" w:unhideWhenUsed="1"/>
+    <w:lsdException w:name="HTML Address" w:semiHidden="1" w:unhideWhenUsed="1"/>
+    <w:lsdException w:name="HTML Cite" w:semiHidden="1" w:unhideWhenUsed="1"/>
+    <w:lsdException w:name="HTML Code" w:semiHidden="1" w:unhideWhenUsed="1"/>
+    <w:lsdException w:name="HTML Definition" w:semiHidden="1" w:unhideWhenUsed="1"/>
+    <w:lsdException w:name="HTML Keyboard" w:semiHidden="1" w:unhideWhenUsed="1"/>
+    <w:lsdException w:name="HTML Preformatted" w:semiHidden="1" w:unhideWhenUsed="1"/>
+    <w:lsdException w:name="HTML Sample" w:semiHidden="1" w:unhideWhenUsed="1"/>
+    <w:lsdException w:name="HTML Typewriter" w:semiHidden="1" w:unhideWhenUsed="1"/>
+    <w:lsdException w:name="HTML Variable" w:semiHidden="1" w:unhideWhenUsed="1"/>
+    <w:lsdException w:name="Normal Table" w:semiHidden="1" w:unhideWhenUsed="1"/>
+    <w:lsdException w:name="annotation subject" w:semiHidden="1" w:unhideWhenUsed="1"/>
+    <w:lsdException w:name="No List" w:semiHidden="1" w:unhideWhenUsed="1"/>
+    <w:lsdException w:name="Outline List 1" w:semiHidden="1" w:unhideWhenUsed="1"/>
+    <w:lsdException w:name="Outline List 2" w:semiHidden="1" w:unhideWhenUsed="1"/>
+    <w:lsdException w:name="Outline List 3" w:semiHidden="1" w:unhideWhenUsed="1"/>
+    <w:lsdException w:name="Table Simple 1" w:semiHidden="1" w:unhideWhenUsed="1"/>
+    <w:lsdException w:name="Table Simple 2" w:semiHidden="1" w:unhideWhenUsed="1"/>
+    <w:lsdException w:name="Table Simple 3" w:semiHidden="1" w:unhideWhenUsed="1"/>
+    <w:lsdException w:name="Table Classic 1" w:semiHidden="1" w:unhideWhenUsed="1"/>
+    <w:lsdException w:name="Table Classic 2" w:semiHidden="1" w:unhideWhenUsed="1"/>
+    <w:lsdException w:name="Table Classic 3" w:semiHidden="1" w:unhideWhenUsed="1"/>
+    <w:lsdException w:name="Table Classic 4" w:semiHidden="1" w:unhideWhenUsed="1"/>
+    <w:lsdException w:name="Table Colorful 1" w:semiHidden="1" w:unhideWhenUsed="1"/>
+    <w:lsdException w:name="Table Colorful 2" w:semiHidden="1" w:unhideWhenUsed="1"/>
+    <w:lsdException w:name="Table Colorful 3" w:semiHidden="1" w:unhideWhenUsed="1"/>
+    <w:lsdException w:name="Table Columns 1" w:semiHidden="1" w:unhideWhenUsed="1"/>
+    <w:lsdException w:name="Table Columns 2" w:semiHidden="1" w:unhideWhenUsed="1"/>
+    <w:lsdException w:name="Table Columns 3" w:semiHidden="1" w:unhideWhenUsed="1"/>
+    <w:lsdException w:name="Table Columns 4" w:semiHidden="1" w:unhideWhenUsed="1"/>
+    <w:lsdException w:name="Table Columns 5" w:semiHidden="1" w:unhideWhenUsed="1"/>
+    <w:lsdException w:name="Table Grid 1" w:semiHidden="1" w:unhideWhenUsed="1"/>
+    <w:lsdException w:name="Table Grid 2" w:semiHidden="1" w:unhideWhenUsed="1"/>
+    <w:lsdException w:name="Table Grid 3" w:semiHidden="1" w:unhideWhenUsed="1"/>
+    <w:lsdException w:name="Table Grid 4" w:semiHidden="1" w:unhideWhenUsed="1"/>
+    <w:lsdException w:name="Table Grid 5" w:semiHidden="1" w:unhideWhenUsed="1"/>
+    <w:lsdException w:name="Table Grid 6" w:semiHidden="1" w:unhideWhenUsed="1"/>
+    <w:lsdException w:name="Table Grid 7" w:semiHidden="1" w:unhideWhenUsed="1"/>
+    <w:lsdException w:name="Table Grid 8" w:semiHidden="1" w:unhideWhenUsed="1"/>
+    <w:lsdException w:name="Table List 1" w:semiHidden="1" w:unhideWhenUsed="1"/>
+    <w:lsdException w:name="Table List 2" w:semiHidden="1" w:unhideWhenUsed="1"/>
+    <w:lsdException w:name="Table List 3" w:semiHidden="1" w:unhideWhenUsed="1"/>
+    <w:lsdException w:name="Table List 4" w:semiHidden="1" w:unhideWhenUsed="1"/>
+    <w:lsdException w:name="Table List 5" w:semiHidden="1" w:unhideWhenUsed="1"/>
+    <w:lsdException w:name="Table List 6" w:semiHidden="1" w:unhideWhenUsed="1"/>
+    <w:lsdException w:name="Table List 7" w:semiHidden="1" w:unhideWhenUsed="1"/>
+    <w:lsdException w:name="Table List 8" w:semiHidden="1" w:unhideWhenUsed="1"/>
+    <w:lsdException w:name="Table 3D effects 1" w:semiHidden="1" w:unhideWhenUsed="1"/>
+    <w:lsdException w:name="Table 3D effects 2" w:semiHidden="1" w:unhideWhenUsed="1"/>
+    <w:lsdException w:name="Table 3D effects 3" w:semiHidden="1" w:unhideWhenUsed="1"/>
+    <w:lsdException w:name="Table Contemporary" w:semiHidden="1" w:unhideWhenUsed="1"/>
+    <w:lsdException w:name="Table Elegant" w:semiHidden="1" w:unhideWhenUsed="1"/>
+    <w:lsdException w:name="Table Professional" w:semiHidden="1" w:unhideWhenUsed="1"/>
+    <w:lsdException w:name="Table Subtle 1" w:semiHidden="1" w:unhideWhenUsed="1"/>
+    <w:lsdException w:name="Table Subtle 2" w:semiHidden="1" w:unhideWhenUsed="1"/>
+    <w:lsdException w:name="Table Web 1" w:semiHidden="1" w:unhideWhenUsed="1"/>
+    <w:lsdException w:name="Table Web 2" w:semiHidden="1" w:unhideWhenUsed="1"/>
+    <w:lsdException w:name="Table Web 3" w:semiHidden="1" w:unhideWhenUsed="1"/>
+    <w:lsdException w:name="Balloon Text" w:semiHidden="1" w:unhideWhenUsed="1"/>
+    <w:lsdException w:name="Table Grid" w:semiHidden="1" w:uiPriority="59" w:unhideWhenUsed="1"/>
+    <w:lsdException w:name="Table Theme" w:semiHidden="1" w:unhideWhenUsed="1"/>
+    <w:lsdException w:name="Placeholder Text" w:semiHidden="1"/>
+    <w:lsdException w:name="No Spacing" w:uiPriority="1" w:qFormat="1"/>
+    <w:lsdException w:name="Light Shading" w:uiPriority="60"/>
+    <w:lsdException w:name="Light List" w:uiPriority="61"/>
+    <w:lsdException w:name="Light Grid" w:uiPriority="62"/>
+    <w:lsdException w:name="Medium Shading 1" w:uiPriority="63"/>
+    <w:lsdException w:name="Medium Shading 2" w:uiPriority="64"/>
+    <w:lsdException w:name="Medium List 1" w:uiPriority="65"/>
+    <w:lsdException w:name="Medium List 2" w:uiPriority="66"/>
+    <w:lsdException w:name="Medium Grid 1" w:uiPriority="67"/>
+    <w:lsdException w:name="Medium Grid 2" w:uiPriority="68"/>
+    <w:lsdException w:name="Medium Grid 3" w:uiPriority="69"/>
+    <w:lsdException w:name="Dark List" w:uiPriority="70"/>
+    <w:lsdException w:name="Colorful Shading" w:uiPriority="71"/>
+    <w:lsdException w:name="Colorful List" w:uiPriority="72"/>
+    <w:lsdException w:name="Colorful Grid" w:uiPriority="73"/>
+    <w:lsdException w:name="Light Shading Accent 1" w:uiPriority="60"/>
+    <w:lsdException w:name="Light List Accent 1" w:uiPriority="61"/>
+    <w:lsdException w:name="Light Grid Accent 1" w:uiPriority="62"/>
+    <w:lsdException w:name="Medium Shading 1 Accent 1" w:uiPriority="63"/>
+    <w:lsdException w:name="Medium Shading 2 Accent 1" w:uiPriority="64"/>
+    <w:lsdException w:name="Medium List 1 Accent 1" w:uiPriority="65"/>
+    <w:lsdException w:name="Revision" w:semiHidden="1"/>
+    <w:lsdException w:name="List Paragraph" w:uiPriority="34" w:qFormat="1"/>
+    <w:lsdException w:name="Quote" w:uiPriority="29" w:qFormat="1"/>
+    <w:lsdException w:name="Intense Quote" w:uiPriority="30" w:qFormat="1"/>
+    <w:lsdException w:name="Medium List 2 Accent 1" w:uiPriority="66"/>
+    <w:lsdException w:name="Medium Grid 1 Accent 1" w:uiPriority="67"/>
+    <w:lsdException w:name="Medium Grid 2 Accent 1" w:uiPriority="68"/>
+    <w:lsdException w:name="Medium Grid 3 Accent 1" w:uiPriority="69"/>
+    <w:lsdException w:name="Dark List Accent 1" w:uiPriority="70"/>
+    <w:lsdException w:name="Colorful Shading Accent 1" w:uiPriority="71"/>
+    <w:lsdException w:name="Colorful List Accent 1" w:uiPriority="72"/>
+    <w:lsdException w:name="Colorful Grid Accent 1" w:uiPriority="73"/>
+    <w:lsdException w:name="Light Shading Accent 2" w:uiPriority="60"/>
+    <w:lsdException w:name="Light List Accent 2" w:uiPriority="61"/>
+    <w:lsdException w:name="Light Grid Accent 2" w:uiPriority="62"/>
+    <w:lsdException w:name="Medium Shading 1 Accent 2" w:uiPriority="63"/>
+    <w:lsdException w:name="Medium Shading 2 Accent 2" w:uiPriority="64"/>
+    <w:lsdException w:name="Medium List 1 Accent 2" w:uiPriority="65"/>
+    <w:lsdException w:name="Medium List 2 Accent 2" w:uiPriority="66"/>
+    <w:lsdException w:name="Medium Grid 1 Accent 2" w:uiPriority="67"/>
+    <w:lsdException w:name="Medium Grid 2 Accent 2" w:uiPriority="68"/>
+    <w:lsdException w:name="Medium Grid 3 Accent 2" w:uiPriority="69"/>
+    <w:lsdException w:name="Dark List Accent 2" w:uiPriority="70"/>
+    <w:lsdException w:name="Colorful Shading Accent 2" w:uiPriority="71"/>
+    <w:lsdException w:name="Colorful List Accent 2" w:uiPriority="72"/>
+    <w:lsdException w:name="Colorful Grid Accent 2" w:uiPriority="73"/>
+    <w:lsdException w:name="Light Shading Accent 3" w:uiPriority="60"/>
+    <w:lsdException w:name="Light List Accent 3" w:uiPriority="61"/>
+    <w:lsdException w:name="Light Grid Accent 3" w:uiPriority="62"/>
+    <w:lsdException w:name="Medium Shading 1 Accent 3" w:uiPriority="63"/>
+    <w:lsdException w:name="Medium Shading 2 Accent 3" w:uiPriority="64"/>
+    <w:lsdException w:name="Medium List 1 Accent 3" w:uiPriority="65"/>
+    <w:lsdException w:name="Medium List 2 Accent 3" w:uiPriority="66"/>
+    <w:lsdException w:name="Medium Grid 1 Accent 3" w:uiPriority="67"/>
+    <w:lsdException w:name="Medium Grid 2 Accent 3" w:uiPriority="68"/>
+    <w:lsdException w:name="Medium Grid 3 Accent 3" w:uiPriority="69"/>
+    <w:lsdException w:name="Dark List Accent 3" w:uiPriority="70"/>
+    <w:lsdException w:name="Colorful Shading Accent 3" w:uiPriority="71"/>
+    <w:lsdException w:name="Colorful List Accent 3" w:uiPriority="72"/>
+    <w:lsdException w:name="Colorful Grid Accent 3" w:uiPriority="73"/>
+    <w:lsdException w:name="Light Shading Accent 4" w:uiPriority="60"/>
+    <w:lsdException w:name="Light List Accent 4" w:uiPriority="61"/>
+    <w:lsdException w:name="Light Grid Accent 4" w:uiPriority="62"/>
+    <w:lsdException w:name="Medium Shading 1 Accent 4" w:uiPriority="63"/>
+    <w:lsdException w:name="Medium Shading 2 Accent 4" w:uiPriority="64"/>
+    <w:lsdException w:name="Medium List 1 Accent 4" w:uiPriority="65"/>
+    <w:lsdException w:name="Medium List 2 Accent 4" w:uiPriority="66"/>
+    <w:lsdException w:name="Medium Grid 1 Accent 4" w:uiPriority="67"/>
+    <w:lsdException w:name="Medium Grid 2 Accent 4" w:uiPriority="68"/>
+    <w:lsdException w:name="Medium Grid 3 Accent 4" w:uiPriority="69"/>
+    <w:lsdException w:name="Dark List Accent 4" w:uiPriority="70"/>
+    <w:lsdException w:name="Colorful Shading Accent 4" w:uiPriority="71"/>
+    <w:lsdException w:name="Colorful List Accent 4" w:uiPriority="72"/>
+    <w:lsdException w:name="Colorful Grid Accent 4" w:uiPriority="73"/>
+    <w:lsdException w:name="Light Shading Accent 5" w:uiPriority="60"/>
+    <w:lsdException w:name="Light List Accent 5" w:uiPriority="61"/>
+    <w:lsdException w:name="Light Grid Accent 5" w:uiPriority="62"/>
+    <w:lsdException w:name="Medium Shading 1 Accent 5" w:uiPriority="63"/>
+    <w:lsdException w:name="Medium Shading 2 Accent 5" w:uiPriority="64"/>
+    <w:lsdException w:name="Medium List 1 Accent 5" w:uiPriority="65"/>
+    <w:lsdException w:name="Medium List 2 Accent 5" w:uiPriority="66"/>
+    <w:lsdException w:name="Medium Grid 1 Accent 5" w:uiPriority="67"/>
+    <w:lsdException w:name="Medium Grid 2 Accent 5" w:uiPriority="68"/>
+    <w:lsdException w:name="Medium Grid 3 Accent 5" w:uiPriority="69"/>
+    <w:lsdException w:name="Dark List Accent 5" w:uiPriority="70"/>
+    <w:lsdException w:name="Colorful Shading Accent 5" w:uiPriority="71"/>
+    <w:lsdException w:name="Colorful List Accent 5" w:uiPriority="72"/>
+    <w:lsdException w:name="Colorful Grid Accent 5" w:uiPriority="73"/>
+    <w:lsdException w:name="Light Shading Accent 6" w:uiPriority="60"/>
+    <w:lsdException w:name="Light List Accent 6" w:uiPriority="61"/>
+    <w:lsdException w:name="Light Grid Accent 6" w:uiPriority="62"/>
+    <w:lsdException w:name="Medium Shading 1 Accent 6" w:uiPriority="63"/>
+    <w:lsdException w:name="Medium Shading 2 Accent 6" w:uiPriority="64"/>
+    <w:lsdException w:name="Medium List 1 Accent 6" w:uiPriority="65"/>
+    <w:lsdException w:name="Medium List 2 Accent 6" w:uiPriority="66"/>
+    <w:lsdException w:name="Medium Grid 1 Accent 6" w:uiPriority="67"/>
+    <w:lsdException w:name="Medium Grid 2 Accent 6" w:uiPriority="68"/>
+    <w:lsdException w:name="Medium Grid 3 Accent 6" w:uiPriority="69"/>
+    <w:lsdException w:name="Dark List Accent 6" w:uiPriority="70"/>
+    <w:lsdException w:name="Colorful Shading Accent 6" w:uiPriority="71"/>
+    <w:lsdException w:name="Colorful List Accent 6" w:uiPriority="72"/>
+    <w:lsdException w:name="Colorful Grid Accent 6" w:uiPriority="73"/>
+    <w:lsdException w:name="Subtle Emphasis" w:uiPriority="19" w:qFormat="1"/>
+    <w:lsdException w:name="Intense Emphasis" w:uiPriority="21" w:qFormat="1"/>
+    <w:lsdException w:name="Subtle Reference" w:uiPriority="31" w:qFormat="1"/>
+    <w:lsdException w:name="Intense Reference" w:uiPriority="32" w:qFormat="1"/>
+    <w:lsdException w:name="Book Title" w:uiPriority="33" w:qFormat="1"/>
+    <w:lsdException w:name="Bibliography" w:semiHidden="1" w:uiPriority="37" w:unhideWhenUsed="1"/>
+    <w:lsdException w:name="TOC Heading" w:semiHidden="1" w:uiPriority="39" w:unhideWhenUsed="1" w:qFormat="1"/>
+    <w:lsdException w:name="Plain Table 1" w:uiPriority="41"/>
+    <w:lsdException w:name="Plain Table 2" w:uiPriority="42"/>
+    <w:lsdException w:name="Plain Table 3" w:uiPriority="43"/>
+    <w:lsdException w:name="Plain Table 4" w:uiPriority="44"/>
+    <w:lsdException w:name="Plain Table 5" w:uiPriority="45"/>
+    <w:lsdException w:name="Grid Table Light" w:uiPriority="40"/>
+    <w:lsdException w:name="Grid Table 1 Light" w:uiPriority="46"/>
+    <w:lsdException w:name="Grid Table 2" w:uiPriority="47"/>
+    <w:lsdException w:name="Grid Table 3" w:uiPriority="48"/>
+    <w:lsdException w:name="Grid Table 4" w:uiPriority="49"/>
+    <w:lsdException w:name="Grid Table 5 Dark" w:uiPriority="50"/>
+    <w:lsdException w:name="Grid Table 6 Colorful" w:uiPriority="51"/>
+    <w:lsdException w:name="Grid Table 7 Colorful" w:uiPriority="52"/>
+    <w:lsdException w:name="Grid Table 1 Light Accent 1" w:uiPriority="46"/>
+    <w:lsdException w:name="Grid Table 2 Accent 1" w:uiPriority="47"/>
+    <w:lsdException w:name="Grid Table 3 Accent 1" w:uiPriority="48"/>
+    <w:lsdException w:name="Grid Table 4 Accent 1" w:uiPriority="49"/>
+    <w:lsdException w:name="Grid Table 5 Dark Accent 1" w:uiPriority="50"/>
+    <w:lsdException w:name="Grid Table 6 Colorful Accent 1" w:uiPriority="51"/>
+    <w:lsdException w:name="Grid Table 7 Colorful Accent 1" w:uiPriority="52"/>
+    <w:lsdException w:name="Grid Table 1 Light Accent 2" w:uiPriority="46"/>
+    <w:lsdException w:name="Grid Table 2 Accent 2" w:uiPriority="47"/>
+    <w:lsdException w:name="Grid Table 3 Accent 2" w:uiPriority="48"/>
+    <w:lsdException w:name="Grid Table 4 Accent 2" w:uiPriority="49"/>
+    <w:lsdException w:name="Grid Table 5 Dark Accent 2" w:uiPriority="50"/>
+    <w:lsdException w:name="Grid Table 6 Colorful Accent 2" w:uiPriority="51"/>
+    <w:lsdException w:name="Grid Table 7 Colorful Accent 2" w:uiPriority="52"/>
+    <w:lsdException w:name="Grid Table 1 Light Accent 3" w:uiPriority="46"/>
+    <w:lsdException w:name="Grid Table 2 Accent 3" w:uiPriority="47"/>
+    <w:lsdException w:name="Grid Table 3 Accent 3" w:uiPriority="48"/>
+    <w:lsdException w:name="Grid Table 4 Accent 3" w:uiPriority="49"/>
+    <w:lsdException w:name="Grid Table 5 Dark Accent 3" w:uiPriority="50"/>
+    <w:lsdException w:name="Grid Table 6 Colorful Accent 3" w:uiPriority="51"/>
+    <w:lsdException w:name="Grid Table 7 Colorful Accent 3" w:uiPriority="52"/>
+    <w:lsdException w:name="Grid Table 1 Light Accent 4" w:uiPriority="46"/>
+    <w:lsdException w:name="Grid Table 2 Accent 4" w:uiPriority="47"/>
+    <w:lsdException w:name="Grid Table 3 Accent 4" w:uiPriority="48"/>
+    <w:lsdException w:name="Grid Table 4 Accent 4" w:uiPriority="49"/>
+    <w:lsdException w:name="Grid Table 5 Dark Accent 4" w:uiPriority="50"/>
+    <w:lsdException w:name="Grid Table 6 Colorful Accent 4" w:uiPriority="51"/>
+    <w:lsdException w:name="Grid Table 7 Colorful Accent 4" w:uiPriority="52"/>
+    <w:lsdException w:name="Grid Table 1 Light Accent 5" w:uiPriority="46"/>
+    <w:lsdException w:name="Grid Table 2 Accent 5" w:uiPriority="47"/>
+    <w:lsdException w:name="Grid Table 3 Accent 5" w:uiPriority="48"/>
+    <w:lsdException w:name="Grid Table 4 Accent 5" w:uiPriority="49"/>
+    <w:lsdException w:name="Grid Table 5 Dark Accent 5" w:uiPriority="50"/>
+    <w:lsdException w:name="Grid Table 6 Colorful Accent 5" w:uiPriority="51"/>
+    <w:lsdException w:name="Grid Table 7 Colorful Accent 5" w:uiPriority="52"/>
+    <w:lsdException w:name="Grid Table 1 Light Accent 6" w:uiPriority="46"/>
+    <w:lsdException w:name="Grid Table 2 Accent 6" w:uiPriority="47"/>
+    <w:lsdException w:name="Grid Table 3 Accent 6" w:uiPriority="48"/>
+    <w:lsdException w:name="Grid Table 4 Accent 6" w:uiPriority="49"/>
+    <w:lsdException w:name="Grid Table 5 Dark Accent 6" w:uiPriority="50"/>
+    <w:lsdException w:name="Grid Table 6 Colorful Accent 6" w:uiPriority="51"/>
+    <w:lsdException w:name="Grid Table 7 Colorful Accent 6" w:uiPriority="52"/>
+    <w:lsdException w:name="List Table 1 Light" w:uiPriority="46"/>
+    <w:lsdException w:name="List Table 2" w:uiPriority="47"/>
+    <w:lsdException w:name="List Table 3" w:uiPriority="48"/>
+    <w:lsdException w:name="List Table 4" w:uiPriority="49"/>
+    <w:lsdException w:name="List Table 5 Dark" w:uiPriority="50"/>
+    <w:lsdException w:name="List Table 6 Colorful" w:uiPriority="51"/>
+    <w:lsdException w:name="List Table 7 Colorful" w:uiPriority="52"/>
+    <w:lsdException w:name="List Table 1 Light Accent 1" w:uiPriority="46"/>
+    <w:lsdException w:name="List Table 2 Accent 1" w:uiPriority="47"/>
+    <w:lsdException w:name="List Table 3 Accent 1" w:uiPriority="48"/>
+    <w:lsdException w:name="List Table 4 Accent 1" w:uiPriority="49"/>
+    <w:lsdException w:name="List Table 5 Dark Accent 1" w:uiPriority="50"/>
+    <w:lsdException w:name="List Table 6 Colorful Accent 1" w:uiPriority="51"/>
+    <w:lsdException w:name="List Table 7 Colorful Accent 1" w:uiPriority="52"/>
+    <w:lsdException w:name="List Table 1 Light Accent 2" w:uiPriority="46"/>
+    <w:lsdException w:name="List Table 2 Accent 2" w:uiPriority="47"/>
+    <w:lsdException w:name="List Table 3 Accent 2" w:uiPriority="48"/>
+    <w:lsdException w:name="List Table 4 Accent 2" w:uiPriority="49"/>
+    <w:lsdException w:name="List Table 5 Dark Accent 2" w:uiPriority="50"/>
+    <w:lsdException w:name="List Table 6 Colorful Accent 2" w:uiPriority="51"/>
+    <w:lsdException w:name="List Table 7 Colorful Accent 2" w:uiPriority="52"/>
+    <w:lsdException w:name="List Table 1 Light Accent 3" w:uiPriority="46"/>
+    <w:lsdException w:name="List Table 2 Accent 3" w:uiPriority="47"/>
+    <w:lsdException w:name="List Table 3 Accent 3" w:uiPriority="48"/>
+    <w:lsdException w:name="List Table 4 Accent 3" w:uiPriority="49"/>
+    <w:lsdException w:name="List Table 5 Dark Accent 3" w:uiPriority="50"/>
+    <w:lsdException w:name="List Table 6 Colorful Accent 3" w:uiPriority="51"/>
+    <w:lsdException w:name="List Table 7 Colorful Accent 3" w:uiPriority="52"/>
+    <w:lsdException w:name="List Table 1 Light Accent 4" w:uiPriority="46"/>
+    <w:lsdException w:name="List Table 2 Accent 4" w:uiPriority="47"/>
+    <w:lsdException w:name="List Table 3 Accent 4" w:uiPriority="48"/>
+    <w:lsdException w:name="List Table 4 Accent 4" w:uiPriority="49"/>
+    <w:lsdException w:name="List Table 5 Dark Accent 4" w:uiPriority="50"/>
+    <w:lsdException w:name="List Table 6 Colorful Accent 4" w:uiPriority="51"/>
+    <w:lsdException w:name="List Table 7 Colorful Accent 4" w:uiPriority="52"/>
+    <w:lsdException w:name="List Table 1 Light Accent 5" w:uiPriority="46"/>
+    <w:lsdException w:name="List Table 2 Accent 5" w:uiPriority="47"/>
+    <w:lsdException w:name="List Table 3 Accent 5" w:uiPriority="48"/>
+    <w:lsdException w:name="List Table 4 Accent 5" w:uiPriority="49"/>
+    <w:lsdException w:name="List Table 5 Dark Accent 5" w:uiPriority="50"/>
+    <w:lsdException w:name="List Table 6 Colorful Accent 5" w:uiPriority="51"/>
+    <w:lsdException w:name="List Table 7 Colorful Accent 5" w:uiPriority="52"/>
+    <w:lsdException w:name="List Table 1 Light Accent 6" w:uiPriority="46"/>
+    <w:lsdException w:name="List Table 2 Accent 6" w:uiPriority="47"/>
+    <w:lsdException w:name="List Table 3 Accent 6" w:uiPriority="48"/>
+    <w:lsdException w:name="List Table 4 Accent 6" w:uiPriority="49"/>
+    <w:lsdException w:name="List Table 5 Dark Accent 6" w:uiPriority="50"/>
+    <w:lsdException w:name="List Table 6 Colorful Accent 6" w:uiPriority="51"/>
+    <w:lsdException w:name="List Table 7 Colorful Accent 6" w:uiPriority="52"/>
+    <w:lsdException w:name="Mention" w:semiHidden="1" w:unhideWhenUsed="1"/>
+    <w:lsdException w:name="Smart Hyperlink" w:semiHidden="1" w:unhideWhenUsed="1"/>
+    <w:lsdException w:name="Hashtag" w:semiHidden="1" w:unhideWhenUsed="1"/>
+    <w:lsdException w:name="Unresolved Mention" w:semiHidden="1" w:unhideWhenUsed="1"/>
   </w:latentStyles>
   <w:style w:type="paragraph" w:default="1" w:styleId="Normal">
     <w:name w:val="Normal"/>
@@ -7823,7 +7720,6 @@
     <w:uiPriority w:val="99"/>
     <w:semiHidden/>
     <w:unhideWhenUsed/>
-    <w:qFormat/>
     <w:tblPr>
       <w:tblInd w:w="0" w:type="dxa"/>
       <w:tblCellMar>
@@ -8080,8 +7976,8 @@
       <w:color w:val="808080"/>
     </w:rPr>
   </w:style>
-  <w:style w:type="character" w:customStyle="1" w:styleId="UnresolvedMention">
-    <w:name w:val="Unresolved Mention"/>
+  <w:style w:type="character" w:customStyle="1" w:styleId="UnresolvedMention1">
+    <w:name w:val="Unresolved Mention1"/>
     <w:basedOn w:val="DefaultParagraphFont"/>
     <w:uiPriority w:val="99"/>
     <w:semiHidden/>
@@ -8402,7 +8298,7 @@
 </file>
 
 <file path=customXml/itemProps1.xml><?xml version="1.0" encoding="utf-8"?>
-<ds:datastoreItem xmlns:ds="http://schemas.openxmlformats.org/officeDocument/2006/customXml" ds:itemID="{28001F57-9F36-46F5-9511-66D1369F22A4}">
+<ds:datastoreItem xmlns:ds="http://schemas.openxmlformats.org/officeDocument/2006/customXml" ds:itemID="{9B0C3F1E-3A84-4FCC-82E3-4C81DF8E3407}">
   <ds:schemaRefs>
     <ds:schemaRef ds:uri="http://schemas.openxmlformats.org/officeDocument/2006/bibliography"/>
   </ds:schemaRefs>

</xml_diff>